<commit_message>
reworked WIB registers document
</commit_message>
<xml_diff>
--- a/doc/WIB_registers.docx
+++ b/doc/WIB_registers.docx
@@ -15,7 +15,15 @@
         <w:pStyle w:val="Heading2"/>
       </w:pPr>
       <w:r>
-        <w:t>A. Madorsky, UF</w:t>
+        <w:t xml:space="preserve">A. </w:t>
+      </w:r>
+      <w:proofErr w:type="spellStart"/>
+      <w:r>
+        <w:t>Madorsky</w:t>
+      </w:r>
+      <w:proofErr w:type="spellEnd"/>
+      <w:r>
+        <w:t>, UF</w:t>
       </w:r>
     </w:p>
     <w:p>
@@ -45,10 +53,22 @@
         <w:t xml:space="preserve"> is shown below. Note</w:t>
       </w:r>
       <w:r>
-        <w:t xml:space="preserve"> that this list is</w:t>
-      </w:r>
-      <w:r>
-        <w:t xml:space="preserve"> incomplete, and will be expanded.</w:t>
+        <w:t xml:space="preserve"> that this list</w:t>
+      </w:r>
+      <w:r>
+        <w:t xml:space="preserve"> </w:t>
+      </w:r>
+      <w:r>
+        <w:t>may</w:t>
+      </w:r>
+      <w:r>
+        <w:t xml:space="preserve"> be expanded</w:t>
+      </w:r>
+      <w:r>
+        <w:t xml:space="preserve"> in the future</w:t>
+      </w:r>
+      <w:r>
+        <w:t>.</w:t>
       </w:r>
     </w:p>
     <w:tbl>
@@ -210,9 +230,11 @@
             <w:tcW w:w="2017" w:type="dxa"/>
           </w:tcPr>
           <w:p>
+            <w:proofErr w:type="spellStart"/>
             <w:r>
               <w:t>coldata_fast_cmd</w:t>
             </w:r>
+            <w:proofErr w:type="spellEnd"/>
           </w:p>
         </w:tc>
         <w:tc>
@@ -678,9 +700,11 @@
             <w:tcW w:w="2017" w:type="dxa"/>
           </w:tcPr>
           <w:p>
+            <w:proofErr w:type="spellStart"/>
             <w:r>
               <w:t>axi_iic</w:t>
             </w:r>
+            <w:proofErr w:type="spellEnd"/>
           </w:p>
         </w:tc>
         <w:tc>
@@ -820,6 +844,122 @@
             </w:r>
             <w:r>
               <w:t>control register</w:t>
+            </w:r>
+          </w:p>
+        </w:tc>
+      </w:tr>
+      <w:tr>
+        <w:tc>
+          <w:tcPr>
+            <w:tcW w:w="1278" w:type="dxa"/>
+          </w:tcPr>
+          <w:p>
+            <w:r>
+              <w:t>A0100000</w:t>
+            </w:r>
+          </w:p>
+        </w:tc>
+        <w:tc>
+          <w:tcPr>
+            <w:tcW w:w="2017" w:type="dxa"/>
+          </w:tcPr>
+          <w:p>
+            <w:r>
+              <w:t>DAQ spy memory</w:t>
+            </w:r>
+          </w:p>
+        </w:tc>
+        <w:tc>
+          <w:tcPr>
+            <w:tcW w:w="740" w:type="dxa"/>
+          </w:tcPr>
+          <w:p>
+            <w:r>
+              <w:t>0,1</w:t>
+            </w:r>
+          </w:p>
+        </w:tc>
+        <w:tc>
+          <w:tcPr>
+            <w:tcW w:w="1089" w:type="dxa"/>
+          </w:tcPr>
+          <w:p>
+            <w:r>
+              <w:t>All</w:t>
+            </w:r>
+          </w:p>
+        </w:tc>
+        <w:tc>
+          <w:tcPr>
+            <w:tcW w:w="4226" w:type="dxa"/>
+          </w:tcPr>
+          <w:p>
+            <w:r>
+              <w:t>1MB DAQ spy memory for FEMBs 0,1. Capable of recording DAQ output data sent to FELIX.</w:t>
+            </w:r>
+          </w:p>
+        </w:tc>
+      </w:tr>
+      <w:tr>
+        <w:tc>
+          <w:tcPr>
+            <w:tcW w:w="1278" w:type="dxa"/>
+          </w:tcPr>
+          <w:p>
+            <w:r>
+              <w:t>A0</w:t>
+            </w:r>
+            <w:r>
+              <w:t>2</w:t>
+            </w:r>
+            <w:r>
+              <w:t>00000</w:t>
+            </w:r>
+          </w:p>
+        </w:tc>
+        <w:tc>
+          <w:tcPr>
+            <w:tcW w:w="2017" w:type="dxa"/>
+          </w:tcPr>
+          <w:p>
+            <w:r>
+              <w:t>DAQ spy memory</w:t>
+            </w:r>
+          </w:p>
+        </w:tc>
+        <w:tc>
+          <w:tcPr>
+            <w:tcW w:w="740" w:type="dxa"/>
+          </w:tcPr>
+          <w:p>
+            <w:r>
+              <w:t>2,3</w:t>
+            </w:r>
+          </w:p>
+        </w:tc>
+        <w:tc>
+          <w:tcPr>
+            <w:tcW w:w="1089" w:type="dxa"/>
+          </w:tcPr>
+          <w:p>
+            <w:r>
+              <w:t>All</w:t>
+            </w:r>
+          </w:p>
+        </w:tc>
+        <w:tc>
+          <w:tcPr>
+            <w:tcW w:w="4226" w:type="dxa"/>
+          </w:tcPr>
+          <w:p>
+            <w:r>
+              <w:t xml:space="preserve">1MB DAQ spy memory for FEMBs </w:t>
+            </w:r>
+            <w:r>
+              <w:t>2,3</w:t>
+            </w:r>
+            <w:r>
+              <w:t>. Capable of recording DAQ output data sent to FELIX.</w:t>
             </w:r>
           </w:p>
         </w:tc>
@@ -951,9 +1091,11 @@
             <w:tcW w:w="1586" w:type="dxa"/>
           </w:tcPr>
           <w:p>
+            <w:proofErr w:type="spellStart"/>
             <w:r>
               <w:t>start_transfer</w:t>
             </w:r>
+            <w:proofErr w:type="spellEnd"/>
           </w:p>
         </w:tc>
         <w:tc>
@@ -962,7 +1104,15 @@
           </w:tcPr>
           <w:p>
             <w:r>
-              <w:t>Writing 1 into this register starts I2C transfer programmed into addr_data register. Write 0 immediately after writing 1.</w:t>
+              <w:t xml:space="preserve">Writing 1 into this register starts I2C transfer programmed into </w:t>
+            </w:r>
+            <w:proofErr w:type="spellStart"/>
+            <w:r>
+              <w:t>addr_data</w:t>
+            </w:r>
+            <w:proofErr w:type="spellEnd"/>
+            <w:r>
+              <w:t xml:space="preserve"> register. Write 0 immediately after writing 1.</w:t>
             </w:r>
           </w:p>
         </w:tc>
@@ -974,6 +1124,7 @@
           </w:tcPr>
           <w:p>
             <w:r>
+              <w:lastRenderedPageBreak/>
               <w:t>4</w:t>
             </w:r>
           </w:p>
@@ -983,9 +1134,11 @@
             <w:tcW w:w="1586" w:type="dxa"/>
           </w:tcPr>
           <w:p>
+            <w:proofErr w:type="spellStart"/>
             <w:r>
               <w:t>addr_data</w:t>
             </w:r>
+            <w:proofErr w:type="spellEnd"/>
           </w:p>
         </w:tc>
         <w:tc>
@@ -1003,7 +1156,15 @@
     <w:p/>
     <w:p>
       <w:r>
-        <w:t>Format of addr_data register is shown below:</w:t>
+        <w:t xml:space="preserve">Format of </w:t>
+      </w:r>
+      <w:proofErr w:type="spellStart"/>
+      <w:r>
+        <w:t>addr_data</w:t>
+      </w:r>
+      <w:proofErr w:type="spellEnd"/>
+      <w:r>
+        <w:t xml:space="preserve"> register is shown below:</w:t>
       </w:r>
     </w:p>
     <w:tbl>
@@ -1083,7 +1244,6 @@
           </w:tcPr>
           <w:p>
             <w:r>
-              <w:lastRenderedPageBreak/>
               <w:t>26:23</w:t>
             </w:r>
           </w:p>
@@ -1232,7 +1392,15 @@
           </w:tcPr>
           <w:p>
             <w:r>
-              <w:t>Write operation: data to write to register, Read operation: data read from register</w:t>
+              <w:t xml:space="preserve">Write operation: data to write to register, </w:t>
+            </w:r>
+            <w:proofErr w:type="gramStart"/>
+            <w:r>
+              <w:t>Read</w:t>
+            </w:r>
+            <w:proofErr w:type="gramEnd"/>
+            <w:r>
+              <w:t xml:space="preserve"> operation: data read from register</w:t>
             </w:r>
           </w:p>
         </w:tc>
@@ -1289,7 +1457,23 @@
         </w:numPr>
       </w:pPr>
       <w:r>
-        <w:t>Write the parameters into addr_data register as needed. Leave ACK bit placeholders  = 0</w:t>
+        <w:t xml:space="preserve">Write the parameters into </w:t>
+      </w:r>
+      <w:proofErr w:type="spellStart"/>
+      <w:r>
+        <w:t>addr_data</w:t>
+      </w:r>
+      <w:proofErr w:type="spellEnd"/>
+      <w:r>
+        <w:t xml:space="preserve"> register as needed. Leave ACK bit </w:t>
+      </w:r>
+      <w:proofErr w:type="gramStart"/>
+      <w:r>
+        <w:t>placeholders  =</w:t>
+      </w:r>
+      <w:proofErr w:type="gramEnd"/>
+      <w:r>
+        <w:t xml:space="preserve"> 0</w:t>
       </w:r>
     </w:p>
     <w:p>
@@ -1301,7 +1485,15 @@
         </w:numPr>
       </w:pPr>
       <w:r>
-        <w:t>Set start_transfer register to 1, then immediately set it to 0</w:t>
+        <w:t xml:space="preserve">Set </w:t>
+      </w:r>
+      <w:proofErr w:type="spellStart"/>
+      <w:r>
+        <w:t>start_transfer</w:t>
+      </w:r>
+      <w:proofErr w:type="spellEnd"/>
+      <w:r>
+        <w:t xml:space="preserve"> register to 1, then immediately set it to 0</w:t>
       </w:r>
     </w:p>
     <w:p>
@@ -1313,7 +1505,15 @@
         </w:numPr>
       </w:pPr>
       <w:r>
-        <w:t>Wait for 27 uS or longer before attempting the next transfer</w:t>
+        <w:t xml:space="preserve">Wait for 27 </w:t>
+      </w:r>
+      <w:proofErr w:type="spellStart"/>
+      <w:r>
+        <w:t>uS</w:t>
+      </w:r>
+      <w:proofErr w:type="spellEnd"/>
+      <w:r>
+        <w:t xml:space="preserve"> or longer before attempting the next transfer</w:t>
       </w:r>
     </w:p>
     <w:p>
@@ -1330,7 +1530,23 @@
         </w:numPr>
       </w:pPr>
       <w:r>
-        <w:t>Write the parameters into addr_data register as needed. Leave ACK bit placeholders  = 0</w:t>
+        <w:t xml:space="preserve">Write the parameters into </w:t>
+      </w:r>
+      <w:proofErr w:type="spellStart"/>
+      <w:r>
+        <w:t>addr_data</w:t>
+      </w:r>
+      <w:proofErr w:type="spellEnd"/>
+      <w:r>
+        <w:t xml:space="preserve"> register as needed. Leave ACK bit </w:t>
+      </w:r>
+      <w:proofErr w:type="gramStart"/>
+      <w:r>
+        <w:t>placeholders  =</w:t>
+      </w:r>
+      <w:proofErr w:type="gramEnd"/>
+      <w:r>
+        <w:t xml:space="preserve"> 0</w:t>
       </w:r>
     </w:p>
     <w:p>
@@ -1342,7 +1558,15 @@
         </w:numPr>
       </w:pPr>
       <w:r>
-        <w:t>Set start_transfer register to 1, then immediately set it to 0</w:t>
+        <w:t xml:space="preserve">Set </w:t>
+      </w:r>
+      <w:proofErr w:type="spellStart"/>
+      <w:r>
+        <w:t>start_transfer</w:t>
+      </w:r>
+      <w:proofErr w:type="spellEnd"/>
+      <w:r>
+        <w:t xml:space="preserve"> register to 1, then immediately set it to 0</w:t>
       </w:r>
     </w:p>
     <w:p>
@@ -1354,7 +1578,15 @@
         </w:numPr>
       </w:pPr>
       <w:r>
-        <w:t>Wait for 27 uS or longer</w:t>
+        <w:t xml:space="preserve">Wait for 27 </w:t>
+      </w:r>
+      <w:proofErr w:type="spellStart"/>
+      <w:r>
+        <w:t>uS</w:t>
+      </w:r>
+      <w:proofErr w:type="spellEnd"/>
+      <w:r>
+        <w:t xml:space="preserve"> or longer</w:t>
       </w:r>
     </w:p>
     <w:p>
@@ -1366,7 +1598,15 @@
         </w:numPr>
       </w:pPr>
       <w:r>
-        <w:t>Read addr_data register back. Bits 8:1 in that register contain data that were read from the register. Bits 0, 9, and 18 should contain values of 1 in each. These are recorded states of ACK bits, received aft</w:t>
+        <w:t xml:space="preserve">Read </w:t>
+      </w:r>
+      <w:proofErr w:type="spellStart"/>
+      <w:r>
+        <w:t>addr_data</w:t>
+      </w:r>
+      <w:proofErr w:type="spellEnd"/>
+      <w:r>
+        <w:t xml:space="preserve"> register back. Bits 8:1 in that register contain data that were read from the register. Bits 0, 9, and 18 should contain values of 1 in each. These are recorded states of ACK bits, received aft</w:t>
       </w:r>
       <w:r>
         <w:t>er transfer of each of 3 bytes.</w:t>
@@ -1432,7 +1672,15 @@
         <w:t>I2C interfaces for FEMB #0 for the next transaction</w:t>
       </w:r>
       <w:r>
-        <w:t>, wait for 27 uS or more until the transaction in step 1 is finished</w:t>
+        <w:t xml:space="preserve">, wait for 27 </w:t>
+      </w:r>
+      <w:proofErr w:type="spellStart"/>
+      <w:r>
+        <w:t>uS</w:t>
+      </w:r>
+      <w:proofErr w:type="spellEnd"/>
+      <w:r>
+        <w:t xml:space="preserve"> or more until the transaction in step 1 is finished</w:t>
       </w:r>
     </w:p>
     <w:p>
@@ -1464,6 +1712,7 @@
         <w:rPr>
           <w:b/>
         </w:rPr>
+        <w:lastRenderedPageBreak/>
         <w:t>Bug #2</w:t>
       </w:r>
       <w:r>
@@ -1518,7 +1767,6 @@
               <w:rPr>
                 <w:b/>
               </w:rPr>
-              <w:lastRenderedPageBreak/>
               <w:t>A</w:t>
             </w:r>
             <w:r>
@@ -1595,9 +1843,11 @@
             <w:tcW w:w="1586" w:type="dxa"/>
           </w:tcPr>
           <w:p>
+            <w:proofErr w:type="spellStart"/>
             <w:r>
               <w:t>fast_cmd_code</w:t>
             </w:r>
+            <w:proofErr w:type="spellEnd"/>
           </w:p>
         </w:tc>
         <w:tc>
@@ -1639,9 +1889,11 @@
             <w:tcW w:w="1586" w:type="dxa"/>
           </w:tcPr>
           <w:p>
+            <w:proofErr w:type="spellStart"/>
             <w:r>
               <w:t>edge_to_act_delay</w:t>
             </w:r>
+            <w:proofErr w:type="spellEnd"/>
           </w:p>
         </w:tc>
         <w:tc>
@@ -1825,8 +2077,13 @@
             <w:tcW w:w="6655" w:type="dxa"/>
           </w:tcPr>
           <w:p>
-            <w:r>
-              <w:t>Zero time stamp</w:t>
+            <w:proofErr w:type="gramStart"/>
+            <w:r>
+              <w:t>Zero time</w:t>
+            </w:r>
+            <w:proofErr w:type="gramEnd"/>
+            <w:r>
+              <w:t xml:space="preserve"> stamp</w:t>
             </w:r>
           </w:p>
         </w:tc>
@@ -2008,7 +2265,15 @@
         <w:t>FASTACT_COLDADC_RESET_COMMAND</w:t>
       </w:r>
       <w:r>
-        <w:t xml:space="preserve"> code (via I2C), and WIB edge_to_act_delay register with the value of 19.</w:t>
+        <w:t xml:space="preserve"> code (via I2C), and WIB </w:t>
+      </w:r>
+      <w:proofErr w:type="spellStart"/>
+      <w:r>
+        <w:t>edge_to_act_delay</w:t>
+      </w:r>
+      <w:proofErr w:type="spellEnd"/>
+      <w:r>
+        <w:t xml:space="preserve"> register with the value of 19.</w:t>
       </w:r>
     </w:p>
     <w:p>
@@ -2020,7 +2285,15 @@
         </w:numPr>
       </w:pPr>
       <w:r>
-        <w:t>Write command code into fast_cmd_code. The command will be immediately executed.</w:t>
+        <w:t xml:space="preserve">Write command code into </w:t>
+      </w:r>
+      <w:proofErr w:type="spellStart"/>
+      <w:r>
+        <w:t>fast_cmd_code</w:t>
+      </w:r>
+      <w:proofErr w:type="spellEnd"/>
+      <w:r>
+        <w:t>. The command will be immediately executed.</w:t>
       </w:r>
     </w:p>
     <w:p>
@@ -2028,6 +2301,7 @@
         <w:pStyle w:val="Heading1"/>
       </w:pPr>
       <w:r>
+        <w:lastRenderedPageBreak/>
         <w:t>I2C interface for WIB on-board devices</w:t>
       </w:r>
     </w:p>
@@ -2049,7 +2323,6 @@
         <w:pStyle w:val="Heading1"/>
       </w:pPr>
       <w:r>
-        <w:lastRenderedPageBreak/>
         <w:t>Control and status registers</w:t>
       </w:r>
     </w:p>
@@ -2080,10 +2353,10 @@
         <w:tblLook w:val="04A0" w:firstRow="1" w:lastRow="0" w:firstColumn="1" w:lastColumn="0" w:noHBand="0" w:noVBand="1"/>
       </w:tblPr>
       <w:tblGrid>
-        <w:gridCol w:w="1159"/>
+        <w:gridCol w:w="1135"/>
         <w:gridCol w:w="917"/>
-        <w:gridCol w:w="1339"/>
-        <w:gridCol w:w="5945"/>
+        <w:gridCol w:w="1723"/>
+        <w:gridCol w:w="5585"/>
       </w:tblGrid>
       <w:tr>
         <w:tc>
@@ -2193,9 +2466,11 @@
             <w:tcW w:w="1339" w:type="dxa"/>
           </w:tcPr>
           <w:p>
+            <w:proofErr w:type="spellStart"/>
             <w:r>
               <w:t>ts_addr</w:t>
             </w:r>
+            <w:proofErr w:type="spellEnd"/>
           </w:p>
         </w:tc>
         <w:tc>
@@ -2235,9 +2510,11 @@
             <w:tcW w:w="1339" w:type="dxa"/>
           </w:tcPr>
           <w:p>
+            <w:proofErr w:type="spellStart"/>
             <w:r>
               <w:t>ts_tgrp</w:t>
             </w:r>
+            <w:proofErr w:type="spellEnd"/>
           </w:p>
         </w:tc>
         <w:tc>
@@ -2850,6 +3127,188 @@
           <w:p/>
         </w:tc>
       </w:tr>
+      <w:tr>
+        <w:tc>
+          <w:tcPr>
+            <w:tcW w:w="1159" w:type="dxa"/>
+          </w:tcPr>
+          <w:p>
+            <w:r>
+              <w:t>4</w:t>
+            </w:r>
+          </w:p>
+        </w:tc>
+        <w:tc>
+          <w:tcPr>
+            <w:tcW w:w="917" w:type="dxa"/>
+          </w:tcPr>
+          <w:p>
+            <w:r>
+              <w:t>4</w:t>
+            </w:r>
+          </w:p>
+        </w:tc>
+        <w:tc>
+          <w:tcPr>
+            <w:tcW w:w="1339" w:type="dxa"/>
+          </w:tcPr>
+          <w:p>
+            <w:proofErr w:type="spellStart"/>
+            <w:r>
+              <w:t>fp_sfp_sel</w:t>
+            </w:r>
+            <w:proofErr w:type="spellEnd"/>
+          </w:p>
+        </w:tc>
+        <w:tc>
+          <w:tcPr>
+            <w:tcW w:w="5945" w:type="dxa"/>
+          </w:tcPr>
+          <w:p>
+            <w:r>
+              <w:t>P15 SFP connection selector 0=CDR 1=GTH</w:t>
+            </w:r>
+            <w:r>
+              <w:t xml:space="preserve"> (schematic page 14)</w:t>
+            </w:r>
+          </w:p>
+        </w:tc>
+      </w:tr>
+      <w:tr>
+        <w:tc>
+          <w:tcPr>
+            <w:tcW w:w="1159" w:type="dxa"/>
+          </w:tcPr>
+          <w:p>
+            <w:r>
+              <w:t>4</w:t>
+            </w:r>
+          </w:p>
+        </w:tc>
+        <w:tc>
+          <w:tcPr>
+            <w:tcW w:w="917" w:type="dxa"/>
+          </w:tcPr>
+          <w:p>
+            <w:r>
+              <w:t>5</w:t>
+            </w:r>
+          </w:p>
+        </w:tc>
+        <w:tc>
+          <w:tcPr>
+            <w:tcW w:w="1339" w:type="dxa"/>
+          </w:tcPr>
+          <w:p>
+            <w:proofErr w:type="spellStart"/>
+            <w:r>
+              <w:t>rx_timing_sel</w:t>
+            </w:r>
+            <w:proofErr w:type="spellEnd"/>
+          </w:p>
+        </w:tc>
+        <w:tc>
+          <w:tcPr>
+            <w:tcW w:w="5945" w:type="dxa"/>
+          </w:tcPr>
+          <w:p>
+            <w:r>
+              <w:t>U1 input selector 0=backplane 1=SFP</w:t>
+            </w:r>
+            <w:r>
+              <w:t xml:space="preserve"> (schematic page 15)</w:t>
+            </w:r>
+          </w:p>
+        </w:tc>
+      </w:tr>
+      <w:tr>
+        <w:tc>
+          <w:tcPr>
+            <w:tcW w:w="1159" w:type="dxa"/>
+          </w:tcPr>
+          <w:p>
+            <w:r>
+              <w:t>4</w:t>
+            </w:r>
+          </w:p>
+        </w:tc>
+        <w:tc>
+          <w:tcPr>
+            <w:tcW w:w="917" w:type="dxa"/>
+          </w:tcPr>
+          <w:p>
+            <w:r>
+              <w:t>6</w:t>
+            </w:r>
+          </w:p>
+        </w:tc>
+        <w:tc>
+          <w:tcPr>
+            <w:tcW w:w="1339" w:type="dxa"/>
+          </w:tcPr>
+          <w:p>
+            <w:proofErr w:type="spellStart"/>
+            <w:r>
+              <w:t>daq_spy_reset</w:t>
+            </w:r>
+            <w:proofErr w:type="spellEnd"/>
+          </w:p>
+        </w:tc>
+        <w:tc>
+          <w:tcPr>
+            <w:tcW w:w="5945" w:type="dxa"/>
+          </w:tcPr>
+          <w:p>
+            <w:r>
+              <w:t>DAQ spy FSM reset, write 1 and then 0 to reset</w:t>
+            </w:r>
+          </w:p>
+        </w:tc>
+      </w:tr>
+      <w:tr>
+        <w:tc>
+          <w:tcPr>
+            <w:tcW w:w="1159" w:type="dxa"/>
+          </w:tcPr>
+          <w:p>
+            <w:r>
+              <w:t>4</w:t>
+            </w:r>
+          </w:p>
+        </w:tc>
+        <w:tc>
+          <w:tcPr>
+            <w:tcW w:w="917" w:type="dxa"/>
+          </w:tcPr>
+          <w:p>
+            <w:r>
+              <w:t>7</w:t>
+            </w:r>
+          </w:p>
+        </w:tc>
+        <w:tc>
+          <w:tcPr>
+            <w:tcW w:w="1339" w:type="dxa"/>
+          </w:tcPr>
+          <w:p>
+            <w:proofErr w:type="spellStart"/>
+            <w:r>
+              <w:t>coldata_rx_reset</w:t>
+            </w:r>
+            <w:proofErr w:type="spellEnd"/>
+          </w:p>
+        </w:tc>
+        <w:tc>
+          <w:tcPr>
+            <w:tcW w:w="5945" w:type="dxa"/>
+          </w:tcPr>
+          <w:p>
+            <w:r>
+              <w:t>Reset of the serial receivers. Write 1 then 0 to reset.</w:t>
+            </w:r>
+          </w:p>
+        </w:tc>
+      </w:tr>
     </w:tbl>
     <w:p/>
     <w:p>
@@ -2864,10 +3323,10 @@
         <w:tblLook w:val="04A0" w:firstRow="1" w:lastRow="0" w:firstColumn="1" w:lastColumn="0" w:noHBand="0" w:noVBand="1"/>
       </w:tblPr>
       <w:tblGrid>
-        <w:gridCol w:w="1165"/>
+        <w:gridCol w:w="1164"/>
         <w:gridCol w:w="917"/>
-        <w:gridCol w:w="1339"/>
-        <w:gridCol w:w="5929"/>
+        <w:gridCol w:w="1357"/>
+        <w:gridCol w:w="5912"/>
       </w:tblGrid>
       <w:tr>
         <w:tc>
@@ -2934,10 +3393,7 @@
           </w:tcPr>
           <w:p>
             <w:r>
-              <w:t>1</w:t>
-            </w:r>
-            <w:r>
-              <w:t>88</w:t>
+              <w:t>0x80</w:t>
             </w:r>
           </w:p>
         </w:tc>
@@ -2947,6 +3403,53 @@
           </w:tcPr>
           <w:p>
             <w:r>
+              <w:t>1:0</w:t>
+            </w:r>
+          </w:p>
+        </w:tc>
+        <w:tc>
+          <w:tcPr>
+            <w:tcW w:w="1333" w:type="dxa"/>
+          </w:tcPr>
+          <w:p>
+            <w:proofErr w:type="spellStart"/>
+            <w:r>
+              <w:t>daq_spy_full</w:t>
+            </w:r>
+            <w:proofErr w:type="spellEnd"/>
+          </w:p>
+        </w:tc>
+        <w:tc>
+          <w:tcPr>
+            <w:tcW w:w="5935" w:type="dxa"/>
+          </w:tcPr>
+          <w:p>
+            <w:r>
+              <w:t>“full” flags for DAQ spy memories, for FEMB</w:t>
+            </w:r>
+            <w:r>
+              <w:t xml:space="preserve"> 2,3 and 0,1 respectively</w:t>
+            </w:r>
+          </w:p>
+        </w:tc>
+      </w:tr>
+      <w:tr>
+        <w:tc>
+          <w:tcPr>
+            <w:tcW w:w="1165" w:type="dxa"/>
+          </w:tcPr>
+          <w:p>
+            <w:r>
+              <w:t>0xbc</w:t>
+            </w:r>
+          </w:p>
+        </w:tc>
+        <w:tc>
+          <w:tcPr>
+            <w:tcW w:w="917" w:type="dxa"/>
+          </w:tcPr>
+          <w:p>
+            <w:r>
               <w:t>31:0</w:t>
             </w:r>
           </w:p>
@@ -2956,9 +3459,11 @@
             <w:tcW w:w="1333" w:type="dxa"/>
           </w:tcPr>
           <w:p>
+            <w:proofErr w:type="spellStart"/>
             <w:r>
               <w:t>test_pattern</w:t>
             </w:r>
+            <w:proofErr w:type="spellEnd"/>
           </w:p>
         </w:tc>
         <w:tc>
@@ -2979,6 +3484,7 @@
         <w:pStyle w:val="Heading1"/>
       </w:pPr>
       <w:r>
+        <w:lastRenderedPageBreak/>
         <w:t>Timing Endpoint</w:t>
       </w:r>
     </w:p>
@@ -2996,6 +3502,323 @@
         <w:t xml:space="preserve"> See Control and Status registers section above for details.</w:t>
       </w:r>
     </w:p>
+    <w:p>
+      <w:pPr>
+        <w:pStyle w:val="Heading1"/>
+      </w:pPr>
+      <w:r>
+        <w:t>WIB configuration sequence</w:t>
+      </w:r>
+    </w:p>
+    <w:p>
+      <w:r>
+        <w:t>The table below shows configuration sequence that needs to be followed to bring WIB up after power-up</w:t>
+      </w:r>
+      <w:r>
+        <w:t xml:space="preserve">. The reference software </w:t>
+      </w:r>
+      <w:r>
+        <w:t>will be provided as an archived file. This sequence is incomplete and will be expanded.</w:t>
+      </w:r>
+    </w:p>
+    <w:tbl>
+      <w:tblPr>
+        <w:tblStyle w:val="TableGrid"/>
+        <w:tblW w:w="0" w:type="auto"/>
+        <w:tblLook w:val="04A0" w:firstRow="1" w:lastRow="0" w:firstColumn="1" w:lastColumn="0" w:noHBand="0" w:noVBand="1"/>
+      </w:tblPr>
+      <w:tblGrid>
+        <w:gridCol w:w="1746"/>
+        <w:gridCol w:w="2371"/>
+        <w:gridCol w:w="5233"/>
+      </w:tblGrid>
+      <w:tr>
+        <w:tc>
+          <w:tcPr>
+            <w:tcW w:w="1795" w:type="dxa"/>
+          </w:tcPr>
+          <w:p>
+            <w:pPr>
+              <w:rPr>
+                <w:b/>
+                <w:bCs/>
+              </w:rPr>
+            </w:pPr>
+            <w:r>
+              <w:rPr>
+                <w:b/>
+                <w:bCs/>
+              </w:rPr>
+              <w:t>Step name</w:t>
+            </w:r>
+          </w:p>
+        </w:tc>
+        <w:tc>
+          <w:tcPr>
+            <w:tcW w:w="1800" w:type="dxa"/>
+          </w:tcPr>
+          <w:p>
+            <w:pPr>
+              <w:rPr>
+                <w:b/>
+                <w:bCs/>
+              </w:rPr>
+            </w:pPr>
+            <w:r>
+              <w:rPr>
+                <w:b/>
+                <w:bCs/>
+              </w:rPr>
+              <w:t>Reference code</w:t>
+            </w:r>
+          </w:p>
+        </w:tc>
+        <w:tc>
+          <w:tcPr>
+            <w:tcW w:w="5755" w:type="dxa"/>
+          </w:tcPr>
+          <w:p>
+            <w:pPr>
+              <w:rPr>
+                <w:b/>
+                <w:bCs/>
+              </w:rPr>
+            </w:pPr>
+            <w:r>
+              <w:rPr>
+                <w:b/>
+                <w:bCs/>
+              </w:rPr>
+              <w:t>Description</w:t>
+            </w:r>
+          </w:p>
+        </w:tc>
+      </w:tr>
+      <w:tr>
+        <w:tc>
+          <w:tcPr>
+            <w:tcW w:w="1795" w:type="dxa"/>
+          </w:tcPr>
+          <w:p>
+            <w:r>
+              <w:t xml:space="preserve">eth0 enable </w:t>
+            </w:r>
+          </w:p>
+        </w:tc>
+        <w:tc>
+          <w:tcPr>
+            <w:tcW w:w="1800" w:type="dxa"/>
+          </w:tcPr>
+          <w:p>
+            <w:r>
+              <w:t>eth0_start.sh</w:t>
+            </w:r>
+          </w:p>
+        </w:tc>
+        <w:tc>
+          <w:tcPr>
+            <w:tcW w:w="5755" w:type="dxa"/>
+          </w:tcPr>
+          <w:p>
+            <w:r>
+              <w:t xml:space="preserve">Bring up eth0 network interface. Currently this is done manually by using the script. The eth0 should be set for automatic startup in the </w:t>
+            </w:r>
+            <w:proofErr w:type="spellStart"/>
+            <w:r>
+              <w:t>petalinux</w:t>
+            </w:r>
+            <w:proofErr w:type="spellEnd"/>
+            <w:r>
+              <w:t xml:space="preserve">, immediately after booting. </w:t>
+            </w:r>
+            <w:r>
+              <w:t>Also, need to work out a way to assign unique IP addresses to all WIBs in the system</w:t>
+            </w:r>
+          </w:p>
+        </w:tc>
+      </w:tr>
+      <w:tr>
+        <w:tc>
+          <w:tcPr>
+            <w:tcW w:w="1795" w:type="dxa"/>
+          </w:tcPr>
+          <w:p>
+            <w:r>
+              <w:t>Clock synthesizer configuration</w:t>
+            </w:r>
+          </w:p>
+        </w:tc>
+        <w:tc>
+          <w:tcPr>
+            <w:tcW w:w="1800" w:type="dxa"/>
+          </w:tcPr>
+          <w:p>
+            <w:r>
+              <w:t>clocks/</w:t>
+            </w:r>
+            <w:r>
+              <w:t>si5345_config.c</w:t>
+            </w:r>
+          </w:p>
+        </w:tc>
+        <w:tc>
+          <w:tcPr>
+            <w:tcW w:w="5755" w:type="dxa"/>
+          </w:tcPr>
+          <w:p>
+            <w:r>
+              <w:t xml:space="preserve">Clock synthesizer programming. The reference program, even though written in C, actually calls standard Linux i2c package </w:t>
+            </w:r>
+            <w:r>
+              <w:t>tools</w:t>
+            </w:r>
+            <w:r>
+              <w:t>. Recommend replacing these calls with proper i2c library functions.</w:t>
+            </w:r>
+          </w:p>
+        </w:tc>
+      </w:tr>
+      <w:tr>
+        <w:tc>
+          <w:tcPr>
+            <w:tcW w:w="1795" w:type="dxa"/>
+          </w:tcPr>
+          <w:p>
+            <w:r>
+              <w:t>FEMB power voltages configuration</w:t>
+            </w:r>
+          </w:p>
+        </w:tc>
+        <w:tc>
+          <w:tcPr>
+            <w:tcW w:w="1800" w:type="dxa"/>
+          </w:tcPr>
+          <w:p>
+            <w:r>
+              <w:t>voltages/</w:t>
+            </w:r>
+            <w:proofErr w:type="spellStart"/>
+            <w:r>
+              <w:t>wib_voltages.c</w:t>
+            </w:r>
+            <w:proofErr w:type="spellEnd"/>
+          </w:p>
+        </w:tc>
+        <w:tc>
+          <w:tcPr>
+            <w:tcW w:w="5755" w:type="dxa"/>
+          </w:tcPr>
+          <w:p>
+            <w:r>
+              <w:t xml:space="preserve">DC-DC converters and LDO programming. </w:t>
+            </w:r>
+            <w:r>
+              <w:t xml:space="preserve">The reference program, even though written in C, actually calls standard Linux i2c package </w:t>
+            </w:r>
+            <w:r>
+              <w:t>tools</w:t>
+            </w:r>
+            <w:r>
+              <w:t xml:space="preserve"> and </w:t>
+            </w:r>
+            <w:proofErr w:type="spellStart"/>
+            <w:r>
+              <w:rPr>
+                <w:rFonts w:ascii="Courier" w:hAnsi="Courier"/>
+              </w:rPr>
+              <w:t>devmem</w:t>
+            </w:r>
+            <w:proofErr w:type="spellEnd"/>
+            <w:r>
+              <w:t xml:space="preserve"> utility</w:t>
+            </w:r>
+            <w:r>
+              <w:t>. Recommend replacing these calls with proper i2c library functions</w:t>
+            </w:r>
+            <w:r>
+              <w:t xml:space="preserve"> and memory accesses</w:t>
+            </w:r>
+            <w:r>
+              <w:t>.</w:t>
+            </w:r>
+          </w:p>
+        </w:tc>
+      </w:tr>
+      <w:tr>
+        <w:tc>
+          <w:tcPr>
+            <w:tcW w:w="1795" w:type="dxa"/>
+          </w:tcPr>
+          <w:p>
+            <w:r>
+              <w:t>FEMB</w:t>
+            </w:r>
+            <w:r>
+              <w:t xml:space="preserve"> power enable</w:t>
+            </w:r>
+          </w:p>
+        </w:tc>
+        <w:tc>
+          <w:tcPr>
+            <w:tcW w:w="1800" w:type="dxa"/>
+          </w:tcPr>
+          <w:p>
+            <w:r>
+              <w:t>coldata_power_on.sh</w:t>
+            </w:r>
+          </w:p>
+        </w:tc>
+        <w:tc>
+          <w:tcPr>
+            <w:tcW w:w="5755" w:type="dxa"/>
+          </w:tcPr>
+          <w:p>
+            <w:r>
+              <w:t xml:space="preserve">Power enable signals for all DC-DC converters and LDOs set to enable all power outputs. </w:t>
+            </w:r>
+          </w:p>
+        </w:tc>
+      </w:tr>
+      <w:tr>
+        <w:tc>
+          <w:tcPr>
+            <w:tcW w:w="1795" w:type="dxa"/>
+          </w:tcPr>
+          <w:p>
+            <w:r>
+              <w:t>FEMB</w:t>
+            </w:r>
+            <w:r>
+              <w:t xml:space="preserve"> serial receivers reset</w:t>
+            </w:r>
+          </w:p>
+        </w:tc>
+        <w:tc>
+          <w:tcPr>
+            <w:tcW w:w="1800" w:type="dxa"/>
+          </w:tcPr>
+          <w:p/>
+        </w:tc>
+        <w:tc>
+          <w:tcPr>
+            <w:tcW w:w="5755" w:type="dxa"/>
+          </w:tcPr>
+          <w:p>
+            <w:r>
+              <w:t xml:space="preserve">Write 1 then 0 into </w:t>
+            </w:r>
+            <w:proofErr w:type="spellStart"/>
+            <w:r>
+              <w:t>coldata_rx_reset</w:t>
+            </w:r>
+            <w:proofErr w:type="spellEnd"/>
+            <w:r>
+              <w:t xml:space="preserve"> bit.</w:t>
+            </w:r>
+          </w:p>
+        </w:tc>
+      </w:tr>
+    </w:tbl>
     <w:p/>
     <w:p>
       <w:pPr>
@@ -3121,6 +3944,34 @@
             </w:r>
             <w:r>
               <w:t>modules</w:t>
+            </w:r>
+          </w:p>
+        </w:tc>
+      </w:tr>
+      <w:tr>
+        <w:tc>
+          <w:tcPr>
+            <w:tcW w:w="1885" w:type="dxa"/>
+          </w:tcPr>
+          <w:p>
+            <w:r>
+              <w:t>2020-10-10</w:t>
+            </w:r>
+          </w:p>
+        </w:tc>
+        <w:tc>
+          <w:tcPr>
+            <w:tcW w:w="7465" w:type="dxa"/>
+          </w:tcPr>
+          <w:p>
+            <w:r>
+              <w:t>Added WIB configuration sequence</w:t>
+            </w:r>
+            <w:r>
+              <w:t>, DAQ spy memory modules</w:t>
+            </w:r>
+            <w:r>
+              <w:t>, DAQ spy memory control and status bits, control bits for clock selection.</w:t>
             </w:r>
           </w:p>
         </w:tc>

</xml_diff>

<commit_message>
additions in WIB_registers, added DAQ format document
</commit_message>
<xml_diff>
--- a/doc/WIB_registers.docx
+++ b/doc/WIB_registers.docx
@@ -15,23 +15,24 @@
         <w:pStyle w:val="Heading2"/>
       </w:pPr>
       <w:r>
-        <w:t xml:space="preserve">A. </w:t>
-      </w:r>
-      <w:proofErr w:type="spellStart"/>
-      <w:r>
-        <w:t>Madorsky</w:t>
-      </w:r>
-      <w:proofErr w:type="spellEnd"/>
-      <w:r>
-        <w:t>, UF</w:t>
+        <w:t>A. Madorsky, UF</w:t>
       </w:r>
     </w:p>
     <w:p>
       <w:r>
-        <w:t>DRAFT, 2020-08-</w:t>
+        <w:t>DRAFT, 2020-</w:t>
       </w:r>
       <w:r>
         <w:t>10</w:t>
+      </w:r>
+      <w:r>
+        <w:t>-</w:t>
+      </w:r>
+      <w:r>
+        <w:t>1</w:t>
+      </w:r>
+      <w:r>
+        <w:t>9</w:t>
       </w:r>
     </w:p>
     <w:p>
@@ -230,11 +231,9 @@
             <w:tcW w:w="2017" w:type="dxa"/>
           </w:tcPr>
           <w:p>
-            <w:proofErr w:type="spellStart"/>
             <w:r>
               <w:t>coldata_fast_cmd</w:t>
             </w:r>
-            <w:proofErr w:type="spellEnd"/>
           </w:p>
         </w:tc>
         <w:tc>
@@ -700,11 +699,9 @@
             <w:tcW w:w="2017" w:type="dxa"/>
           </w:tcPr>
           <w:p>
-            <w:proofErr w:type="spellStart"/>
             <w:r>
               <w:t>axi_iic</w:t>
             </w:r>
-            <w:proofErr w:type="spellEnd"/>
           </w:p>
         </w:tc>
         <w:tc>
@@ -907,13 +904,7 @@
           </w:tcPr>
           <w:p>
             <w:r>
-              <w:t>A0</w:t>
-            </w:r>
-            <w:r>
-              <w:t>2</w:t>
-            </w:r>
-            <w:r>
-              <w:t>00000</w:t>
+              <w:t>A0200000</w:t>
             </w:r>
           </w:p>
         </w:tc>
@@ -953,13 +944,7 @@
           </w:tcPr>
           <w:p>
             <w:r>
-              <w:t xml:space="preserve">1MB DAQ spy memory for FEMBs </w:t>
-            </w:r>
-            <w:r>
-              <w:t>2,3</w:t>
-            </w:r>
-            <w:r>
-              <w:t>. Capable of recording DAQ output data sent to FELIX.</w:t>
+              <w:t>1MB DAQ spy memory for FEMBs 2,3. Capable of recording DAQ output data sent to FELIX.</w:t>
             </w:r>
           </w:p>
         </w:tc>
@@ -1091,11 +1076,9 @@
             <w:tcW w:w="1586" w:type="dxa"/>
           </w:tcPr>
           <w:p>
-            <w:proofErr w:type="spellStart"/>
             <w:r>
               <w:t>start_transfer</w:t>
             </w:r>
-            <w:proofErr w:type="spellEnd"/>
           </w:p>
         </w:tc>
         <w:tc>
@@ -1104,15 +1087,7 @@
           </w:tcPr>
           <w:p>
             <w:r>
-              <w:t xml:space="preserve">Writing 1 into this register starts I2C transfer programmed into </w:t>
-            </w:r>
-            <w:proofErr w:type="spellStart"/>
-            <w:r>
-              <w:t>addr_data</w:t>
-            </w:r>
-            <w:proofErr w:type="spellEnd"/>
-            <w:r>
-              <w:t xml:space="preserve"> register. Write 0 immediately after writing 1.</w:t>
+              <w:t>Writing 1 into this register starts I2C transfer programmed into addr_data register. Write 0 immediately after writing 1.</w:t>
             </w:r>
           </w:p>
         </w:tc>
@@ -1134,11 +1109,9 @@
             <w:tcW w:w="1586" w:type="dxa"/>
           </w:tcPr>
           <w:p>
-            <w:proofErr w:type="spellStart"/>
             <w:r>
               <w:t>addr_data</w:t>
             </w:r>
-            <w:proofErr w:type="spellEnd"/>
           </w:p>
         </w:tc>
         <w:tc>
@@ -1156,15 +1129,7 @@
     <w:p/>
     <w:p>
       <w:r>
-        <w:t xml:space="preserve">Format of </w:t>
-      </w:r>
-      <w:proofErr w:type="spellStart"/>
-      <w:r>
-        <w:t>addr_data</w:t>
-      </w:r>
-      <w:proofErr w:type="spellEnd"/>
-      <w:r>
-        <w:t xml:space="preserve"> register is shown below:</w:t>
+        <w:t>Format of addr_data register is shown below:</w:t>
       </w:r>
     </w:p>
     <w:tbl>
@@ -1392,15 +1357,7 @@
           </w:tcPr>
           <w:p>
             <w:r>
-              <w:t xml:space="preserve">Write operation: data to write to register, </w:t>
-            </w:r>
-            <w:proofErr w:type="gramStart"/>
-            <w:r>
-              <w:t>Read</w:t>
-            </w:r>
-            <w:proofErr w:type="gramEnd"/>
-            <w:r>
-              <w:t xml:space="preserve"> operation: data read from register</w:t>
+              <w:t>Write operation: data to write to register, Read operation: data read from register</w:t>
             </w:r>
           </w:p>
         </w:tc>
@@ -1457,23 +1414,7 @@
         </w:numPr>
       </w:pPr>
       <w:r>
-        <w:t xml:space="preserve">Write the parameters into </w:t>
-      </w:r>
-      <w:proofErr w:type="spellStart"/>
-      <w:r>
-        <w:t>addr_data</w:t>
-      </w:r>
-      <w:proofErr w:type="spellEnd"/>
-      <w:r>
-        <w:t xml:space="preserve"> register as needed. Leave ACK bit </w:t>
-      </w:r>
-      <w:proofErr w:type="gramStart"/>
-      <w:r>
-        <w:t>placeholders  =</w:t>
-      </w:r>
-      <w:proofErr w:type="gramEnd"/>
-      <w:r>
-        <w:t xml:space="preserve"> 0</w:t>
+        <w:t>Write the parameters into addr_data register as needed. Leave ACK bit placeholders  = 0</w:t>
       </w:r>
     </w:p>
     <w:p>
@@ -1485,15 +1426,7 @@
         </w:numPr>
       </w:pPr>
       <w:r>
-        <w:t xml:space="preserve">Set </w:t>
-      </w:r>
-      <w:proofErr w:type="spellStart"/>
-      <w:r>
-        <w:t>start_transfer</w:t>
-      </w:r>
-      <w:proofErr w:type="spellEnd"/>
-      <w:r>
-        <w:t xml:space="preserve"> register to 1, then immediately set it to 0</w:t>
+        <w:t>Set start_transfer register to 1, then immediately set it to 0</w:t>
       </w:r>
     </w:p>
     <w:p>
@@ -1505,15 +1438,7 @@
         </w:numPr>
       </w:pPr>
       <w:r>
-        <w:t xml:space="preserve">Wait for 27 </w:t>
-      </w:r>
-      <w:proofErr w:type="spellStart"/>
-      <w:r>
-        <w:t>uS</w:t>
-      </w:r>
-      <w:proofErr w:type="spellEnd"/>
-      <w:r>
-        <w:t xml:space="preserve"> or longer before attempting the next transfer</w:t>
+        <w:t>Wait for 27 uS or longer before attempting the next transfer</w:t>
       </w:r>
     </w:p>
     <w:p>
@@ -1530,23 +1455,7 @@
         </w:numPr>
       </w:pPr>
       <w:r>
-        <w:t xml:space="preserve">Write the parameters into </w:t>
-      </w:r>
-      <w:proofErr w:type="spellStart"/>
-      <w:r>
-        <w:t>addr_data</w:t>
-      </w:r>
-      <w:proofErr w:type="spellEnd"/>
-      <w:r>
-        <w:t xml:space="preserve"> register as needed. Leave ACK bit </w:t>
-      </w:r>
-      <w:proofErr w:type="gramStart"/>
-      <w:r>
-        <w:t>placeholders  =</w:t>
-      </w:r>
-      <w:proofErr w:type="gramEnd"/>
-      <w:r>
-        <w:t xml:space="preserve"> 0</w:t>
+        <w:t>Write the parameters into addr_data register as needed. Leave ACK bit placeholders  = 0</w:t>
       </w:r>
     </w:p>
     <w:p>
@@ -1558,15 +1467,7 @@
         </w:numPr>
       </w:pPr>
       <w:r>
-        <w:t xml:space="preserve">Set </w:t>
-      </w:r>
-      <w:proofErr w:type="spellStart"/>
-      <w:r>
-        <w:t>start_transfer</w:t>
-      </w:r>
-      <w:proofErr w:type="spellEnd"/>
-      <w:r>
-        <w:t xml:space="preserve"> register to 1, then immediately set it to 0</w:t>
+        <w:t>Set start_transfer register to 1, then immediately set it to 0</w:t>
       </w:r>
     </w:p>
     <w:p>
@@ -1578,15 +1479,7 @@
         </w:numPr>
       </w:pPr>
       <w:r>
-        <w:t xml:space="preserve">Wait for 27 </w:t>
-      </w:r>
-      <w:proofErr w:type="spellStart"/>
-      <w:r>
-        <w:t>uS</w:t>
-      </w:r>
-      <w:proofErr w:type="spellEnd"/>
-      <w:r>
-        <w:t xml:space="preserve"> or longer</w:t>
+        <w:t>Wait for 27 uS or longer</w:t>
       </w:r>
     </w:p>
     <w:p>
@@ -1598,15 +1491,7 @@
         </w:numPr>
       </w:pPr>
       <w:r>
-        <w:t xml:space="preserve">Read </w:t>
-      </w:r>
-      <w:proofErr w:type="spellStart"/>
-      <w:r>
-        <w:t>addr_data</w:t>
-      </w:r>
-      <w:proofErr w:type="spellEnd"/>
-      <w:r>
-        <w:t xml:space="preserve"> register back. Bits 8:1 in that register contain data that were read from the register. Bits 0, 9, and 18 should contain values of 1 in each. These are recorded states of ACK bits, received aft</w:t>
+        <w:t>Read addr_data register back. Bits 8:1 in that register contain data that were read from the register. Bits 0, 9, and 18 should contain values of 1 in each. These are recorded states of ACK bits, received aft</w:t>
       </w:r>
       <w:r>
         <w:t>er transfer of each of 3 bytes.</w:t>
@@ -1672,15 +1557,7 @@
         <w:t>I2C interfaces for FEMB #0 for the next transaction</w:t>
       </w:r>
       <w:r>
-        <w:t xml:space="preserve">, wait for 27 </w:t>
-      </w:r>
-      <w:proofErr w:type="spellStart"/>
-      <w:r>
-        <w:t>uS</w:t>
-      </w:r>
-      <w:proofErr w:type="spellEnd"/>
-      <w:r>
-        <w:t xml:space="preserve"> or more until the transaction in step 1 is finished</w:t>
+        <w:t>, wait for 27 uS or more until the transaction in step 1 is finished</w:t>
       </w:r>
     </w:p>
     <w:p>
@@ -1843,11 +1720,9 @@
             <w:tcW w:w="1586" w:type="dxa"/>
           </w:tcPr>
           <w:p>
-            <w:proofErr w:type="spellStart"/>
             <w:r>
               <w:t>fast_cmd_code</w:t>
             </w:r>
-            <w:proofErr w:type="spellEnd"/>
           </w:p>
         </w:tc>
         <w:tc>
@@ -1889,11 +1764,9 @@
             <w:tcW w:w="1586" w:type="dxa"/>
           </w:tcPr>
           <w:p>
-            <w:proofErr w:type="spellStart"/>
             <w:r>
               <w:t>edge_to_act_delay</w:t>
             </w:r>
-            <w:proofErr w:type="spellEnd"/>
           </w:p>
         </w:tc>
         <w:tc>
@@ -2077,13 +1950,8 @@
             <w:tcW w:w="6655" w:type="dxa"/>
           </w:tcPr>
           <w:p>
-            <w:proofErr w:type="gramStart"/>
-            <w:r>
-              <w:t>Zero time</w:t>
-            </w:r>
-            <w:proofErr w:type="gramEnd"/>
-            <w:r>
-              <w:t xml:space="preserve"> stamp</w:t>
+            <w:r>
+              <w:t>Zero time stamp</w:t>
             </w:r>
           </w:p>
         </w:tc>
@@ -2265,15 +2133,7 @@
         <w:t>FASTACT_COLDADC_RESET_COMMAND</w:t>
       </w:r>
       <w:r>
-        <w:t xml:space="preserve"> code (via I2C), and WIB </w:t>
-      </w:r>
-      <w:proofErr w:type="spellStart"/>
-      <w:r>
-        <w:t>edge_to_act_delay</w:t>
-      </w:r>
-      <w:proofErr w:type="spellEnd"/>
-      <w:r>
-        <w:t xml:space="preserve"> register with the value of 19.</w:t>
+        <w:t xml:space="preserve"> code (via I2C), and WIB edge_to_act_delay register with the value of 19.</w:t>
       </w:r>
     </w:p>
     <w:p>
@@ -2285,15 +2145,7 @@
         </w:numPr>
       </w:pPr>
       <w:r>
-        <w:t xml:space="preserve">Write command code into </w:t>
-      </w:r>
-      <w:proofErr w:type="spellStart"/>
-      <w:r>
-        <w:t>fast_cmd_code</w:t>
-      </w:r>
-      <w:proofErr w:type="spellEnd"/>
-      <w:r>
-        <w:t>. The command will be immediately executed.</w:t>
+        <w:t>Write command code into fast_cmd_code. The command will be immediately executed.</w:t>
       </w:r>
     </w:p>
     <w:p>
@@ -2353,15 +2205,15 @@
         <w:tblLook w:val="04A0" w:firstRow="1" w:lastRow="0" w:firstColumn="1" w:lastColumn="0" w:noHBand="0" w:noVBand="1"/>
       </w:tblPr>
       <w:tblGrid>
-        <w:gridCol w:w="1135"/>
+        <w:gridCol w:w="1132"/>
         <w:gridCol w:w="917"/>
-        <w:gridCol w:w="1723"/>
-        <w:gridCol w:w="5585"/>
+        <w:gridCol w:w="1775"/>
+        <w:gridCol w:w="5536"/>
       </w:tblGrid>
       <w:tr>
         <w:tc>
           <w:tcPr>
-            <w:tcW w:w="1159" w:type="dxa"/>
+            <w:tcW w:w="1135" w:type="dxa"/>
           </w:tcPr>
           <w:p>
             <w:pPr>
@@ -2401,7 +2253,7 @@
         </w:tc>
         <w:tc>
           <w:tcPr>
-            <w:tcW w:w="1339" w:type="dxa"/>
+            <w:tcW w:w="1723" w:type="dxa"/>
           </w:tcPr>
           <w:p>
             <w:pPr>
@@ -2421,7 +2273,7 @@
         </w:tc>
         <w:tc>
           <w:tcPr>
-            <w:tcW w:w="5945" w:type="dxa"/>
+            <w:tcW w:w="5585" w:type="dxa"/>
           </w:tcPr>
           <w:p>
             <w:pPr>
@@ -2443,7 +2295,7 @@
       <w:tr>
         <w:tc>
           <w:tcPr>
-            <w:tcW w:w="1159" w:type="dxa"/>
+            <w:tcW w:w="1135" w:type="dxa"/>
           </w:tcPr>
           <w:p>
             <w:r>
@@ -2463,19 +2315,17 @@
         </w:tc>
         <w:tc>
           <w:tcPr>
-            <w:tcW w:w="1339" w:type="dxa"/>
-          </w:tcPr>
-          <w:p>
-            <w:proofErr w:type="spellStart"/>
+            <w:tcW w:w="1723" w:type="dxa"/>
+          </w:tcPr>
+          <w:p>
             <w:r>
               <w:t>ts_addr</w:t>
             </w:r>
-            <w:proofErr w:type="spellEnd"/>
-          </w:p>
-        </w:tc>
-        <w:tc>
-          <w:tcPr>
-            <w:tcW w:w="5945" w:type="dxa"/>
+          </w:p>
+        </w:tc>
+        <w:tc>
+          <w:tcPr>
+            <w:tcW w:w="5585" w:type="dxa"/>
           </w:tcPr>
           <w:p>
             <w:r>
@@ -2487,7 +2337,7 @@
       <w:tr>
         <w:tc>
           <w:tcPr>
-            <w:tcW w:w="1159" w:type="dxa"/>
+            <w:tcW w:w="1135" w:type="dxa"/>
           </w:tcPr>
           <w:p>
             <w:r>
@@ -2507,19 +2357,17 @@
         </w:tc>
         <w:tc>
           <w:tcPr>
-            <w:tcW w:w="1339" w:type="dxa"/>
-          </w:tcPr>
-          <w:p>
-            <w:proofErr w:type="spellStart"/>
+            <w:tcW w:w="1723" w:type="dxa"/>
+          </w:tcPr>
+          <w:p>
             <w:r>
               <w:t>ts_tgrp</w:t>
             </w:r>
-            <w:proofErr w:type="spellEnd"/>
-          </w:p>
-        </w:tc>
-        <w:tc>
-          <w:tcPr>
-            <w:tcW w:w="5945" w:type="dxa"/>
+          </w:p>
+        </w:tc>
+        <w:tc>
+          <w:tcPr>
+            <w:tcW w:w="5585" w:type="dxa"/>
           </w:tcPr>
           <w:p>
             <w:r>
@@ -2531,7 +2379,7 @@
       <w:tr>
         <w:tc>
           <w:tcPr>
-            <w:tcW w:w="1159" w:type="dxa"/>
+            <w:tcW w:w="1135" w:type="dxa"/>
           </w:tcPr>
           <w:p>
             <w:r>
@@ -2551,7 +2399,7 @@
         </w:tc>
         <w:tc>
           <w:tcPr>
-            <w:tcW w:w="1339" w:type="dxa"/>
+            <w:tcW w:w="1723" w:type="dxa"/>
           </w:tcPr>
           <w:p>
             <w:r>
@@ -2561,7 +2409,7 @@
         </w:tc>
         <w:tc>
           <w:tcPr>
-            <w:tcW w:w="5945" w:type="dxa"/>
+            <w:tcW w:w="5585" w:type="dxa"/>
           </w:tcPr>
           <w:p>
             <w:r>
@@ -3130,7 +2978,7 @@
       <w:tr>
         <w:tc>
           <w:tcPr>
-            <w:tcW w:w="1159" w:type="dxa"/>
+            <w:tcW w:w="1135" w:type="dxa"/>
           </w:tcPr>
           <w:p>
             <w:r>
@@ -3150,19 +2998,17 @@
         </w:tc>
         <w:tc>
           <w:tcPr>
-            <w:tcW w:w="1339" w:type="dxa"/>
-          </w:tcPr>
-          <w:p>
-            <w:proofErr w:type="spellStart"/>
+            <w:tcW w:w="1723" w:type="dxa"/>
+          </w:tcPr>
+          <w:p>
             <w:r>
               <w:t>fp_sfp_sel</w:t>
             </w:r>
-            <w:proofErr w:type="spellEnd"/>
-          </w:p>
-        </w:tc>
-        <w:tc>
-          <w:tcPr>
-            <w:tcW w:w="5945" w:type="dxa"/>
+          </w:p>
+        </w:tc>
+        <w:tc>
+          <w:tcPr>
+            <w:tcW w:w="5585" w:type="dxa"/>
           </w:tcPr>
           <w:p>
             <w:r>
@@ -3177,7 +3023,7 @@
       <w:tr>
         <w:tc>
           <w:tcPr>
-            <w:tcW w:w="1159" w:type="dxa"/>
+            <w:tcW w:w="1135" w:type="dxa"/>
           </w:tcPr>
           <w:p>
             <w:r>
@@ -3197,19 +3043,17 @@
         </w:tc>
         <w:tc>
           <w:tcPr>
-            <w:tcW w:w="1339" w:type="dxa"/>
-          </w:tcPr>
-          <w:p>
-            <w:proofErr w:type="spellStart"/>
+            <w:tcW w:w="1723" w:type="dxa"/>
+          </w:tcPr>
+          <w:p>
             <w:r>
               <w:t>rx_timing_sel</w:t>
             </w:r>
-            <w:proofErr w:type="spellEnd"/>
-          </w:p>
-        </w:tc>
-        <w:tc>
-          <w:tcPr>
-            <w:tcW w:w="5945" w:type="dxa"/>
+          </w:p>
+        </w:tc>
+        <w:tc>
+          <w:tcPr>
+            <w:tcW w:w="5585" w:type="dxa"/>
           </w:tcPr>
           <w:p>
             <w:r>
@@ -3224,7 +3068,7 @@
       <w:tr>
         <w:tc>
           <w:tcPr>
-            <w:tcW w:w="1159" w:type="dxa"/>
+            <w:tcW w:w="1135" w:type="dxa"/>
           </w:tcPr>
           <w:p>
             <w:r>
@@ -3244,31 +3088,32 @@
         </w:tc>
         <w:tc>
           <w:tcPr>
-            <w:tcW w:w="1339" w:type="dxa"/>
-          </w:tcPr>
-          <w:p>
-            <w:proofErr w:type="spellStart"/>
-            <w:r>
-              <w:t>daq_spy_reset</w:t>
-            </w:r>
-            <w:proofErr w:type="spellEnd"/>
-          </w:p>
-        </w:tc>
-        <w:tc>
-          <w:tcPr>
-            <w:tcW w:w="5945" w:type="dxa"/>
-          </w:tcPr>
-          <w:p>
-            <w:r>
-              <w:t>DAQ spy FSM reset, write 1 and then 0 to reset</w:t>
-            </w:r>
-          </w:p>
-        </w:tc>
-      </w:tr>
-      <w:tr>
-        <w:tc>
-          <w:tcPr>
-            <w:tcW w:w="1159" w:type="dxa"/>
+            <w:tcW w:w="1723" w:type="dxa"/>
+          </w:tcPr>
+          <w:p>
+            <w:r>
+              <w:t>daq_spy_reset[0]</w:t>
+            </w:r>
+          </w:p>
+        </w:tc>
+        <w:tc>
+          <w:tcPr>
+            <w:tcW w:w="5585" w:type="dxa"/>
+          </w:tcPr>
+          <w:p>
+            <w:r>
+              <w:t>DAQ spy FSM reset for FELIX link 0</w:t>
+            </w:r>
+            <w:r>
+              <w:t>, FEMB 0,1</w:t>
+            </w:r>
+          </w:p>
+        </w:tc>
+      </w:tr>
+      <w:tr>
+        <w:tc>
+          <w:tcPr>
+            <w:tcW w:w="1135" w:type="dxa"/>
           </w:tcPr>
           <w:p>
             <w:r>
@@ -3288,19 +3133,292 @@
         </w:tc>
         <w:tc>
           <w:tcPr>
-            <w:tcW w:w="1339" w:type="dxa"/>
-          </w:tcPr>
-          <w:p>
-            <w:proofErr w:type="spellStart"/>
+            <w:tcW w:w="1723" w:type="dxa"/>
+          </w:tcPr>
+          <w:p>
+            <w:r>
+              <w:t>daq_spy_reset[1]</w:t>
+            </w:r>
+          </w:p>
+        </w:tc>
+        <w:tc>
+          <w:tcPr>
+            <w:tcW w:w="5585" w:type="dxa"/>
+          </w:tcPr>
+          <w:p>
+            <w:r>
+              <w:t>DAQ spy FSM reset for FELIX link 1</w:t>
+            </w:r>
+            <w:r>
+              <w:t>, FEMB 2,3</w:t>
+            </w:r>
+          </w:p>
+        </w:tc>
+      </w:tr>
+      <w:tr>
+        <w:tc>
+          <w:tcPr>
+            <w:tcW w:w="1135" w:type="dxa"/>
+          </w:tcPr>
+          <w:p>
+            <w:r>
+              <w:t>4</w:t>
+            </w:r>
+          </w:p>
+        </w:tc>
+        <w:tc>
+          <w:tcPr>
+            <w:tcW w:w="917" w:type="dxa"/>
+          </w:tcPr>
+          <w:p>
+            <w:r>
+              <w:t>11:8</w:t>
+            </w:r>
+          </w:p>
+        </w:tc>
+        <w:tc>
+          <w:tcPr>
+            <w:tcW w:w="1723" w:type="dxa"/>
+          </w:tcPr>
+          <w:p>
+            <w:r>
+              <w:t>PRBS selection</w:t>
+            </w:r>
+          </w:p>
+        </w:tc>
+        <w:tc>
+          <w:tcPr>
+            <w:tcW w:w="5585" w:type="dxa"/>
+          </w:tcPr>
+          <w:p>
+            <w:r>
+              <w:t>PRBS pattern selection for COLDATA RX links</w:t>
+            </w:r>
+          </w:p>
+          <w:tbl>
+            <w:tblPr>
+              <w:tblStyle w:val="TableGrid"/>
+              <w:tblW w:w="0" w:type="auto"/>
+              <w:tblLook w:val="04A0" w:firstRow="1" w:lastRow="0" w:firstColumn="1" w:lastColumn="0" w:noHBand="0" w:noVBand="1"/>
+            </w:tblPr>
+            <w:tblGrid>
+              <w:gridCol w:w="1013"/>
+              <w:gridCol w:w="1710"/>
+            </w:tblGrid>
+            <w:tr>
+              <w:tc>
+                <w:tcPr>
+                  <w:tcW w:w="1013" w:type="dxa"/>
+                </w:tcPr>
+                <w:p>
+                  <w:pPr>
+                    <w:rPr>
+                      <w:b/>
+                      <w:bCs/>
+                      <w:sz w:val="18"/>
+                      <w:szCs w:val="18"/>
+                    </w:rPr>
+                  </w:pPr>
+                  <w:r>
+                    <w:rPr>
+                      <w:b/>
+                      <w:bCs/>
+                      <w:sz w:val="18"/>
+                      <w:szCs w:val="18"/>
+                    </w:rPr>
+                    <w:t>Value</w:t>
+                  </w:r>
+                </w:p>
+              </w:tc>
+              <w:tc>
+                <w:tcPr>
+                  <w:tcW w:w="1710" w:type="dxa"/>
+                </w:tcPr>
+                <w:p>
+                  <w:pPr>
+                    <w:rPr>
+                      <w:b/>
+                      <w:bCs/>
+                      <w:sz w:val="18"/>
+                      <w:szCs w:val="18"/>
+                    </w:rPr>
+                  </w:pPr>
+                  <w:r>
+                    <w:rPr>
+                      <w:b/>
+                      <w:bCs/>
+                      <w:sz w:val="18"/>
+                      <w:szCs w:val="18"/>
+                    </w:rPr>
+                    <w:t>Pattern</w:t>
+                  </w:r>
+                </w:p>
+              </w:tc>
+            </w:tr>
+            <w:tr>
+              <w:tc>
+                <w:tcPr>
+                  <w:tcW w:w="1013" w:type="dxa"/>
+                </w:tcPr>
+                <w:p>
+                  <w:pPr>
+                    <w:rPr>
+                      <w:sz w:val="18"/>
+                      <w:szCs w:val="18"/>
+                    </w:rPr>
+                  </w:pPr>
+                  <w:r>
+                    <w:rPr>
+                      <w:sz w:val="18"/>
+                      <w:szCs w:val="18"/>
+                    </w:rPr>
+                    <w:t>0</w:t>
+                  </w:r>
+                </w:p>
+              </w:tc>
+              <w:tc>
+                <w:tcPr>
+                  <w:tcW w:w="1710" w:type="dxa"/>
+                </w:tcPr>
+                <w:p>
+                  <w:pPr>
+                    <w:rPr>
+                      <w:sz w:val="18"/>
+                      <w:szCs w:val="18"/>
+                    </w:rPr>
+                  </w:pPr>
+                  <w:r>
+                    <w:rPr>
+                      <w:sz w:val="18"/>
+                      <w:szCs w:val="18"/>
+                    </w:rPr>
+                    <w:t>Normal operation</w:t>
+                  </w:r>
+                </w:p>
+              </w:tc>
+            </w:tr>
+            <w:tr>
+              <w:tc>
+                <w:tcPr>
+                  <w:tcW w:w="1013" w:type="dxa"/>
+                </w:tcPr>
+                <w:p>
+                  <w:pPr>
+                    <w:rPr>
+                      <w:sz w:val="18"/>
+                      <w:szCs w:val="18"/>
+                    </w:rPr>
+                  </w:pPr>
+                  <w:r>
+                    <w:rPr>
+                      <w:sz w:val="18"/>
+                      <w:szCs w:val="18"/>
+                    </w:rPr>
+                    <w:t>1</w:t>
+                  </w:r>
+                </w:p>
+              </w:tc>
+              <w:tc>
+                <w:tcPr>
+                  <w:tcW w:w="1710" w:type="dxa"/>
+                </w:tcPr>
+                <w:p>
+                  <w:pPr>
+                    <w:rPr>
+                      <w:sz w:val="18"/>
+                      <w:szCs w:val="18"/>
+                    </w:rPr>
+                  </w:pPr>
+                  <w:r>
+                    <w:rPr>
+                      <w:sz w:val="18"/>
+                      <w:szCs w:val="18"/>
+                    </w:rPr>
+                    <w:t>PRBS-7</w:t>
+                  </w:r>
+                </w:p>
+              </w:tc>
+            </w:tr>
+          </w:tbl>
+          <w:p/>
+        </w:tc>
+      </w:tr>
+      <w:tr>
+        <w:tc>
+          <w:tcPr>
+            <w:tcW w:w="1135" w:type="dxa"/>
+          </w:tcPr>
+          <w:p>
+            <w:r>
+              <w:t>4</w:t>
+            </w:r>
+          </w:p>
+        </w:tc>
+        <w:tc>
+          <w:tcPr>
+            <w:tcW w:w="917" w:type="dxa"/>
+          </w:tcPr>
+          <w:p>
+            <w:r>
+              <w:t>12</w:t>
+            </w:r>
+          </w:p>
+        </w:tc>
+        <w:tc>
+          <w:tcPr>
+            <w:tcW w:w="1723" w:type="dxa"/>
+          </w:tcPr>
+          <w:p>
+            <w:r>
+              <w:t>fb_reset</w:t>
+            </w:r>
+          </w:p>
+        </w:tc>
+        <w:tc>
+          <w:tcPr>
+            <w:tcW w:w="5585" w:type="dxa"/>
+          </w:tcPr>
+          <w:p>
+            <w:r>
+              <w:t>Frame builder reset. Write 1 then 0 to reset.</w:t>
+            </w:r>
+          </w:p>
+        </w:tc>
+      </w:tr>
+      <w:tr>
+        <w:tc>
+          <w:tcPr>
+            <w:tcW w:w="1135" w:type="dxa"/>
+          </w:tcPr>
+          <w:p>
+            <w:r>
+              <w:t>4</w:t>
+            </w:r>
+          </w:p>
+        </w:tc>
+        <w:tc>
+          <w:tcPr>
+            <w:tcW w:w="917" w:type="dxa"/>
+          </w:tcPr>
+          <w:p>
+            <w:r>
+              <w:t>13</w:t>
+            </w:r>
+          </w:p>
+        </w:tc>
+        <w:tc>
+          <w:tcPr>
+            <w:tcW w:w="1723" w:type="dxa"/>
+          </w:tcPr>
+          <w:p>
             <w:r>
               <w:t>coldata_rx_reset</w:t>
             </w:r>
-            <w:proofErr w:type="spellEnd"/>
-          </w:p>
-        </w:tc>
-        <w:tc>
-          <w:tcPr>
-            <w:tcW w:w="5945" w:type="dxa"/>
+          </w:p>
+        </w:tc>
+        <w:tc>
+          <w:tcPr>
+            <w:tcW w:w="5585" w:type="dxa"/>
           </w:tcPr>
           <w:p>
             <w:r>
@@ -3323,15 +3441,15 @@
         <w:tblLook w:val="04A0" w:firstRow="1" w:lastRow="0" w:firstColumn="1" w:lastColumn="0" w:noHBand="0" w:noVBand="1"/>
       </w:tblPr>
       <w:tblGrid>
-        <w:gridCol w:w="1164"/>
+        <w:gridCol w:w="1151"/>
         <w:gridCol w:w="917"/>
-        <w:gridCol w:w="1357"/>
-        <w:gridCol w:w="5912"/>
+        <w:gridCol w:w="1604"/>
+        <w:gridCol w:w="5678"/>
       </w:tblGrid>
       <w:tr>
         <w:tc>
           <w:tcPr>
-            <w:tcW w:w="1165" w:type="dxa"/>
+            <w:tcW w:w="1151" w:type="dxa"/>
           </w:tcPr>
           <w:p>
             <w:r>
@@ -3359,7 +3477,7 @@
         </w:tc>
         <w:tc>
           <w:tcPr>
-            <w:tcW w:w="1333" w:type="dxa"/>
+            <w:tcW w:w="1604" w:type="dxa"/>
           </w:tcPr>
           <w:p>
             <w:r>
@@ -3373,7 +3491,7 @@
         </w:tc>
         <w:tc>
           <w:tcPr>
-            <w:tcW w:w="5935" w:type="dxa"/>
+            <w:tcW w:w="5678" w:type="dxa"/>
           </w:tcPr>
           <w:p>
             <w:r>
@@ -3389,10 +3507,11 @@
       <w:tr>
         <w:tc>
           <w:tcPr>
-            <w:tcW w:w="1165" w:type="dxa"/>
-          </w:tcPr>
-          <w:p>
-            <w:r>
+            <w:tcW w:w="1151" w:type="dxa"/>
+          </w:tcPr>
+          <w:p>
+            <w:r>
+              <w:lastRenderedPageBreak/>
               <w:t>0x80</w:t>
             </w:r>
           </w:p>
@@ -3403,40 +3522,137 @@
           </w:tcPr>
           <w:p>
             <w:r>
-              <w:t>1:0</w:t>
-            </w:r>
-          </w:p>
-        </w:tc>
-        <w:tc>
-          <w:tcPr>
-            <w:tcW w:w="1333" w:type="dxa"/>
-          </w:tcPr>
-          <w:p>
-            <w:proofErr w:type="spellStart"/>
+              <w:t>0</w:t>
+            </w:r>
+          </w:p>
+        </w:tc>
+        <w:tc>
+          <w:tcPr>
+            <w:tcW w:w="1604" w:type="dxa"/>
+          </w:tcPr>
+          <w:p>
             <w:r>
               <w:t>daq_spy_full</w:t>
             </w:r>
-            <w:proofErr w:type="spellEnd"/>
-          </w:p>
-        </w:tc>
-        <w:tc>
-          <w:tcPr>
-            <w:tcW w:w="5935" w:type="dxa"/>
-          </w:tcPr>
-          <w:p>
-            <w:r>
-              <w:t>“full” flags for DAQ spy memories, for FEMB</w:t>
-            </w:r>
-            <w:r>
-              <w:t xml:space="preserve"> 2,3 and 0,1 respectively</w:t>
-            </w:r>
-          </w:p>
-        </w:tc>
-      </w:tr>
-      <w:tr>
-        <w:tc>
-          <w:tcPr>
-            <w:tcW w:w="1165" w:type="dxa"/>
+            <w:r>
+              <w:t>[0]</w:t>
+            </w:r>
+          </w:p>
+        </w:tc>
+        <w:tc>
+          <w:tcPr>
+            <w:tcW w:w="5678" w:type="dxa"/>
+          </w:tcPr>
+          <w:p>
+            <w:r>
+              <w:t>“full” flag for DAQ spy memor</w:t>
+            </w:r>
+            <w:r>
+              <w:t>y</w:t>
+            </w:r>
+            <w:r>
+              <w:t xml:space="preserve">, </w:t>
+            </w:r>
+            <w:r>
+              <w:t xml:space="preserve">FELIX link 0, </w:t>
+            </w:r>
+            <w:r>
+              <w:t>FEMB</w:t>
+            </w:r>
+            <w:r>
+              <w:t xml:space="preserve"> 0,1</w:t>
+            </w:r>
+          </w:p>
+        </w:tc>
+      </w:tr>
+      <w:tr>
+        <w:tc>
+          <w:tcPr>
+            <w:tcW w:w="1151" w:type="dxa"/>
+          </w:tcPr>
+          <w:p>
+            <w:r>
+              <w:t>0x80</w:t>
+            </w:r>
+          </w:p>
+        </w:tc>
+        <w:tc>
+          <w:tcPr>
+            <w:tcW w:w="917" w:type="dxa"/>
+          </w:tcPr>
+          <w:p>
+            <w:r>
+              <w:t>1</w:t>
+            </w:r>
+          </w:p>
+        </w:tc>
+        <w:tc>
+          <w:tcPr>
+            <w:tcW w:w="1604" w:type="dxa"/>
+          </w:tcPr>
+          <w:p>
+            <w:r>
+              <w:t>daq_spy_full[1]</w:t>
+            </w:r>
+          </w:p>
+        </w:tc>
+        <w:tc>
+          <w:tcPr>
+            <w:tcW w:w="5678" w:type="dxa"/>
+          </w:tcPr>
+          <w:p>
+            <w:r>
+              <w:t>“full” flag for DAQ spy memory, FELIX link 1, FEMB 2,3</w:t>
+            </w:r>
+          </w:p>
+        </w:tc>
+      </w:tr>
+      <w:tr>
+        <w:tc>
+          <w:tcPr>
+            <w:tcW w:w="1151" w:type="dxa"/>
+          </w:tcPr>
+          <w:p>
+            <w:r>
+              <w:t>0x84</w:t>
+            </w:r>
+          </w:p>
+        </w:tc>
+        <w:tc>
+          <w:tcPr>
+            <w:tcW w:w="917" w:type="dxa"/>
+          </w:tcPr>
+          <w:p>
+            <w:r>
+              <w:t>15:0</w:t>
+            </w:r>
+          </w:p>
+        </w:tc>
+        <w:tc>
+          <w:tcPr>
+            <w:tcW w:w="1604" w:type="dxa"/>
+          </w:tcPr>
+          <w:p>
+            <w:r>
+              <w:t>rxprbserr</w:t>
+            </w:r>
+          </w:p>
+        </w:tc>
+        <w:tc>
+          <w:tcPr>
+            <w:tcW w:w="5678" w:type="dxa"/>
+          </w:tcPr>
+          <w:p>
+            <w:r>
+              <w:t xml:space="preserve">PRBS error detection bits, one for each of the 16 input serial links. </w:t>
+            </w:r>
+          </w:p>
+        </w:tc>
+      </w:tr>
+      <w:tr>
+        <w:tc>
+          <w:tcPr>
+            <w:tcW w:w="1151" w:type="dxa"/>
           </w:tcPr>
           <w:p>
             <w:r>
@@ -3456,19 +3672,17 @@
         </w:tc>
         <w:tc>
           <w:tcPr>
-            <w:tcW w:w="1333" w:type="dxa"/>
-          </w:tcPr>
-          <w:p>
-            <w:proofErr w:type="spellStart"/>
+            <w:tcW w:w="1604" w:type="dxa"/>
+          </w:tcPr>
+          <w:p>
             <w:r>
               <w:t>test_pattern</w:t>
             </w:r>
-            <w:proofErr w:type="spellEnd"/>
-          </w:p>
-        </w:tc>
-        <w:tc>
-          <w:tcPr>
-            <w:tcW w:w="5935" w:type="dxa"/>
+          </w:p>
+        </w:tc>
+        <w:tc>
+          <w:tcPr>
+            <w:tcW w:w="5678" w:type="dxa"/>
           </w:tcPr>
           <w:p>
             <w:r>
@@ -3484,7 +3698,6 @@
         <w:pStyle w:val="Heading1"/>
       </w:pPr>
       <w:r>
-        <w:lastRenderedPageBreak/>
         <w:t>Timing Endpoint</w:t>
       </w:r>
     </w:p>
@@ -3500,6 +3713,108 @@
       </w:r>
       <w:r>
         <w:t xml:space="preserve"> See Control and Status registers section above for details.</w:t>
+      </w:r>
+    </w:p>
+    <w:p>
+      <w:pPr>
+        <w:pStyle w:val="Heading1"/>
+      </w:pPr>
+      <w:r>
+        <w:t>DAQ spy memory</w:t>
+      </w:r>
+    </w:p>
+    <w:p>
+      <w:r>
+        <w:t>There are two independent DAQ spy memory modules, one for FELIX link 0 (FEMBs 0,1), another for FELIX link 1 (FEMBs 2,3). Each of the modules should be operated independently. How to operate:</w:t>
+      </w:r>
+    </w:p>
+    <w:p>
+      <w:pPr>
+        <w:pStyle w:val="ListParagraph"/>
+        <w:numPr>
+          <w:ilvl w:val="0"/>
+          <w:numId w:val="6"/>
+        </w:numPr>
+      </w:pPr>
+      <w:r>
+        <w:t>Reset the module, by using daq_spy_reset bit</w:t>
+      </w:r>
+    </w:p>
+    <w:p>
+      <w:pPr>
+        <w:pStyle w:val="ListParagraph"/>
+        <w:numPr>
+          <w:ilvl w:val="0"/>
+          <w:numId w:val="6"/>
+        </w:numPr>
+      </w:pPr>
+      <w:r>
+        <w:t>Wait until daq_spy_full bit from that module is set to 1.</w:t>
+      </w:r>
+    </w:p>
+    <w:p>
+      <w:pPr>
+        <w:pStyle w:val="ListParagraph"/>
+        <w:numPr>
+          <w:ilvl w:val="0"/>
+          <w:numId w:val="6"/>
+        </w:numPr>
+      </w:pPr>
+      <w:r>
+        <w:t>Read out and store the entire memory array. The size of the array is 1 MB.</w:t>
+      </w:r>
+    </w:p>
+    <w:p>
+      <w:pPr>
+        <w:pStyle w:val="ListParagraph"/>
+        <w:numPr>
+          <w:ilvl w:val="0"/>
+          <w:numId w:val="6"/>
+        </w:numPr>
+      </w:pPr>
+      <w:r>
+        <w:t>Go to step 1.</w:t>
+      </w:r>
+    </w:p>
+    <w:p>
+      <w:r>
+        <w:t xml:space="preserve">The data in the memory array are stored in the same DAQ format </w:t>
+      </w:r>
+      <w:r>
+        <w:fldChar w:fldCharType="begin"/>
+      </w:r>
+      <w:r>
+        <w:instrText xml:space="preserve"> REF _Ref54002436 \r \h </w:instrText>
+      </w:r>
+      <w:r>
+        <w:fldChar w:fldCharType="separate"/>
+      </w:r>
+      <w:r>
+        <w:t>[1]</w:t>
+      </w:r>
+      <w:r>
+        <w:fldChar w:fldCharType="end"/>
+      </w:r>
+      <w:r>
+        <w:t xml:space="preserve"> as transmitted to FELIX. Each frame is 120 32-bit words in length. The K bits are not stored, so the format decoder should be using specific 32-bit data patterns at the beginning and end of each frame to decode the data (words 0, 118, 119 in </w:t>
+      </w:r>
+      <w:r>
+        <w:fldChar w:fldCharType="begin"/>
+      </w:r>
+      <w:r>
+        <w:instrText xml:space="preserve"> REF _Ref54002436 \r \h </w:instrText>
+      </w:r>
+      <w:r>
+        <w:fldChar w:fldCharType="separate"/>
+      </w:r>
+      <w:r>
+        <w:t>[1]</w:t>
+      </w:r>
+      <w:r>
+        <w:fldChar w:fldCharType="end"/>
+      </w:r>
+      <w:r>
+        <w:t>).</w:t>
       </w:r>
     </w:p>
     <w:p>
@@ -3621,13 +3936,8 @@
           </w:tcPr>
           <w:p>
             <w:r>
-              <w:t xml:space="preserve">Bring up eth0 network interface. Currently this is done manually by using the script. The eth0 should be set for automatic startup in the </w:t>
-            </w:r>
-            <w:proofErr w:type="spellStart"/>
-            <w:r>
-              <w:t>petalinux</w:t>
-            </w:r>
-            <w:proofErr w:type="spellEnd"/>
+              <w:t>Bring up eth0 network interface. Currently this is done manually by using the script. The eth0 should be set for automatic startup in the petalinux</w:t>
+            </w:r>
             <w:r>
               <w:t xml:space="preserve">, immediately after booting. </w:t>
             </w:r>
@@ -3695,13 +4005,8 @@
           </w:tcPr>
           <w:p>
             <w:r>
-              <w:t>voltages/</w:t>
-            </w:r>
-            <w:proofErr w:type="spellStart"/>
-            <w:r>
-              <w:t>wib_voltages.c</w:t>
-            </w:r>
-            <w:proofErr w:type="spellEnd"/>
+              <w:t>voltages/wib_voltages.c</w:t>
+            </w:r>
           </w:p>
         </w:tc>
         <w:tc>
@@ -3710,10 +4015,7 @@
           </w:tcPr>
           <w:p>
             <w:r>
-              <w:t xml:space="preserve">DC-DC converters and LDO programming. </w:t>
-            </w:r>
-            <w:r>
-              <w:t xml:space="preserve">The reference program, even though written in C, actually calls standard Linux i2c package </w:t>
+              <w:t xml:space="preserve">DC-DC converters and LDO programming. The reference program, even though written in C, actually calls standard Linux i2c package </w:t>
             </w:r>
             <w:r>
               <w:t>tools</w:t>
@@ -3721,25 +4023,14 @@
             <w:r>
               <w:t xml:space="preserve"> and </w:t>
             </w:r>
-            <w:proofErr w:type="spellStart"/>
             <w:r>
               <w:rPr>
                 <w:rFonts w:ascii="Courier" w:hAnsi="Courier"/>
               </w:rPr>
               <w:t>devmem</w:t>
             </w:r>
-            <w:proofErr w:type="spellEnd"/>
-            <w:r>
-              <w:t xml:space="preserve"> utility</w:t>
-            </w:r>
-            <w:r>
-              <w:t>. Recommend replacing these calls with proper i2c library functions</w:t>
-            </w:r>
-            <w:r>
-              <w:t xml:space="preserve"> and memory accesses</w:t>
-            </w:r>
-            <w:r>
-              <w:t>.</w:t>
+            <w:r>
+              <w:t xml:space="preserve"> utility. Recommend replacing these calls with proper i2c library functions and memory accesses.</w:t>
             </w:r>
           </w:p>
         </w:tc>
@@ -3751,6 +4042,7 @@
           </w:tcPr>
           <w:p>
             <w:r>
+              <w:lastRenderedPageBreak/>
               <w:t>FEMB</w:t>
             </w:r>
             <w:r>
@@ -3807,11 +4099,9 @@
             <w:r>
               <w:t xml:space="preserve">Write 1 then 0 into </w:t>
             </w:r>
-            <w:proofErr w:type="spellStart"/>
             <w:r>
               <w:t>coldata_rx_reset</w:t>
             </w:r>
-            <w:proofErr w:type="spellEnd"/>
             <w:r>
               <w:t xml:space="preserve"> bit.</w:t>
             </w:r>
@@ -3820,6 +4110,44 @@
       </w:tr>
     </w:tbl>
     <w:p/>
+    <w:p>
+      <w:pPr>
+        <w:pStyle w:val="Heading1"/>
+      </w:pPr>
+      <w:r>
+        <w:t>References</w:t>
+      </w:r>
+    </w:p>
+    <w:p>
+      <w:pPr>
+        <w:pStyle w:val="ListParagraph"/>
+        <w:numPr>
+          <w:ilvl w:val="0"/>
+          <w:numId w:val="7"/>
+        </w:numPr>
+      </w:pPr>
+      <w:bookmarkStart w:id="0" w:name="_Ref54002436"/>
+      <w:r>
+        <w:t xml:space="preserve">File </w:t>
+      </w:r>
+      <w:r>
+        <w:t>“</w:t>
+      </w:r>
+      <w:r>
+        <w:rPr>
+          <w:rFonts w:ascii="Consolas" w:hAnsi="Consolas" w:cs="Consolas"/>
+          <w:color w:val="00BF00"/>
+        </w:rPr>
+        <w:t>WIB-DAQ_Format_Aug10_2020_AM_additions.xlsx</w:t>
+      </w:r>
+      <w:r>
+        <w:t>”</w:t>
+      </w:r>
+      <w:r>
+        <w:t xml:space="preserve"> in git repository, doc directory.</w:t>
+      </w:r>
+      <w:bookmarkEnd w:id="0"/>
+    </w:p>
     <w:p>
       <w:pPr>
         <w:pStyle w:val="Heading1"/>
@@ -3972,6 +4300,31 @@
             </w:r>
             <w:r>
               <w:t>, DAQ spy memory control and status bits, control bits for clock selection.</w:t>
+            </w:r>
+          </w:p>
+        </w:tc>
+      </w:tr>
+      <w:tr>
+        <w:tc>
+          <w:tcPr>
+            <w:tcW w:w="1885" w:type="dxa"/>
+          </w:tcPr>
+          <w:p>
+            <w:r>
+              <w:t>2020-10-19</w:t>
+            </w:r>
+          </w:p>
+        </w:tc>
+        <w:tc>
+          <w:tcPr>
+            <w:tcW w:w="7465" w:type="dxa"/>
+          </w:tcPr>
+          <w:p>
+            <w:r>
+              <w:t>Added PRBS pattern selection and error detection, Frame Bulder reset bit. Moved coldata_rx_reset bit since it was conflicting with daq_spy_reset bits.</w:t>
+            </w:r>
+            <w:r>
+              <w:t xml:space="preserve"> Added description of DAQ spy memory modules.</w:t>
             </w:r>
           </w:p>
         </w:tc>
@@ -4078,6 +4431,95 @@
     </w:lvl>
   </w:abstractNum>
   <w:abstractNum w:abstractNumId="1" w15:restartNumberingAfterBreak="0">
+    <w:nsid w:val="1DA61C26"/>
+    <w:multiLevelType w:val="hybridMultilevel"/>
+    <w:tmpl w:val="2EF867F4"/>
+    <w:lvl w:ilvl="0" w:tplc="298E9A5E">
+      <w:start w:val="1"/>
+      <w:numFmt w:val="decimal"/>
+      <w:lvlText w:val="[%1]"/>
+      <w:lvlJc w:val="left"/>
+      <w:pPr>
+        <w:ind w:left="720" w:hanging="360"/>
+      </w:pPr>
+      <w:rPr>
+        <w:rFonts w:hint="default"/>
+      </w:rPr>
+    </w:lvl>
+    <w:lvl w:ilvl="1" w:tplc="04090019" w:tentative="1">
+      <w:start w:val="1"/>
+      <w:numFmt w:val="lowerLetter"/>
+      <w:lvlText w:val="%2."/>
+      <w:lvlJc w:val="left"/>
+      <w:pPr>
+        <w:ind w:left="1440" w:hanging="360"/>
+      </w:pPr>
+    </w:lvl>
+    <w:lvl w:ilvl="2" w:tplc="0409001B" w:tentative="1">
+      <w:start w:val="1"/>
+      <w:numFmt w:val="lowerRoman"/>
+      <w:lvlText w:val="%3."/>
+      <w:lvlJc w:val="right"/>
+      <w:pPr>
+        <w:ind w:left="2160" w:hanging="180"/>
+      </w:pPr>
+    </w:lvl>
+    <w:lvl w:ilvl="3" w:tplc="0409000F" w:tentative="1">
+      <w:start w:val="1"/>
+      <w:numFmt w:val="decimal"/>
+      <w:lvlText w:val="%4."/>
+      <w:lvlJc w:val="left"/>
+      <w:pPr>
+        <w:ind w:left="2880" w:hanging="360"/>
+      </w:pPr>
+    </w:lvl>
+    <w:lvl w:ilvl="4" w:tplc="04090019" w:tentative="1">
+      <w:start w:val="1"/>
+      <w:numFmt w:val="lowerLetter"/>
+      <w:lvlText w:val="%5."/>
+      <w:lvlJc w:val="left"/>
+      <w:pPr>
+        <w:ind w:left="3600" w:hanging="360"/>
+      </w:pPr>
+    </w:lvl>
+    <w:lvl w:ilvl="5" w:tplc="0409001B" w:tentative="1">
+      <w:start w:val="1"/>
+      <w:numFmt w:val="lowerRoman"/>
+      <w:lvlText w:val="%6."/>
+      <w:lvlJc w:val="right"/>
+      <w:pPr>
+        <w:ind w:left="4320" w:hanging="180"/>
+      </w:pPr>
+    </w:lvl>
+    <w:lvl w:ilvl="6" w:tplc="0409000F" w:tentative="1">
+      <w:start w:val="1"/>
+      <w:numFmt w:val="decimal"/>
+      <w:lvlText w:val="%7."/>
+      <w:lvlJc w:val="left"/>
+      <w:pPr>
+        <w:ind w:left="5040" w:hanging="360"/>
+      </w:pPr>
+    </w:lvl>
+    <w:lvl w:ilvl="7" w:tplc="04090019" w:tentative="1">
+      <w:start w:val="1"/>
+      <w:numFmt w:val="lowerLetter"/>
+      <w:lvlText w:val="%8."/>
+      <w:lvlJc w:val="left"/>
+      <w:pPr>
+        <w:ind w:left="5760" w:hanging="360"/>
+      </w:pPr>
+    </w:lvl>
+    <w:lvl w:ilvl="8" w:tplc="0409001B" w:tentative="1">
+      <w:start w:val="1"/>
+      <w:numFmt w:val="lowerRoman"/>
+      <w:lvlText w:val="%9."/>
+      <w:lvlJc w:val="right"/>
+      <w:pPr>
+        <w:ind w:left="6480" w:hanging="180"/>
+      </w:pPr>
+    </w:lvl>
+  </w:abstractNum>
+  <w:abstractNum w:abstractNumId="2" w15:restartNumberingAfterBreak="0">
     <w:nsid w:val="202E447A"/>
     <w:multiLevelType w:val="hybridMultilevel"/>
     <w:tmpl w:val="7DA6C8E0"/>
@@ -4163,7 +4605,7 @@
       </w:pPr>
     </w:lvl>
   </w:abstractNum>
-  <w:abstractNum w:abstractNumId="2" w15:restartNumberingAfterBreak="0">
+  <w:abstractNum w:abstractNumId="3" w15:restartNumberingAfterBreak="0">
     <w:nsid w:val="35FA7A2F"/>
     <w:multiLevelType w:val="hybridMultilevel"/>
     <w:tmpl w:val="71E28DAE"/>
@@ -4249,7 +4691,7 @@
       </w:pPr>
     </w:lvl>
   </w:abstractNum>
-  <w:abstractNum w:abstractNumId="3" w15:restartNumberingAfterBreak="0">
+  <w:abstractNum w:abstractNumId="4" w15:restartNumberingAfterBreak="0">
     <w:nsid w:val="448C6B9F"/>
     <w:multiLevelType w:val="hybridMultilevel"/>
     <w:tmpl w:val="FC5AA626"/>
@@ -4362,7 +4804,7 @@
       </w:rPr>
     </w:lvl>
   </w:abstractNum>
-  <w:abstractNum w:abstractNumId="4" w15:restartNumberingAfterBreak="0">
+  <w:abstractNum w:abstractNumId="5" w15:restartNumberingAfterBreak="0">
     <w:nsid w:val="49057BF8"/>
     <w:multiLevelType w:val="hybridMultilevel"/>
     <w:tmpl w:val="335A727C"/>
@@ -4374,6 +4816,95 @@
       <w:pPr>
         <w:ind w:left="720" w:hanging="360"/>
       </w:pPr>
+    </w:lvl>
+    <w:lvl w:ilvl="1" w:tplc="04090019" w:tentative="1">
+      <w:start w:val="1"/>
+      <w:numFmt w:val="lowerLetter"/>
+      <w:lvlText w:val="%2."/>
+      <w:lvlJc w:val="left"/>
+      <w:pPr>
+        <w:ind w:left="1440" w:hanging="360"/>
+      </w:pPr>
+    </w:lvl>
+    <w:lvl w:ilvl="2" w:tplc="0409001B" w:tentative="1">
+      <w:start w:val="1"/>
+      <w:numFmt w:val="lowerRoman"/>
+      <w:lvlText w:val="%3."/>
+      <w:lvlJc w:val="right"/>
+      <w:pPr>
+        <w:ind w:left="2160" w:hanging="180"/>
+      </w:pPr>
+    </w:lvl>
+    <w:lvl w:ilvl="3" w:tplc="0409000F" w:tentative="1">
+      <w:start w:val="1"/>
+      <w:numFmt w:val="decimal"/>
+      <w:lvlText w:val="%4."/>
+      <w:lvlJc w:val="left"/>
+      <w:pPr>
+        <w:ind w:left="2880" w:hanging="360"/>
+      </w:pPr>
+    </w:lvl>
+    <w:lvl w:ilvl="4" w:tplc="04090019" w:tentative="1">
+      <w:start w:val="1"/>
+      <w:numFmt w:val="lowerLetter"/>
+      <w:lvlText w:val="%5."/>
+      <w:lvlJc w:val="left"/>
+      <w:pPr>
+        <w:ind w:left="3600" w:hanging="360"/>
+      </w:pPr>
+    </w:lvl>
+    <w:lvl w:ilvl="5" w:tplc="0409001B" w:tentative="1">
+      <w:start w:val="1"/>
+      <w:numFmt w:val="lowerRoman"/>
+      <w:lvlText w:val="%6."/>
+      <w:lvlJc w:val="right"/>
+      <w:pPr>
+        <w:ind w:left="4320" w:hanging="180"/>
+      </w:pPr>
+    </w:lvl>
+    <w:lvl w:ilvl="6" w:tplc="0409000F" w:tentative="1">
+      <w:start w:val="1"/>
+      <w:numFmt w:val="decimal"/>
+      <w:lvlText w:val="%7."/>
+      <w:lvlJc w:val="left"/>
+      <w:pPr>
+        <w:ind w:left="5040" w:hanging="360"/>
+      </w:pPr>
+    </w:lvl>
+    <w:lvl w:ilvl="7" w:tplc="04090019" w:tentative="1">
+      <w:start w:val="1"/>
+      <w:numFmt w:val="lowerLetter"/>
+      <w:lvlText w:val="%8."/>
+      <w:lvlJc w:val="left"/>
+      <w:pPr>
+        <w:ind w:left="5760" w:hanging="360"/>
+      </w:pPr>
+    </w:lvl>
+    <w:lvl w:ilvl="8" w:tplc="0409001B" w:tentative="1">
+      <w:start w:val="1"/>
+      <w:numFmt w:val="lowerRoman"/>
+      <w:lvlText w:val="%9."/>
+      <w:lvlJc w:val="right"/>
+      <w:pPr>
+        <w:ind w:left="6480" w:hanging="180"/>
+      </w:pPr>
+    </w:lvl>
+  </w:abstractNum>
+  <w:abstractNum w:abstractNumId="6" w15:restartNumberingAfterBreak="0">
+    <w:nsid w:val="77294075"/>
+    <w:multiLevelType w:val="hybridMultilevel"/>
+    <w:tmpl w:val="034CB56A"/>
+    <w:lvl w:ilvl="0" w:tplc="0409000F">
+      <w:start w:val="1"/>
+      <w:numFmt w:val="decimal"/>
+      <w:lvlText w:val="%1."/>
+      <w:lvlJc w:val="left"/>
+      <w:pPr>
+        <w:ind w:left="720" w:hanging="360"/>
+      </w:pPr>
+      <w:rPr>
+        <w:rFonts w:hint="default"/>
+      </w:rPr>
     </w:lvl>
     <w:lvl w:ilvl="1" w:tplc="04090019" w:tentative="1">
       <w:start w:val="1"/>
@@ -4452,16 +4983,22 @@
     <w:abstractNumId w:val="0"/>
   </w:num>
   <w:num w:numId="2">
+    <w:abstractNumId w:val="3"/>
+  </w:num>
+  <w:num w:numId="3">
+    <w:abstractNumId w:val="5"/>
+  </w:num>
+  <w:num w:numId="4">
     <w:abstractNumId w:val="2"/>
   </w:num>
-  <w:num w:numId="3">
+  <w:num w:numId="5">
     <w:abstractNumId w:val="4"/>
   </w:num>
-  <w:num w:numId="4">
+  <w:num w:numId="6">
+    <w:abstractNumId w:val="6"/>
+  </w:num>
+  <w:num w:numId="7">
     <w:abstractNumId w:val="1"/>
-  </w:num>
-  <w:num w:numId="5">
-    <w:abstractNumId w:val="3"/>
   </w:num>
 </w:numbering>
 </file>

</xml_diff>

<commit_message>
added link_mask register to document
</commit_message>
<xml_diff>
--- a/doc/WIB_registers.docx
+++ b/doc/WIB_registers.docx
@@ -29,10 +29,7 @@
         <w:t>-</w:t>
       </w:r>
       <w:r>
-        <w:t>1</w:t>
-      </w:r>
-      <w:r>
-        <w:t>9</w:t>
+        <w:t>30</w:t>
       </w:r>
     </w:p>
     <w:p>
@@ -231,9 +228,11 @@
             <w:tcW w:w="2017" w:type="dxa"/>
           </w:tcPr>
           <w:p>
+            <w:proofErr w:type="spellStart"/>
             <w:r>
               <w:t>coldata_fast_cmd</w:t>
             </w:r>
+            <w:proofErr w:type="spellEnd"/>
           </w:p>
         </w:tc>
         <w:tc>
@@ -699,9 +698,11 @@
             <w:tcW w:w="2017" w:type="dxa"/>
           </w:tcPr>
           <w:p>
+            <w:proofErr w:type="spellStart"/>
             <w:r>
               <w:t>axi_iic</w:t>
             </w:r>
+            <w:proofErr w:type="spellEnd"/>
           </w:p>
         </w:tc>
         <w:tc>
@@ -1076,9 +1077,11 @@
             <w:tcW w:w="1586" w:type="dxa"/>
           </w:tcPr>
           <w:p>
+            <w:proofErr w:type="spellStart"/>
             <w:r>
               <w:t>start_transfer</w:t>
             </w:r>
+            <w:proofErr w:type="spellEnd"/>
           </w:p>
         </w:tc>
         <w:tc>
@@ -1087,7 +1090,15 @@
           </w:tcPr>
           <w:p>
             <w:r>
-              <w:t>Writing 1 into this register starts I2C transfer programmed into addr_data register. Write 0 immediately after writing 1.</w:t>
+              <w:t xml:space="preserve">Writing 1 into this register starts I2C transfer programmed into </w:t>
+            </w:r>
+            <w:proofErr w:type="spellStart"/>
+            <w:r>
+              <w:t>addr_data</w:t>
+            </w:r>
+            <w:proofErr w:type="spellEnd"/>
+            <w:r>
+              <w:t xml:space="preserve"> register. Write 0 immediately after writing 1.</w:t>
             </w:r>
           </w:p>
         </w:tc>
@@ -1109,9 +1120,11 @@
             <w:tcW w:w="1586" w:type="dxa"/>
           </w:tcPr>
           <w:p>
+            <w:proofErr w:type="spellStart"/>
             <w:r>
               <w:t>addr_data</w:t>
             </w:r>
+            <w:proofErr w:type="spellEnd"/>
           </w:p>
         </w:tc>
         <w:tc>
@@ -1129,7 +1142,15 @@
     <w:p/>
     <w:p>
       <w:r>
-        <w:t>Format of addr_data register is shown below:</w:t>
+        <w:t xml:space="preserve">Format of </w:t>
+      </w:r>
+      <w:proofErr w:type="spellStart"/>
+      <w:r>
+        <w:t>addr_data</w:t>
+      </w:r>
+      <w:proofErr w:type="spellEnd"/>
+      <w:r>
+        <w:t xml:space="preserve"> register is shown below:</w:t>
       </w:r>
     </w:p>
     <w:tbl>
@@ -1357,7 +1378,15 @@
           </w:tcPr>
           <w:p>
             <w:r>
-              <w:t>Write operation: data to write to register, Read operation: data read from register</w:t>
+              <w:t xml:space="preserve">Write operation: data to write to register, </w:t>
+            </w:r>
+            <w:proofErr w:type="gramStart"/>
+            <w:r>
+              <w:t>Read</w:t>
+            </w:r>
+            <w:proofErr w:type="gramEnd"/>
+            <w:r>
+              <w:t xml:space="preserve"> operation: data read from register</w:t>
             </w:r>
           </w:p>
         </w:tc>
@@ -1414,7 +1443,23 @@
         </w:numPr>
       </w:pPr>
       <w:r>
-        <w:t>Write the parameters into addr_data register as needed. Leave ACK bit placeholders  = 0</w:t>
+        <w:t xml:space="preserve">Write the parameters into </w:t>
+      </w:r>
+      <w:proofErr w:type="spellStart"/>
+      <w:r>
+        <w:t>addr_data</w:t>
+      </w:r>
+      <w:proofErr w:type="spellEnd"/>
+      <w:r>
+        <w:t xml:space="preserve"> register as needed. Leave ACK bit </w:t>
+      </w:r>
+      <w:proofErr w:type="gramStart"/>
+      <w:r>
+        <w:t>placeholders  =</w:t>
+      </w:r>
+      <w:proofErr w:type="gramEnd"/>
+      <w:r>
+        <w:t xml:space="preserve"> 0</w:t>
       </w:r>
     </w:p>
     <w:p>
@@ -1426,7 +1471,15 @@
         </w:numPr>
       </w:pPr>
       <w:r>
-        <w:t>Set start_transfer register to 1, then immediately set it to 0</w:t>
+        <w:t xml:space="preserve">Set </w:t>
+      </w:r>
+      <w:proofErr w:type="spellStart"/>
+      <w:r>
+        <w:t>start_transfer</w:t>
+      </w:r>
+      <w:proofErr w:type="spellEnd"/>
+      <w:r>
+        <w:t xml:space="preserve"> register to 1, then immediately set it to 0</w:t>
       </w:r>
     </w:p>
     <w:p>
@@ -1438,7 +1491,15 @@
         </w:numPr>
       </w:pPr>
       <w:r>
-        <w:t>Wait for 27 uS or longer before attempting the next transfer</w:t>
+        <w:t xml:space="preserve">Wait for 27 </w:t>
+      </w:r>
+      <w:proofErr w:type="spellStart"/>
+      <w:r>
+        <w:t>uS</w:t>
+      </w:r>
+      <w:proofErr w:type="spellEnd"/>
+      <w:r>
+        <w:t xml:space="preserve"> or longer before attempting the next transfer</w:t>
       </w:r>
     </w:p>
     <w:p>
@@ -1455,7 +1516,23 @@
         </w:numPr>
       </w:pPr>
       <w:r>
-        <w:t>Write the parameters into addr_data register as needed. Leave ACK bit placeholders  = 0</w:t>
+        <w:t xml:space="preserve">Write the parameters into </w:t>
+      </w:r>
+      <w:proofErr w:type="spellStart"/>
+      <w:r>
+        <w:t>addr_data</w:t>
+      </w:r>
+      <w:proofErr w:type="spellEnd"/>
+      <w:r>
+        <w:t xml:space="preserve"> register as needed. Leave ACK bit </w:t>
+      </w:r>
+      <w:proofErr w:type="gramStart"/>
+      <w:r>
+        <w:t>placeholders  =</w:t>
+      </w:r>
+      <w:proofErr w:type="gramEnd"/>
+      <w:r>
+        <w:t xml:space="preserve"> 0</w:t>
       </w:r>
     </w:p>
     <w:p>
@@ -1467,7 +1544,15 @@
         </w:numPr>
       </w:pPr>
       <w:r>
-        <w:t>Set start_transfer register to 1, then immediately set it to 0</w:t>
+        <w:t xml:space="preserve">Set </w:t>
+      </w:r>
+      <w:proofErr w:type="spellStart"/>
+      <w:r>
+        <w:t>start_transfer</w:t>
+      </w:r>
+      <w:proofErr w:type="spellEnd"/>
+      <w:r>
+        <w:t xml:space="preserve"> register to 1, then immediately set it to 0</w:t>
       </w:r>
     </w:p>
     <w:p>
@@ -1479,7 +1564,15 @@
         </w:numPr>
       </w:pPr>
       <w:r>
-        <w:t>Wait for 27 uS or longer</w:t>
+        <w:t xml:space="preserve">Wait for 27 </w:t>
+      </w:r>
+      <w:proofErr w:type="spellStart"/>
+      <w:r>
+        <w:t>uS</w:t>
+      </w:r>
+      <w:proofErr w:type="spellEnd"/>
+      <w:r>
+        <w:t xml:space="preserve"> or longer</w:t>
       </w:r>
     </w:p>
     <w:p>
@@ -1491,7 +1584,15 @@
         </w:numPr>
       </w:pPr>
       <w:r>
-        <w:t>Read addr_data register back. Bits 8:1 in that register contain data that were read from the register. Bits 0, 9, and 18 should contain values of 1 in each. These are recorded states of ACK bits, received aft</w:t>
+        <w:t xml:space="preserve">Read </w:t>
+      </w:r>
+      <w:proofErr w:type="spellStart"/>
+      <w:r>
+        <w:t>addr_data</w:t>
+      </w:r>
+      <w:proofErr w:type="spellEnd"/>
+      <w:r>
+        <w:t xml:space="preserve"> register back. Bits 8:1 in that register contain data that were read from the register. Bits 0, 9, and 18 should contain values of 1 in each. These are recorded states of ACK bits, received aft</w:t>
       </w:r>
       <w:r>
         <w:t>er transfer of each of 3 bytes.</w:t>
@@ -1533,7 +1634,15 @@
         </w:numPr>
       </w:pPr>
       <w:r>
-        <w:t>You can use I2C interfaces for FEMB #1,2,3 at this time, don’t have to wait until transaction in step 1 is finished.</w:t>
+        <w:t xml:space="preserve">You can use I2C interfaces for FEMB #1,2,3 at this time, </w:t>
+      </w:r>
+      <w:proofErr w:type="gramStart"/>
+      <w:r>
+        <w:t>don’t</w:t>
+      </w:r>
+      <w:proofErr w:type="gramEnd"/>
+      <w:r>
+        <w:t xml:space="preserve"> have to wait until transaction in step 1 is finished.</w:t>
       </w:r>
     </w:p>
     <w:p>
@@ -1557,7 +1666,15 @@
         <w:t>I2C interfaces for FEMB #0 for the next transaction</w:t>
       </w:r>
       <w:r>
-        <w:t>, wait for 27 uS or more until the transaction in step 1 is finished</w:t>
+        <w:t xml:space="preserve">, wait for 27 </w:t>
+      </w:r>
+      <w:proofErr w:type="spellStart"/>
+      <w:r>
+        <w:t>uS</w:t>
+      </w:r>
+      <w:proofErr w:type="spellEnd"/>
+      <w:r>
+        <w:t xml:space="preserve"> or more until the transaction in step 1 is finished</w:t>
       </w:r>
     </w:p>
     <w:p>
@@ -1602,7 +1719,15 @@
         <w:t>two</w:t>
       </w:r>
       <w:r>
-        <w:t xml:space="preserve"> read commands to that chip, any register. Then proceed to read/write registers that you actually intended to access. Issuing two read commands only necessary when switching from one chip to another.</w:t>
+        <w:t xml:space="preserve"> read commands to that chip, any register. Then proceed to read/write registers that you </w:t>
+      </w:r>
+      <w:proofErr w:type="gramStart"/>
+      <w:r>
+        <w:t>actually intended</w:t>
+      </w:r>
+      <w:proofErr w:type="gramEnd"/>
+      <w:r>
+        <w:t xml:space="preserve"> to access. Issuing two read commands only necessary when switching from one chip to another.</w:t>
       </w:r>
     </w:p>
     <w:p>
@@ -1720,9 +1845,11 @@
             <w:tcW w:w="1586" w:type="dxa"/>
           </w:tcPr>
           <w:p>
+            <w:proofErr w:type="spellStart"/>
             <w:r>
               <w:t>fast_cmd_code</w:t>
             </w:r>
+            <w:proofErr w:type="spellEnd"/>
           </w:p>
         </w:tc>
         <w:tc>
@@ -1764,9 +1891,11 @@
             <w:tcW w:w="1586" w:type="dxa"/>
           </w:tcPr>
           <w:p>
+            <w:proofErr w:type="spellStart"/>
             <w:r>
               <w:t>edge_to_act_delay</w:t>
             </w:r>
+            <w:proofErr w:type="spellEnd"/>
           </w:p>
         </w:tc>
         <w:tc>
@@ -1950,8 +2079,13 @@
             <w:tcW w:w="6655" w:type="dxa"/>
           </w:tcPr>
           <w:p>
-            <w:r>
-              <w:t>Zero time stamp</w:t>
+            <w:proofErr w:type="gramStart"/>
+            <w:r>
+              <w:t>Zero time</w:t>
+            </w:r>
+            <w:proofErr w:type="gramEnd"/>
+            <w:r>
+              <w:t xml:space="preserve"> stamp</w:t>
             </w:r>
           </w:p>
         </w:tc>
@@ -2133,7 +2267,15 @@
         <w:t>FASTACT_COLDADC_RESET_COMMAND</w:t>
       </w:r>
       <w:r>
-        <w:t xml:space="preserve"> code (via I2C), and WIB edge_to_act_delay register with the value of 19.</w:t>
+        <w:t xml:space="preserve"> code (via I2C), and WIB </w:t>
+      </w:r>
+      <w:proofErr w:type="spellStart"/>
+      <w:r>
+        <w:t>edge_to_act_delay</w:t>
+      </w:r>
+      <w:proofErr w:type="spellEnd"/>
+      <w:r>
+        <w:t xml:space="preserve"> register with the value of 19.</w:t>
       </w:r>
     </w:p>
     <w:p>
@@ -2145,7 +2287,15 @@
         </w:numPr>
       </w:pPr>
       <w:r>
-        <w:t>Write command code into fast_cmd_code. The command will be immediately executed.</w:t>
+        <w:t xml:space="preserve">Write command code into </w:t>
+      </w:r>
+      <w:proofErr w:type="spellStart"/>
+      <w:r>
+        <w:t>fast_cmd_code</w:t>
+      </w:r>
+      <w:proofErr w:type="spellEnd"/>
+      <w:r>
+        <w:t>. The command will be immediately executed.</w:t>
       </w:r>
     </w:p>
     <w:p>
@@ -2159,7 +2309,15 @@
     </w:p>
     <w:p>
       <w:r>
-        <w:t>This is a standard Xilinx IIC module. It’s connected via a multiplexer to all on-board devices that require I2C programming. Please use the driver provided by Xilinx to talk to this module.</w:t>
+        <w:t xml:space="preserve">This is a standard Xilinx IIC module. </w:t>
+      </w:r>
+      <w:proofErr w:type="gramStart"/>
+      <w:r>
+        <w:t>It’s</w:t>
+      </w:r>
+      <w:proofErr w:type="gramEnd"/>
+      <w:r>
+        <w:t xml:space="preserve"> connected via a multiplexer to all on-board devices that require I2C programming. Please use the driver provided by Xilinx to talk to this module.</w:t>
       </w:r>
       <w:r>
         <w:t xml:space="preserve"> </w:t>
@@ -2318,9 +2476,11 @@
             <w:tcW w:w="1723" w:type="dxa"/>
           </w:tcPr>
           <w:p>
+            <w:proofErr w:type="spellStart"/>
             <w:r>
               <w:t>ts_addr</w:t>
             </w:r>
+            <w:proofErr w:type="spellEnd"/>
           </w:p>
         </w:tc>
         <w:tc>
@@ -2360,9 +2520,11 @@
             <w:tcW w:w="1723" w:type="dxa"/>
           </w:tcPr>
           <w:p>
+            <w:proofErr w:type="spellStart"/>
             <w:r>
               <w:t>ts_tgrp</w:t>
             </w:r>
+            <w:proofErr w:type="spellEnd"/>
           </w:p>
         </w:tc>
         <w:tc>
@@ -3001,9 +3163,11 @@
             <w:tcW w:w="1723" w:type="dxa"/>
           </w:tcPr>
           <w:p>
+            <w:proofErr w:type="spellStart"/>
             <w:r>
               <w:t>fp_sfp_sel</w:t>
             </w:r>
+            <w:proofErr w:type="spellEnd"/>
           </w:p>
         </w:tc>
         <w:tc>
@@ -3046,9 +3210,11 @@
             <w:tcW w:w="1723" w:type="dxa"/>
           </w:tcPr>
           <w:p>
+            <w:proofErr w:type="spellStart"/>
             <w:r>
               <w:t>rx_timing_sel</w:t>
             </w:r>
+            <w:proofErr w:type="spellEnd"/>
           </w:p>
         </w:tc>
         <w:tc>
@@ -3091,8 +3257,21 @@
             <w:tcW w:w="1723" w:type="dxa"/>
           </w:tcPr>
           <w:p>
-            <w:r>
-              <w:t>daq_spy_reset[0]</w:t>
+            <w:proofErr w:type="spellStart"/>
+            <w:r>
+              <w:t>daq_spy_</w:t>
+            </w:r>
+            <w:proofErr w:type="gramStart"/>
+            <w:r>
+              <w:t>reset</w:t>
+            </w:r>
+            <w:proofErr w:type="spellEnd"/>
+            <w:r>
+              <w:t>[</w:t>
+            </w:r>
+            <w:proofErr w:type="gramEnd"/>
+            <w:r>
+              <w:t>0]</w:t>
             </w:r>
           </w:p>
         </w:tc>
@@ -3136,8 +3315,21 @@
             <w:tcW w:w="1723" w:type="dxa"/>
           </w:tcPr>
           <w:p>
-            <w:r>
-              <w:t>daq_spy_reset[1]</w:t>
+            <w:proofErr w:type="spellStart"/>
+            <w:r>
+              <w:t>daq_spy_</w:t>
+            </w:r>
+            <w:proofErr w:type="gramStart"/>
+            <w:r>
+              <w:t>reset</w:t>
+            </w:r>
+            <w:proofErr w:type="spellEnd"/>
+            <w:r>
+              <w:t>[</w:t>
+            </w:r>
+            <w:proofErr w:type="gramEnd"/>
+            <w:r>
+              <w:t>1]</w:t>
             </w:r>
           </w:p>
         </w:tc>
@@ -3369,9 +3561,11 @@
             <w:tcW w:w="1723" w:type="dxa"/>
           </w:tcPr>
           <w:p>
+            <w:proofErr w:type="spellStart"/>
             <w:r>
               <w:t>fb_reset</w:t>
             </w:r>
+            <w:proofErr w:type="spellEnd"/>
           </w:p>
         </w:tc>
         <w:tc>
@@ -3411,9 +3605,11 @@
             <w:tcW w:w="1723" w:type="dxa"/>
           </w:tcPr>
           <w:p>
+            <w:proofErr w:type="spellStart"/>
             <w:r>
               <w:t>coldata_rx_reset</w:t>
             </w:r>
+            <w:proofErr w:type="spellEnd"/>
           </w:p>
         </w:tc>
         <w:tc>
@@ -3425,6 +3621,1180 @@
               <w:t>Reset of the serial receivers. Write 1 then 0 to reset.</w:t>
             </w:r>
           </w:p>
+        </w:tc>
+      </w:tr>
+      <w:tr>
+        <w:tc>
+          <w:tcPr>
+            <w:tcW w:w="1135" w:type="dxa"/>
+          </w:tcPr>
+          <w:p>
+            <w:r>
+              <w:t>8</w:t>
+            </w:r>
+          </w:p>
+        </w:tc>
+        <w:tc>
+          <w:tcPr>
+            <w:tcW w:w="917" w:type="dxa"/>
+          </w:tcPr>
+          <w:p>
+            <w:r>
+              <w:t>15:0</w:t>
+            </w:r>
+          </w:p>
+        </w:tc>
+        <w:tc>
+          <w:tcPr>
+            <w:tcW w:w="1723" w:type="dxa"/>
+          </w:tcPr>
+          <w:p>
+            <w:proofErr w:type="spellStart"/>
+            <w:r>
+              <w:t>link_mask</w:t>
+            </w:r>
+            <w:proofErr w:type="spellEnd"/>
+          </w:p>
+        </w:tc>
+        <w:tc>
+          <w:tcPr>
+            <w:tcW w:w="5585" w:type="dxa"/>
+          </w:tcPr>
+          <w:p>
+            <w:r>
+              <w:t xml:space="preserve">There are 16 input serial links, 4 per FEMB. </w:t>
+            </w:r>
+            <w:r>
+              <w:t xml:space="preserve">The </w:t>
+            </w:r>
+            <w:proofErr w:type="spellStart"/>
+            <w:r>
+              <w:t>link_mask</w:t>
+            </w:r>
+            <w:proofErr w:type="spellEnd"/>
+            <w:r>
+              <w:t xml:space="preserve"> bits, when set to 1, are telling firmware that the corresponding serial link is not working. These bits are also passed in the</w:t>
+            </w:r>
+            <w:r>
+              <w:t xml:space="preserve"> DAQ data header</w:t>
+            </w:r>
+            <w:r>
+              <w:t xml:space="preserve"> </w:t>
+            </w:r>
+            <w:r>
+              <w:fldChar w:fldCharType="begin"/>
+            </w:r>
+            <w:r>
+              <w:instrText xml:space="preserve"> REF _Ref54002436 \r \h </w:instrText>
+            </w:r>
+            <w:r>
+              <w:fldChar w:fldCharType="separate"/>
+            </w:r>
+            <w:r>
+              <w:t>[1]</w:t>
+            </w:r>
+            <w:r>
+              <w:fldChar w:fldCharType="end"/>
+            </w:r>
+            <w:r>
+              <w:t>, so the unpacker knows which data to ignore.</w:t>
+            </w:r>
+            <w:r>
+              <w:t xml:space="preserve"> The bit assignment is shown below:</w:t>
+            </w:r>
+          </w:p>
+          <w:p/>
+          <w:tbl>
+            <w:tblPr>
+              <w:tblStyle w:val="TableGrid"/>
+              <w:tblW w:w="0" w:type="auto"/>
+              <w:tblLook w:val="04A0" w:firstRow="1" w:lastRow="0" w:firstColumn="1" w:lastColumn="0" w:noHBand="0" w:noVBand="1"/>
+            </w:tblPr>
+            <w:tblGrid>
+              <w:gridCol w:w="1550"/>
+              <w:gridCol w:w="740"/>
+              <w:gridCol w:w="613"/>
+            </w:tblGrid>
+            <w:tr>
+              <w:tc>
+                <w:tcPr>
+                  <w:tcW w:w="1550" w:type="dxa"/>
+                </w:tcPr>
+                <w:p>
+                  <w:pPr>
+                    <w:rPr>
+                      <w:b/>
+                      <w:bCs/>
+                      <w:sz w:val="18"/>
+                      <w:szCs w:val="18"/>
+                    </w:rPr>
+                  </w:pPr>
+                  <w:proofErr w:type="spellStart"/>
+                  <w:r>
+                    <w:rPr>
+                      <w:b/>
+                      <w:bCs/>
+                      <w:sz w:val="18"/>
+                      <w:szCs w:val="18"/>
+                    </w:rPr>
+                    <w:lastRenderedPageBreak/>
+                    <w:t>Link_mask</w:t>
+                  </w:r>
+                  <w:proofErr w:type="spellEnd"/>
+                  <w:r>
+                    <w:rPr>
+                      <w:b/>
+                      <w:bCs/>
+                      <w:sz w:val="18"/>
+                      <w:szCs w:val="18"/>
+                    </w:rPr>
+                    <w:t xml:space="preserve"> bit</w:t>
+                  </w:r>
+                </w:p>
+              </w:tc>
+              <w:tc>
+                <w:tcPr>
+                  <w:tcW w:w="740" w:type="dxa"/>
+                </w:tcPr>
+                <w:p>
+                  <w:pPr>
+                    <w:rPr>
+                      <w:b/>
+                      <w:bCs/>
+                      <w:sz w:val="18"/>
+                      <w:szCs w:val="18"/>
+                    </w:rPr>
+                  </w:pPr>
+                  <w:r>
+                    <w:rPr>
+                      <w:b/>
+                      <w:bCs/>
+                      <w:sz w:val="18"/>
+                      <w:szCs w:val="18"/>
+                    </w:rPr>
+                    <w:t>FEMB</w:t>
+                  </w:r>
+                </w:p>
+              </w:tc>
+              <w:tc>
+                <w:tcPr>
+                  <w:tcW w:w="613" w:type="dxa"/>
+                </w:tcPr>
+                <w:p>
+                  <w:pPr>
+                    <w:rPr>
+                      <w:b/>
+                      <w:bCs/>
+                      <w:sz w:val="18"/>
+                      <w:szCs w:val="18"/>
+                    </w:rPr>
+                  </w:pPr>
+                  <w:r>
+                    <w:rPr>
+                      <w:b/>
+                      <w:bCs/>
+                      <w:sz w:val="18"/>
+                      <w:szCs w:val="18"/>
+                    </w:rPr>
+                    <w:t>Link</w:t>
+                  </w:r>
+                </w:p>
+              </w:tc>
+            </w:tr>
+            <w:tr>
+              <w:tc>
+                <w:tcPr>
+                  <w:tcW w:w="1550" w:type="dxa"/>
+                </w:tcPr>
+                <w:p>
+                  <w:pPr>
+                    <w:rPr>
+                      <w:sz w:val="18"/>
+                      <w:szCs w:val="18"/>
+                    </w:rPr>
+                  </w:pPr>
+                  <w:r>
+                    <w:rPr>
+                      <w:sz w:val="18"/>
+                      <w:szCs w:val="18"/>
+                    </w:rPr>
+                    <w:t>0</w:t>
+                  </w:r>
+                </w:p>
+              </w:tc>
+              <w:tc>
+                <w:tcPr>
+                  <w:tcW w:w="740" w:type="dxa"/>
+                </w:tcPr>
+                <w:p>
+                  <w:pPr>
+                    <w:rPr>
+                      <w:sz w:val="18"/>
+                      <w:szCs w:val="18"/>
+                    </w:rPr>
+                  </w:pPr>
+                  <w:r>
+                    <w:rPr>
+                      <w:sz w:val="18"/>
+                      <w:szCs w:val="18"/>
+                    </w:rPr>
+                    <w:t>0</w:t>
+                  </w:r>
+                </w:p>
+              </w:tc>
+              <w:tc>
+                <w:tcPr>
+                  <w:tcW w:w="613" w:type="dxa"/>
+                </w:tcPr>
+                <w:p>
+                  <w:pPr>
+                    <w:rPr>
+                      <w:sz w:val="18"/>
+                      <w:szCs w:val="18"/>
+                    </w:rPr>
+                  </w:pPr>
+                  <w:r>
+                    <w:rPr>
+                      <w:sz w:val="18"/>
+                      <w:szCs w:val="18"/>
+                    </w:rPr>
+                    <w:t>0</w:t>
+                  </w:r>
+                </w:p>
+              </w:tc>
+            </w:tr>
+            <w:tr>
+              <w:tc>
+                <w:tcPr>
+                  <w:tcW w:w="1550" w:type="dxa"/>
+                </w:tcPr>
+                <w:p>
+                  <w:pPr>
+                    <w:rPr>
+                      <w:sz w:val="18"/>
+                      <w:szCs w:val="18"/>
+                    </w:rPr>
+                  </w:pPr>
+                  <w:r>
+                    <w:rPr>
+                      <w:sz w:val="18"/>
+                      <w:szCs w:val="18"/>
+                    </w:rPr>
+                    <w:t>1</w:t>
+                  </w:r>
+                </w:p>
+              </w:tc>
+              <w:tc>
+                <w:tcPr>
+                  <w:tcW w:w="740" w:type="dxa"/>
+                </w:tcPr>
+                <w:p>
+                  <w:pPr>
+                    <w:rPr>
+                      <w:sz w:val="18"/>
+                      <w:szCs w:val="18"/>
+                    </w:rPr>
+                  </w:pPr>
+                  <w:r>
+                    <w:rPr>
+                      <w:sz w:val="18"/>
+                      <w:szCs w:val="18"/>
+                    </w:rPr>
+                    <w:t>0</w:t>
+                  </w:r>
+                </w:p>
+              </w:tc>
+              <w:tc>
+                <w:tcPr>
+                  <w:tcW w:w="613" w:type="dxa"/>
+                </w:tcPr>
+                <w:p>
+                  <w:pPr>
+                    <w:rPr>
+                      <w:sz w:val="18"/>
+                      <w:szCs w:val="18"/>
+                    </w:rPr>
+                  </w:pPr>
+                  <w:r>
+                    <w:rPr>
+                      <w:sz w:val="18"/>
+                      <w:szCs w:val="18"/>
+                    </w:rPr>
+                    <w:t>1</w:t>
+                  </w:r>
+                </w:p>
+              </w:tc>
+            </w:tr>
+            <w:tr>
+              <w:tc>
+                <w:tcPr>
+                  <w:tcW w:w="1550" w:type="dxa"/>
+                </w:tcPr>
+                <w:p>
+                  <w:pPr>
+                    <w:rPr>
+                      <w:sz w:val="18"/>
+                      <w:szCs w:val="18"/>
+                    </w:rPr>
+                  </w:pPr>
+                  <w:r>
+                    <w:rPr>
+                      <w:sz w:val="18"/>
+                      <w:szCs w:val="18"/>
+                    </w:rPr>
+                    <w:t>2</w:t>
+                  </w:r>
+                </w:p>
+              </w:tc>
+              <w:tc>
+                <w:tcPr>
+                  <w:tcW w:w="740" w:type="dxa"/>
+                </w:tcPr>
+                <w:p>
+                  <w:pPr>
+                    <w:rPr>
+                      <w:sz w:val="18"/>
+                      <w:szCs w:val="18"/>
+                    </w:rPr>
+                  </w:pPr>
+                  <w:r>
+                    <w:rPr>
+                      <w:sz w:val="18"/>
+                      <w:szCs w:val="18"/>
+                    </w:rPr>
+                    <w:t>0</w:t>
+                  </w:r>
+                </w:p>
+              </w:tc>
+              <w:tc>
+                <w:tcPr>
+                  <w:tcW w:w="613" w:type="dxa"/>
+                </w:tcPr>
+                <w:p>
+                  <w:pPr>
+                    <w:rPr>
+                      <w:sz w:val="18"/>
+                      <w:szCs w:val="18"/>
+                    </w:rPr>
+                  </w:pPr>
+                  <w:r>
+                    <w:rPr>
+                      <w:sz w:val="18"/>
+                      <w:szCs w:val="18"/>
+                    </w:rPr>
+                    <w:t>2</w:t>
+                  </w:r>
+                </w:p>
+              </w:tc>
+            </w:tr>
+            <w:tr>
+              <w:tc>
+                <w:tcPr>
+                  <w:tcW w:w="1550" w:type="dxa"/>
+                </w:tcPr>
+                <w:p>
+                  <w:pPr>
+                    <w:rPr>
+                      <w:sz w:val="18"/>
+                      <w:szCs w:val="18"/>
+                    </w:rPr>
+                  </w:pPr>
+                  <w:r>
+                    <w:rPr>
+                      <w:sz w:val="18"/>
+                      <w:szCs w:val="18"/>
+                    </w:rPr>
+                    <w:t>3</w:t>
+                  </w:r>
+                </w:p>
+              </w:tc>
+              <w:tc>
+                <w:tcPr>
+                  <w:tcW w:w="740" w:type="dxa"/>
+                </w:tcPr>
+                <w:p>
+                  <w:pPr>
+                    <w:rPr>
+                      <w:sz w:val="18"/>
+                      <w:szCs w:val="18"/>
+                    </w:rPr>
+                  </w:pPr>
+                  <w:r>
+                    <w:rPr>
+                      <w:sz w:val="18"/>
+                      <w:szCs w:val="18"/>
+                    </w:rPr>
+                    <w:t>0</w:t>
+                  </w:r>
+                </w:p>
+              </w:tc>
+              <w:tc>
+                <w:tcPr>
+                  <w:tcW w:w="613" w:type="dxa"/>
+                </w:tcPr>
+                <w:p>
+                  <w:pPr>
+                    <w:rPr>
+                      <w:sz w:val="18"/>
+                      <w:szCs w:val="18"/>
+                    </w:rPr>
+                  </w:pPr>
+                  <w:r>
+                    <w:rPr>
+                      <w:sz w:val="18"/>
+                      <w:szCs w:val="18"/>
+                    </w:rPr>
+                    <w:t>3</w:t>
+                  </w:r>
+                </w:p>
+              </w:tc>
+            </w:tr>
+            <w:tr>
+              <w:tc>
+                <w:tcPr>
+                  <w:tcW w:w="1550" w:type="dxa"/>
+                </w:tcPr>
+                <w:p>
+                  <w:pPr>
+                    <w:rPr>
+                      <w:sz w:val="18"/>
+                      <w:szCs w:val="18"/>
+                    </w:rPr>
+                  </w:pPr>
+                  <w:r>
+                    <w:rPr>
+                      <w:sz w:val="18"/>
+                      <w:szCs w:val="18"/>
+                    </w:rPr>
+                    <w:t>4</w:t>
+                  </w:r>
+                </w:p>
+              </w:tc>
+              <w:tc>
+                <w:tcPr>
+                  <w:tcW w:w="740" w:type="dxa"/>
+                </w:tcPr>
+                <w:p>
+                  <w:pPr>
+                    <w:rPr>
+                      <w:sz w:val="18"/>
+                      <w:szCs w:val="18"/>
+                    </w:rPr>
+                  </w:pPr>
+                  <w:r>
+                    <w:rPr>
+                      <w:sz w:val="18"/>
+                      <w:szCs w:val="18"/>
+                    </w:rPr>
+                    <w:t>1</w:t>
+                  </w:r>
+                </w:p>
+              </w:tc>
+              <w:tc>
+                <w:tcPr>
+                  <w:tcW w:w="613" w:type="dxa"/>
+                </w:tcPr>
+                <w:p>
+                  <w:pPr>
+                    <w:rPr>
+                      <w:sz w:val="18"/>
+                      <w:szCs w:val="18"/>
+                    </w:rPr>
+                  </w:pPr>
+                  <w:r>
+                    <w:rPr>
+                      <w:sz w:val="18"/>
+                      <w:szCs w:val="18"/>
+                    </w:rPr>
+                    <w:t>0</w:t>
+                  </w:r>
+                </w:p>
+              </w:tc>
+            </w:tr>
+            <w:tr>
+              <w:tc>
+                <w:tcPr>
+                  <w:tcW w:w="1550" w:type="dxa"/>
+                </w:tcPr>
+                <w:p>
+                  <w:pPr>
+                    <w:rPr>
+                      <w:sz w:val="18"/>
+                      <w:szCs w:val="18"/>
+                    </w:rPr>
+                  </w:pPr>
+                  <w:r>
+                    <w:rPr>
+                      <w:sz w:val="18"/>
+                      <w:szCs w:val="18"/>
+                    </w:rPr>
+                    <w:t>5</w:t>
+                  </w:r>
+                </w:p>
+              </w:tc>
+              <w:tc>
+                <w:tcPr>
+                  <w:tcW w:w="740" w:type="dxa"/>
+                </w:tcPr>
+                <w:p>
+                  <w:pPr>
+                    <w:rPr>
+                      <w:sz w:val="18"/>
+                      <w:szCs w:val="18"/>
+                    </w:rPr>
+                  </w:pPr>
+                  <w:r>
+                    <w:rPr>
+                      <w:sz w:val="18"/>
+                      <w:szCs w:val="18"/>
+                    </w:rPr>
+                    <w:t>1</w:t>
+                  </w:r>
+                </w:p>
+              </w:tc>
+              <w:tc>
+                <w:tcPr>
+                  <w:tcW w:w="613" w:type="dxa"/>
+                </w:tcPr>
+                <w:p>
+                  <w:pPr>
+                    <w:rPr>
+                      <w:sz w:val="18"/>
+                      <w:szCs w:val="18"/>
+                    </w:rPr>
+                  </w:pPr>
+                  <w:r>
+                    <w:rPr>
+                      <w:sz w:val="18"/>
+                      <w:szCs w:val="18"/>
+                    </w:rPr>
+                    <w:t>1</w:t>
+                  </w:r>
+                </w:p>
+              </w:tc>
+            </w:tr>
+            <w:tr>
+              <w:tc>
+                <w:tcPr>
+                  <w:tcW w:w="1550" w:type="dxa"/>
+                </w:tcPr>
+                <w:p>
+                  <w:pPr>
+                    <w:rPr>
+                      <w:sz w:val="18"/>
+                      <w:szCs w:val="18"/>
+                    </w:rPr>
+                  </w:pPr>
+                  <w:r>
+                    <w:rPr>
+                      <w:sz w:val="18"/>
+                      <w:szCs w:val="18"/>
+                    </w:rPr>
+                    <w:t>6</w:t>
+                  </w:r>
+                </w:p>
+              </w:tc>
+              <w:tc>
+                <w:tcPr>
+                  <w:tcW w:w="740" w:type="dxa"/>
+                </w:tcPr>
+                <w:p>
+                  <w:pPr>
+                    <w:rPr>
+                      <w:sz w:val="18"/>
+                      <w:szCs w:val="18"/>
+                    </w:rPr>
+                  </w:pPr>
+                  <w:r>
+                    <w:rPr>
+                      <w:sz w:val="18"/>
+                      <w:szCs w:val="18"/>
+                    </w:rPr>
+                    <w:t>1</w:t>
+                  </w:r>
+                </w:p>
+              </w:tc>
+              <w:tc>
+                <w:tcPr>
+                  <w:tcW w:w="613" w:type="dxa"/>
+                </w:tcPr>
+                <w:p>
+                  <w:pPr>
+                    <w:rPr>
+                      <w:sz w:val="18"/>
+                      <w:szCs w:val="18"/>
+                    </w:rPr>
+                  </w:pPr>
+                  <w:r>
+                    <w:rPr>
+                      <w:sz w:val="18"/>
+                      <w:szCs w:val="18"/>
+                    </w:rPr>
+                    <w:t>2</w:t>
+                  </w:r>
+                </w:p>
+              </w:tc>
+            </w:tr>
+            <w:tr>
+              <w:tc>
+                <w:tcPr>
+                  <w:tcW w:w="1550" w:type="dxa"/>
+                </w:tcPr>
+                <w:p>
+                  <w:pPr>
+                    <w:rPr>
+                      <w:sz w:val="18"/>
+                      <w:szCs w:val="18"/>
+                    </w:rPr>
+                  </w:pPr>
+                  <w:r>
+                    <w:rPr>
+                      <w:sz w:val="18"/>
+                      <w:szCs w:val="18"/>
+                    </w:rPr>
+                    <w:t>7</w:t>
+                  </w:r>
+                </w:p>
+              </w:tc>
+              <w:tc>
+                <w:tcPr>
+                  <w:tcW w:w="740" w:type="dxa"/>
+                </w:tcPr>
+                <w:p>
+                  <w:pPr>
+                    <w:rPr>
+                      <w:sz w:val="18"/>
+                      <w:szCs w:val="18"/>
+                    </w:rPr>
+                  </w:pPr>
+                  <w:r>
+                    <w:rPr>
+                      <w:sz w:val="18"/>
+                      <w:szCs w:val="18"/>
+                    </w:rPr>
+                    <w:t>1</w:t>
+                  </w:r>
+                </w:p>
+              </w:tc>
+              <w:tc>
+                <w:tcPr>
+                  <w:tcW w:w="613" w:type="dxa"/>
+                </w:tcPr>
+                <w:p>
+                  <w:pPr>
+                    <w:rPr>
+                      <w:sz w:val="18"/>
+                      <w:szCs w:val="18"/>
+                    </w:rPr>
+                  </w:pPr>
+                  <w:r>
+                    <w:rPr>
+                      <w:sz w:val="18"/>
+                      <w:szCs w:val="18"/>
+                    </w:rPr>
+                    <w:t>3</w:t>
+                  </w:r>
+                </w:p>
+              </w:tc>
+            </w:tr>
+            <w:tr>
+              <w:tc>
+                <w:tcPr>
+                  <w:tcW w:w="1550" w:type="dxa"/>
+                </w:tcPr>
+                <w:p>
+                  <w:pPr>
+                    <w:rPr>
+                      <w:sz w:val="18"/>
+                      <w:szCs w:val="18"/>
+                    </w:rPr>
+                  </w:pPr>
+                  <w:r>
+                    <w:rPr>
+                      <w:sz w:val="18"/>
+                      <w:szCs w:val="18"/>
+                    </w:rPr>
+                    <w:t>8</w:t>
+                  </w:r>
+                </w:p>
+              </w:tc>
+              <w:tc>
+                <w:tcPr>
+                  <w:tcW w:w="740" w:type="dxa"/>
+                </w:tcPr>
+                <w:p>
+                  <w:pPr>
+                    <w:rPr>
+                      <w:sz w:val="18"/>
+                      <w:szCs w:val="18"/>
+                    </w:rPr>
+                  </w:pPr>
+                  <w:r>
+                    <w:rPr>
+                      <w:sz w:val="18"/>
+                      <w:szCs w:val="18"/>
+                    </w:rPr>
+                    <w:t>2</w:t>
+                  </w:r>
+                </w:p>
+              </w:tc>
+              <w:tc>
+                <w:tcPr>
+                  <w:tcW w:w="613" w:type="dxa"/>
+                </w:tcPr>
+                <w:p>
+                  <w:pPr>
+                    <w:rPr>
+                      <w:sz w:val="18"/>
+                      <w:szCs w:val="18"/>
+                    </w:rPr>
+                  </w:pPr>
+                  <w:r>
+                    <w:rPr>
+                      <w:sz w:val="18"/>
+                      <w:szCs w:val="18"/>
+                    </w:rPr>
+                    <w:t>0</w:t>
+                  </w:r>
+                </w:p>
+              </w:tc>
+            </w:tr>
+            <w:tr>
+              <w:tc>
+                <w:tcPr>
+                  <w:tcW w:w="1550" w:type="dxa"/>
+                </w:tcPr>
+                <w:p>
+                  <w:pPr>
+                    <w:rPr>
+                      <w:sz w:val="18"/>
+                      <w:szCs w:val="18"/>
+                    </w:rPr>
+                  </w:pPr>
+                  <w:r>
+                    <w:rPr>
+                      <w:sz w:val="18"/>
+                      <w:szCs w:val="18"/>
+                    </w:rPr>
+                    <w:t>9</w:t>
+                  </w:r>
+                </w:p>
+              </w:tc>
+              <w:tc>
+                <w:tcPr>
+                  <w:tcW w:w="740" w:type="dxa"/>
+                </w:tcPr>
+                <w:p>
+                  <w:pPr>
+                    <w:rPr>
+                      <w:sz w:val="18"/>
+                      <w:szCs w:val="18"/>
+                    </w:rPr>
+                  </w:pPr>
+                  <w:r>
+                    <w:rPr>
+                      <w:sz w:val="18"/>
+                      <w:szCs w:val="18"/>
+                    </w:rPr>
+                    <w:t>2</w:t>
+                  </w:r>
+                </w:p>
+              </w:tc>
+              <w:tc>
+                <w:tcPr>
+                  <w:tcW w:w="613" w:type="dxa"/>
+                </w:tcPr>
+                <w:p>
+                  <w:pPr>
+                    <w:rPr>
+                      <w:sz w:val="18"/>
+                      <w:szCs w:val="18"/>
+                    </w:rPr>
+                  </w:pPr>
+                  <w:r>
+                    <w:rPr>
+                      <w:sz w:val="18"/>
+                      <w:szCs w:val="18"/>
+                    </w:rPr>
+                    <w:t>1</w:t>
+                  </w:r>
+                </w:p>
+              </w:tc>
+            </w:tr>
+            <w:tr>
+              <w:tc>
+                <w:tcPr>
+                  <w:tcW w:w="1550" w:type="dxa"/>
+                </w:tcPr>
+                <w:p>
+                  <w:pPr>
+                    <w:rPr>
+                      <w:sz w:val="18"/>
+                      <w:szCs w:val="18"/>
+                    </w:rPr>
+                  </w:pPr>
+                  <w:r>
+                    <w:rPr>
+                      <w:sz w:val="18"/>
+                      <w:szCs w:val="18"/>
+                    </w:rPr>
+                    <w:t>10</w:t>
+                  </w:r>
+                </w:p>
+              </w:tc>
+              <w:tc>
+                <w:tcPr>
+                  <w:tcW w:w="740" w:type="dxa"/>
+                </w:tcPr>
+                <w:p>
+                  <w:pPr>
+                    <w:rPr>
+                      <w:sz w:val="18"/>
+                      <w:szCs w:val="18"/>
+                    </w:rPr>
+                  </w:pPr>
+                  <w:r>
+                    <w:rPr>
+                      <w:sz w:val="18"/>
+                      <w:szCs w:val="18"/>
+                    </w:rPr>
+                    <w:t>2</w:t>
+                  </w:r>
+                </w:p>
+              </w:tc>
+              <w:tc>
+                <w:tcPr>
+                  <w:tcW w:w="613" w:type="dxa"/>
+                </w:tcPr>
+                <w:p>
+                  <w:pPr>
+                    <w:rPr>
+                      <w:sz w:val="18"/>
+                      <w:szCs w:val="18"/>
+                    </w:rPr>
+                  </w:pPr>
+                  <w:r>
+                    <w:rPr>
+                      <w:sz w:val="18"/>
+                      <w:szCs w:val="18"/>
+                    </w:rPr>
+                    <w:t>2</w:t>
+                  </w:r>
+                </w:p>
+              </w:tc>
+            </w:tr>
+            <w:tr>
+              <w:tc>
+                <w:tcPr>
+                  <w:tcW w:w="1550" w:type="dxa"/>
+                </w:tcPr>
+                <w:p>
+                  <w:pPr>
+                    <w:rPr>
+                      <w:sz w:val="18"/>
+                      <w:szCs w:val="18"/>
+                    </w:rPr>
+                  </w:pPr>
+                  <w:r>
+                    <w:rPr>
+                      <w:sz w:val="18"/>
+                      <w:szCs w:val="18"/>
+                    </w:rPr>
+                    <w:t>11</w:t>
+                  </w:r>
+                </w:p>
+              </w:tc>
+              <w:tc>
+                <w:tcPr>
+                  <w:tcW w:w="740" w:type="dxa"/>
+                </w:tcPr>
+                <w:p>
+                  <w:pPr>
+                    <w:rPr>
+                      <w:sz w:val="18"/>
+                      <w:szCs w:val="18"/>
+                    </w:rPr>
+                  </w:pPr>
+                  <w:r>
+                    <w:rPr>
+                      <w:sz w:val="18"/>
+                      <w:szCs w:val="18"/>
+                    </w:rPr>
+                    <w:t>2</w:t>
+                  </w:r>
+                </w:p>
+              </w:tc>
+              <w:tc>
+                <w:tcPr>
+                  <w:tcW w:w="613" w:type="dxa"/>
+                </w:tcPr>
+                <w:p>
+                  <w:pPr>
+                    <w:rPr>
+                      <w:sz w:val="18"/>
+                      <w:szCs w:val="18"/>
+                    </w:rPr>
+                  </w:pPr>
+                  <w:r>
+                    <w:rPr>
+                      <w:sz w:val="18"/>
+                      <w:szCs w:val="18"/>
+                    </w:rPr>
+                    <w:t>3</w:t>
+                  </w:r>
+                </w:p>
+              </w:tc>
+            </w:tr>
+            <w:tr>
+              <w:tc>
+                <w:tcPr>
+                  <w:tcW w:w="1550" w:type="dxa"/>
+                </w:tcPr>
+                <w:p>
+                  <w:pPr>
+                    <w:rPr>
+                      <w:sz w:val="18"/>
+                      <w:szCs w:val="18"/>
+                    </w:rPr>
+                  </w:pPr>
+                  <w:r>
+                    <w:rPr>
+                      <w:sz w:val="18"/>
+                      <w:szCs w:val="18"/>
+                    </w:rPr>
+                    <w:t>12</w:t>
+                  </w:r>
+                </w:p>
+              </w:tc>
+              <w:tc>
+                <w:tcPr>
+                  <w:tcW w:w="740" w:type="dxa"/>
+                </w:tcPr>
+                <w:p>
+                  <w:pPr>
+                    <w:rPr>
+                      <w:sz w:val="18"/>
+                      <w:szCs w:val="18"/>
+                    </w:rPr>
+                  </w:pPr>
+                  <w:r>
+                    <w:rPr>
+                      <w:sz w:val="18"/>
+                      <w:szCs w:val="18"/>
+                    </w:rPr>
+                    <w:t>3</w:t>
+                  </w:r>
+                </w:p>
+              </w:tc>
+              <w:tc>
+                <w:tcPr>
+                  <w:tcW w:w="613" w:type="dxa"/>
+                </w:tcPr>
+                <w:p>
+                  <w:pPr>
+                    <w:rPr>
+                      <w:sz w:val="18"/>
+                      <w:szCs w:val="18"/>
+                    </w:rPr>
+                  </w:pPr>
+                  <w:r>
+                    <w:rPr>
+                      <w:sz w:val="18"/>
+                      <w:szCs w:val="18"/>
+                    </w:rPr>
+                    <w:t>0</w:t>
+                  </w:r>
+                </w:p>
+              </w:tc>
+            </w:tr>
+            <w:tr>
+              <w:tc>
+                <w:tcPr>
+                  <w:tcW w:w="1550" w:type="dxa"/>
+                </w:tcPr>
+                <w:p>
+                  <w:pPr>
+                    <w:rPr>
+                      <w:sz w:val="18"/>
+                      <w:szCs w:val="18"/>
+                    </w:rPr>
+                  </w:pPr>
+                  <w:r>
+                    <w:rPr>
+                      <w:sz w:val="18"/>
+                      <w:szCs w:val="18"/>
+                    </w:rPr>
+                    <w:t>13</w:t>
+                  </w:r>
+                </w:p>
+              </w:tc>
+              <w:tc>
+                <w:tcPr>
+                  <w:tcW w:w="740" w:type="dxa"/>
+                </w:tcPr>
+                <w:p>
+                  <w:pPr>
+                    <w:rPr>
+                      <w:sz w:val="18"/>
+                      <w:szCs w:val="18"/>
+                    </w:rPr>
+                  </w:pPr>
+                  <w:r>
+                    <w:rPr>
+                      <w:sz w:val="18"/>
+                      <w:szCs w:val="18"/>
+                    </w:rPr>
+                    <w:t>3</w:t>
+                  </w:r>
+                </w:p>
+              </w:tc>
+              <w:tc>
+                <w:tcPr>
+                  <w:tcW w:w="613" w:type="dxa"/>
+                </w:tcPr>
+                <w:p>
+                  <w:pPr>
+                    <w:rPr>
+                      <w:sz w:val="18"/>
+                      <w:szCs w:val="18"/>
+                    </w:rPr>
+                  </w:pPr>
+                  <w:r>
+                    <w:rPr>
+                      <w:sz w:val="18"/>
+                      <w:szCs w:val="18"/>
+                    </w:rPr>
+                    <w:t>1</w:t>
+                  </w:r>
+                </w:p>
+              </w:tc>
+            </w:tr>
+            <w:tr>
+              <w:tc>
+                <w:tcPr>
+                  <w:tcW w:w="1550" w:type="dxa"/>
+                </w:tcPr>
+                <w:p>
+                  <w:pPr>
+                    <w:rPr>
+                      <w:sz w:val="18"/>
+                      <w:szCs w:val="18"/>
+                    </w:rPr>
+                  </w:pPr>
+                  <w:r>
+                    <w:rPr>
+                      <w:sz w:val="18"/>
+                      <w:szCs w:val="18"/>
+                    </w:rPr>
+                    <w:t>14</w:t>
+                  </w:r>
+                </w:p>
+              </w:tc>
+              <w:tc>
+                <w:tcPr>
+                  <w:tcW w:w="740" w:type="dxa"/>
+                </w:tcPr>
+                <w:p>
+                  <w:pPr>
+                    <w:rPr>
+                      <w:sz w:val="18"/>
+                      <w:szCs w:val="18"/>
+                    </w:rPr>
+                  </w:pPr>
+                  <w:r>
+                    <w:rPr>
+                      <w:sz w:val="18"/>
+                      <w:szCs w:val="18"/>
+                    </w:rPr>
+                    <w:t>3</w:t>
+                  </w:r>
+                </w:p>
+              </w:tc>
+              <w:tc>
+                <w:tcPr>
+                  <w:tcW w:w="613" w:type="dxa"/>
+                </w:tcPr>
+                <w:p>
+                  <w:pPr>
+                    <w:rPr>
+                      <w:sz w:val="18"/>
+                      <w:szCs w:val="18"/>
+                    </w:rPr>
+                  </w:pPr>
+                  <w:r>
+                    <w:rPr>
+                      <w:sz w:val="18"/>
+                      <w:szCs w:val="18"/>
+                    </w:rPr>
+                    <w:t>2</w:t>
+                  </w:r>
+                </w:p>
+              </w:tc>
+            </w:tr>
+            <w:tr>
+              <w:tc>
+                <w:tcPr>
+                  <w:tcW w:w="1550" w:type="dxa"/>
+                </w:tcPr>
+                <w:p>
+                  <w:pPr>
+                    <w:rPr>
+                      <w:sz w:val="18"/>
+                      <w:szCs w:val="18"/>
+                    </w:rPr>
+                  </w:pPr>
+                  <w:r>
+                    <w:rPr>
+                      <w:sz w:val="18"/>
+                      <w:szCs w:val="18"/>
+                    </w:rPr>
+                    <w:t>15</w:t>
+                  </w:r>
+                </w:p>
+              </w:tc>
+              <w:tc>
+                <w:tcPr>
+                  <w:tcW w:w="740" w:type="dxa"/>
+                </w:tcPr>
+                <w:p>
+                  <w:pPr>
+                    <w:rPr>
+                      <w:sz w:val="18"/>
+                      <w:szCs w:val="18"/>
+                    </w:rPr>
+                  </w:pPr>
+                  <w:r>
+                    <w:rPr>
+                      <w:sz w:val="18"/>
+                      <w:szCs w:val="18"/>
+                    </w:rPr>
+                    <w:t>3</w:t>
+                  </w:r>
+                </w:p>
+              </w:tc>
+              <w:tc>
+                <w:tcPr>
+                  <w:tcW w:w="613" w:type="dxa"/>
+                </w:tcPr>
+                <w:p>
+                  <w:pPr>
+                    <w:rPr>
+                      <w:sz w:val="18"/>
+                      <w:szCs w:val="18"/>
+                    </w:rPr>
+                  </w:pPr>
+                  <w:r>
+                    <w:rPr>
+                      <w:sz w:val="18"/>
+                      <w:szCs w:val="18"/>
+                    </w:rPr>
+                    <w:t>3</w:t>
+                  </w:r>
+                </w:p>
+              </w:tc>
+            </w:tr>
+          </w:tbl>
+          <w:p/>
         </w:tc>
       </w:tr>
     </w:tbl>
@@ -3511,7 +4881,6 @@
           </w:tcPr>
           <w:p>
             <w:r>
-              <w:lastRenderedPageBreak/>
               <w:t>0x80</w:t>
             </w:r>
           </w:p>
@@ -3531,11 +4900,21 @@
             <w:tcW w:w="1604" w:type="dxa"/>
           </w:tcPr>
           <w:p>
-            <w:r>
-              <w:t>daq_spy_full</w:t>
-            </w:r>
-            <w:r>
-              <w:t>[0]</w:t>
+            <w:proofErr w:type="spellStart"/>
+            <w:r>
+              <w:t>daq_spy_</w:t>
+            </w:r>
+            <w:proofErr w:type="gramStart"/>
+            <w:r>
+              <w:t>full</w:t>
+            </w:r>
+            <w:proofErr w:type="spellEnd"/>
+            <w:r>
+              <w:t>[</w:t>
+            </w:r>
+            <w:proofErr w:type="gramEnd"/>
+            <w:r>
+              <w:t>0]</w:t>
             </w:r>
           </w:p>
         </w:tc>
@@ -3591,8 +4970,21 @@
             <w:tcW w:w="1604" w:type="dxa"/>
           </w:tcPr>
           <w:p>
-            <w:r>
-              <w:t>daq_spy_full[1]</w:t>
+            <w:proofErr w:type="spellStart"/>
+            <w:r>
+              <w:t>daq_spy_</w:t>
+            </w:r>
+            <w:proofErr w:type="gramStart"/>
+            <w:r>
+              <w:t>full</w:t>
+            </w:r>
+            <w:proofErr w:type="spellEnd"/>
+            <w:r>
+              <w:t>[</w:t>
+            </w:r>
+            <w:proofErr w:type="gramEnd"/>
+            <w:r>
+              <w:t>1]</w:t>
             </w:r>
           </w:p>
         </w:tc>
@@ -3633,9 +5025,11 @@
             <w:tcW w:w="1604" w:type="dxa"/>
           </w:tcPr>
           <w:p>
+            <w:proofErr w:type="spellStart"/>
             <w:r>
               <w:t>rxprbserr</w:t>
             </w:r>
+            <w:proofErr w:type="spellEnd"/>
           </w:p>
         </w:tc>
         <w:tc>
@@ -3675,9 +5069,11 @@
             <w:tcW w:w="1604" w:type="dxa"/>
           </w:tcPr>
           <w:p>
+            <w:proofErr w:type="spellStart"/>
             <w:r>
               <w:t>test_pattern</w:t>
             </w:r>
+            <w:proofErr w:type="spellEnd"/>
           </w:p>
         </w:tc>
         <w:tc>
@@ -3737,7 +5133,15 @@
         </w:numPr>
       </w:pPr>
       <w:r>
-        <w:t>Reset the module, by using daq_spy_reset bit</w:t>
+        <w:t xml:space="preserve">Reset the module, by using </w:t>
+      </w:r>
+      <w:proofErr w:type="spellStart"/>
+      <w:r>
+        <w:t>daq_spy_reset</w:t>
+      </w:r>
+      <w:proofErr w:type="spellEnd"/>
+      <w:r>
+        <w:t xml:space="preserve"> bit</w:t>
       </w:r>
     </w:p>
     <w:p>
@@ -3749,7 +5153,15 @@
         </w:numPr>
       </w:pPr>
       <w:r>
-        <w:t>Wait until daq_spy_full bit from that module is set to 1.</w:t>
+        <w:t xml:space="preserve">Wait until </w:t>
+      </w:r>
+      <w:proofErr w:type="spellStart"/>
+      <w:r>
+        <w:t>daq_spy_full</w:t>
+      </w:r>
+      <w:proofErr w:type="spellEnd"/>
+      <w:r>
+        <w:t xml:space="preserve"> bit from that module is set to 1.</w:t>
       </w:r>
     </w:p>
     <w:p>
@@ -3822,6 +5234,7 @@
         <w:pStyle w:val="Heading1"/>
       </w:pPr>
       <w:r>
+        <w:lastRenderedPageBreak/>
         <w:t>WIB configuration sequence</w:t>
       </w:r>
     </w:p>
@@ -3936,8 +5349,13 @@
           </w:tcPr>
           <w:p>
             <w:r>
-              <w:t>Bring up eth0 network interface. Currently this is done manually by using the script. The eth0 should be set for automatic startup in the petalinux</w:t>
-            </w:r>
+              <w:t xml:space="preserve">Bring up eth0 network interface. Currently this is done manually by using the script. The eth0 should be set for automatic startup in the </w:t>
+            </w:r>
+            <w:proofErr w:type="spellStart"/>
+            <w:r>
+              <w:t>petalinux</w:t>
+            </w:r>
+            <w:proofErr w:type="spellEnd"/>
             <w:r>
               <w:t xml:space="preserve">, immediately after booting. </w:t>
             </w:r>
@@ -3977,7 +5395,15 @@
           </w:tcPr>
           <w:p>
             <w:r>
-              <w:t xml:space="preserve">Clock synthesizer programming. The reference program, even though written in C, actually calls standard Linux i2c package </w:t>
+              <w:t xml:space="preserve">Clock synthesizer programming. The reference program, even though written in C, </w:t>
+            </w:r>
+            <w:proofErr w:type="gramStart"/>
+            <w:r>
+              <w:t>actually calls</w:t>
+            </w:r>
+            <w:proofErr w:type="gramEnd"/>
+            <w:r>
+              <w:t xml:space="preserve"> standard Linux i2c package </w:t>
             </w:r>
             <w:r>
               <w:t>tools</w:t>
@@ -4005,8 +5431,13 @@
           </w:tcPr>
           <w:p>
             <w:r>
-              <w:t>voltages/wib_voltages.c</w:t>
-            </w:r>
+              <w:t>voltages/</w:t>
+            </w:r>
+            <w:proofErr w:type="spellStart"/>
+            <w:r>
+              <w:t>wib_voltages.c</w:t>
+            </w:r>
+            <w:proofErr w:type="spellEnd"/>
           </w:p>
         </w:tc>
         <w:tc>
@@ -4015,7 +5446,15 @@
           </w:tcPr>
           <w:p>
             <w:r>
-              <w:t xml:space="preserve">DC-DC converters and LDO programming. The reference program, even though written in C, actually calls standard Linux i2c package </w:t>
+              <w:t xml:space="preserve">DC-DC converters and LDO programming. The reference program, even though written in C, </w:t>
+            </w:r>
+            <w:proofErr w:type="gramStart"/>
+            <w:r>
+              <w:t>actually calls</w:t>
+            </w:r>
+            <w:proofErr w:type="gramEnd"/>
+            <w:r>
+              <w:t xml:space="preserve"> standard Linux i2c package </w:t>
             </w:r>
             <w:r>
               <w:t>tools</w:t>
@@ -4023,12 +5462,14 @@
             <w:r>
               <w:t xml:space="preserve"> and </w:t>
             </w:r>
+            <w:proofErr w:type="spellStart"/>
             <w:r>
               <w:rPr>
                 <w:rFonts w:ascii="Courier" w:hAnsi="Courier"/>
               </w:rPr>
               <w:t>devmem</w:t>
             </w:r>
+            <w:proofErr w:type="spellEnd"/>
             <w:r>
               <w:t xml:space="preserve"> utility. Recommend replacing these calls with proper i2c library functions and memory accesses.</w:t>
             </w:r>
@@ -4042,7 +5483,6 @@
           </w:tcPr>
           <w:p>
             <w:r>
-              <w:lastRenderedPageBreak/>
               <w:t>FEMB</w:t>
             </w:r>
             <w:r>
@@ -4099,9 +5539,11 @@
             <w:r>
               <w:t xml:space="preserve">Write 1 then 0 into </w:t>
             </w:r>
+            <w:proofErr w:type="spellStart"/>
             <w:r>
               <w:t>coldata_rx_reset</w:t>
             </w:r>
+            <w:proofErr w:type="spellEnd"/>
             <w:r>
               <w:t xml:space="preserve"> bit.</w:t>
             </w:r>
@@ -4321,10 +5763,64 @@
           </w:tcPr>
           <w:p>
             <w:r>
-              <w:t>Added PRBS pattern selection and error detection, Frame Bulder reset bit. Moved coldata_rx_reset bit since it was conflicting with daq_spy_reset bits.</w:t>
+              <w:t xml:space="preserve">Added PRBS pattern selection and error detection, Frame </w:t>
+            </w:r>
+            <w:proofErr w:type="spellStart"/>
+            <w:r>
+              <w:t>Bulder</w:t>
+            </w:r>
+            <w:proofErr w:type="spellEnd"/>
+            <w:r>
+              <w:t xml:space="preserve"> reset bit. Moved </w:t>
+            </w:r>
+            <w:proofErr w:type="spellStart"/>
+            <w:r>
+              <w:t>coldata_rx_reset</w:t>
+            </w:r>
+            <w:proofErr w:type="spellEnd"/>
+            <w:r>
+              <w:t xml:space="preserve"> bit since it was conflicting with </w:t>
+            </w:r>
+            <w:proofErr w:type="spellStart"/>
+            <w:r>
+              <w:t>daq_spy_reset</w:t>
+            </w:r>
+            <w:proofErr w:type="spellEnd"/>
+            <w:r>
+              <w:t xml:space="preserve"> bits.</w:t>
             </w:r>
             <w:r>
               <w:t xml:space="preserve"> Added description of DAQ spy memory modules.</w:t>
+            </w:r>
+          </w:p>
+        </w:tc>
+      </w:tr>
+      <w:tr>
+        <w:tc>
+          <w:tcPr>
+            <w:tcW w:w="1885" w:type="dxa"/>
+          </w:tcPr>
+          <w:p>
+            <w:r>
+              <w:t>2020-10-30</w:t>
+            </w:r>
+          </w:p>
+        </w:tc>
+        <w:tc>
+          <w:tcPr>
+            <w:tcW w:w="7465" w:type="dxa"/>
+          </w:tcPr>
+          <w:p>
+            <w:r>
+              <w:t xml:space="preserve">Added </w:t>
+            </w:r>
+            <w:proofErr w:type="spellStart"/>
+            <w:r>
+              <w:t>link_mask</w:t>
+            </w:r>
+            <w:proofErr w:type="spellEnd"/>
+            <w:r>
+              <w:t xml:space="preserve"> register</w:t>
             </w:r>
           </w:p>
         </w:tc>

</xml_diff>

<commit_message>
change in the WIB_registers file
</commit_message>
<xml_diff>
--- a/doc/WIB_registers.docx
+++ b/doc/WIB_registers.docx
@@ -1,6 +1,6 @@
 
 <file path=word/document.xml><?xml version="1.0" encoding="utf-8"?>
-<w:document xmlns:wpc="http://schemas.microsoft.com/office/word/2010/wordprocessingCanvas" xmlns:mc="http://schemas.openxmlformats.org/markup-compatibility/2006" xmlns:o="urn:schemas-microsoft-com:office:office" xmlns:r="http://schemas.openxmlformats.org/officeDocument/2006/relationships" xmlns:m="http://schemas.openxmlformats.org/officeDocument/2006/math" xmlns:v="urn:schemas-microsoft-com:vml" xmlns:wp14="http://schemas.microsoft.com/office/word/2010/wordprocessingDrawing" xmlns:wp="http://schemas.openxmlformats.org/drawingml/2006/wordprocessingDrawing" xmlns:w10="urn:schemas-microsoft-com:office:word" xmlns:w="http://schemas.openxmlformats.org/wordprocessingml/2006/main" xmlns:w14="http://schemas.microsoft.com/office/word/2010/wordml" xmlns:w15="http://schemas.microsoft.com/office/word/2012/wordml" xmlns:wpg="http://schemas.microsoft.com/office/word/2010/wordprocessingGroup" xmlns:wpi="http://schemas.microsoft.com/office/word/2010/wordprocessingInk" xmlns:wne="http://schemas.microsoft.com/office/word/2006/wordml" xmlns:wps="http://schemas.microsoft.com/office/word/2010/wordprocessingShape" mc:Ignorable="w14 w15 wp14">
+<w:document xmlns:wpc="http://schemas.microsoft.com/office/word/2010/wordprocessingCanvas" xmlns:cx="http://schemas.microsoft.com/office/drawing/2014/chartex" xmlns:cx1="http://schemas.microsoft.com/office/drawing/2015/9/8/chartex" xmlns:cx2="http://schemas.microsoft.com/office/drawing/2015/10/21/chartex" xmlns:cx3="http://schemas.microsoft.com/office/drawing/2016/5/9/chartex" xmlns:cx4="http://schemas.microsoft.com/office/drawing/2016/5/10/chartex" xmlns:cx5="http://schemas.microsoft.com/office/drawing/2016/5/11/chartex" xmlns:cx6="http://schemas.microsoft.com/office/drawing/2016/5/12/chartex" xmlns:cx7="http://schemas.microsoft.com/office/drawing/2016/5/13/chartex" xmlns:cx8="http://schemas.microsoft.com/office/drawing/2016/5/14/chartex" xmlns:mc="http://schemas.openxmlformats.org/markup-compatibility/2006" xmlns:aink="http://schemas.microsoft.com/office/drawing/2016/ink" xmlns:am3d="http://schemas.microsoft.com/office/drawing/2017/model3d" xmlns:o="urn:schemas-microsoft-com:office:office" xmlns:r="http://schemas.openxmlformats.org/officeDocument/2006/relationships" xmlns:m="http://schemas.openxmlformats.org/officeDocument/2006/math" xmlns:v="urn:schemas-microsoft-com:vml" xmlns:wp14="http://schemas.microsoft.com/office/word/2010/wordprocessingDrawing" xmlns:wp="http://schemas.openxmlformats.org/drawingml/2006/wordprocessingDrawing" xmlns:w10="urn:schemas-microsoft-com:office:word" xmlns:w="http://schemas.openxmlformats.org/wordprocessingml/2006/main" xmlns:w14="http://schemas.microsoft.com/office/word/2010/wordml" xmlns:w15="http://schemas.microsoft.com/office/word/2012/wordml" xmlns:w16cex="http://schemas.microsoft.com/office/word/2018/wordml/cex" xmlns:w16cid="http://schemas.microsoft.com/office/word/2016/wordml/cid" xmlns:w16="http://schemas.microsoft.com/office/word/2018/wordml" xmlns:w16sdtdh="http://schemas.microsoft.com/office/word/2020/wordml/sdtdatahash" xmlns:w16se="http://schemas.microsoft.com/office/word/2015/wordml/symex" xmlns:wpg="http://schemas.microsoft.com/office/word/2010/wordprocessingGroup" xmlns:wpi="http://schemas.microsoft.com/office/word/2010/wordprocessingInk" xmlns:wne="http://schemas.microsoft.com/office/word/2006/wordml" xmlns:wps="http://schemas.microsoft.com/office/word/2010/wordprocessingShape" mc:Ignorable="w14 w15 w16se w16cid w16 w16cex w16sdtdh wp14">
   <w:body>
     <w:p>
       <w:pPr>
@@ -237,11 +237,9 @@
             <w:tcW w:w="2017" w:type="dxa"/>
           </w:tcPr>
           <w:p>
-            <w:proofErr w:type="spellStart"/>
             <w:r>
               <w:t>coldata_fast_cmd</w:t>
             </w:r>
-            <w:proofErr w:type="spellEnd"/>
           </w:p>
         </w:tc>
         <w:tc>
@@ -707,11 +705,9 @@
             <w:tcW w:w="2017" w:type="dxa"/>
           </w:tcPr>
           <w:p>
-            <w:proofErr w:type="spellStart"/>
             <w:r>
               <w:t>axi_iic</w:t>
             </w:r>
-            <w:proofErr w:type="spellEnd"/>
           </w:p>
         </w:tc>
         <w:tc>
@@ -1158,11 +1154,9 @@
             <w:tcW w:w="1586" w:type="dxa"/>
           </w:tcPr>
           <w:p>
-            <w:proofErr w:type="spellStart"/>
             <w:r>
               <w:t>start_transfer</w:t>
             </w:r>
-            <w:proofErr w:type="spellEnd"/>
           </w:p>
         </w:tc>
         <w:tc>
@@ -1171,15 +1165,7 @@
           </w:tcPr>
           <w:p>
             <w:r>
-              <w:t xml:space="preserve">Writing 1 into this register starts I2C transfer programmed into </w:t>
-            </w:r>
-            <w:proofErr w:type="spellStart"/>
-            <w:r>
-              <w:t>addr_data</w:t>
-            </w:r>
-            <w:proofErr w:type="spellEnd"/>
-            <w:r>
-              <w:t xml:space="preserve"> register. Write 0 immediately after writing 1.</w:t>
+              <w:t>Writing 1 into this register starts I2C transfer programmed into addr_data register. Write 0 immediately after writing 1.</w:t>
             </w:r>
           </w:p>
         </w:tc>
@@ -1201,11 +1187,9 @@
             <w:tcW w:w="1586" w:type="dxa"/>
           </w:tcPr>
           <w:p>
-            <w:proofErr w:type="spellStart"/>
             <w:r>
               <w:t>addr_data</w:t>
             </w:r>
-            <w:proofErr w:type="spellEnd"/>
           </w:p>
         </w:tc>
         <w:tc>
@@ -1266,15 +1250,7 @@
     </w:p>
     <w:p>
       <w:r>
-        <w:t xml:space="preserve">Format of </w:t>
-      </w:r>
-      <w:proofErr w:type="spellStart"/>
-      <w:r>
-        <w:t>addr_data</w:t>
-      </w:r>
-      <w:proofErr w:type="spellEnd"/>
-      <w:r>
-        <w:t xml:space="preserve"> register is shown below:</w:t>
+        <w:t>Format of addr_data register is shown below:</w:t>
       </w:r>
     </w:p>
     <w:tbl>
@@ -1577,15 +1553,7 @@
         <w:fldChar w:fldCharType="end"/>
       </w:r>
       <w:r>
-        <w:t xml:space="preserve">. Format of </w:t>
-      </w:r>
-      <w:proofErr w:type="spellStart"/>
-      <w:r>
-        <w:t>addr_data</w:t>
-      </w:r>
-      <w:proofErr w:type="spellEnd"/>
-      <w:r>
-        <w:t xml:space="preserve"> register</w:t>
+        <w:t>. Format of addr_data register</w:t>
       </w:r>
     </w:p>
     <w:p>
@@ -1610,15 +1578,7 @@
         </w:numPr>
       </w:pPr>
       <w:r>
-        <w:t xml:space="preserve">Write the parameters into </w:t>
-      </w:r>
-      <w:proofErr w:type="spellStart"/>
-      <w:r>
-        <w:t>addr_data</w:t>
-      </w:r>
-      <w:proofErr w:type="spellEnd"/>
-      <w:r>
-        <w:t xml:space="preserve"> register as needed. Leave ACK bit placeholders  = 0</w:t>
+        <w:t>Write the parameters into addr_data register as needed. Leave ACK bit placeholders  = 0</w:t>
       </w:r>
     </w:p>
     <w:p>
@@ -1630,15 +1590,7 @@
         </w:numPr>
       </w:pPr>
       <w:r>
-        <w:t xml:space="preserve">Set </w:t>
-      </w:r>
-      <w:proofErr w:type="spellStart"/>
-      <w:r>
-        <w:t>start_transfer</w:t>
-      </w:r>
-      <w:proofErr w:type="spellEnd"/>
-      <w:r>
-        <w:t xml:space="preserve"> register to 1, then immediately set it to 0</w:t>
+        <w:t>Set start_transfer register to 1, then immediately set it to 0</w:t>
       </w:r>
     </w:p>
     <w:p>
@@ -1656,15 +1608,7 @@
         <w:t>60</w:t>
       </w:r>
       <w:r>
-        <w:t xml:space="preserve"> </w:t>
-      </w:r>
-      <w:proofErr w:type="spellStart"/>
-      <w:r>
-        <w:t>uS</w:t>
-      </w:r>
-      <w:proofErr w:type="spellEnd"/>
-      <w:r>
-        <w:t xml:space="preserve"> or longer before attempting the next transfer</w:t>
+        <w:t xml:space="preserve"> uS or longer before attempting the next transfer</w:t>
       </w:r>
     </w:p>
     <w:p>
@@ -1681,15 +1625,7 @@
         </w:numPr>
       </w:pPr>
       <w:r>
-        <w:t xml:space="preserve">Write the parameters into </w:t>
-      </w:r>
-      <w:proofErr w:type="spellStart"/>
-      <w:r>
-        <w:t>addr_data</w:t>
-      </w:r>
-      <w:proofErr w:type="spellEnd"/>
-      <w:r>
-        <w:t xml:space="preserve"> register as needed. Leave ACK bit placeholders  = 0</w:t>
+        <w:t>Write the parameters into addr_data register as needed. Leave ACK bit placeholders  = 0</w:t>
       </w:r>
     </w:p>
     <w:p>
@@ -1701,15 +1637,7 @@
         </w:numPr>
       </w:pPr>
       <w:r>
-        <w:t xml:space="preserve">Set </w:t>
-      </w:r>
-      <w:proofErr w:type="spellStart"/>
-      <w:r>
-        <w:t>start_transfer</w:t>
-      </w:r>
-      <w:proofErr w:type="spellEnd"/>
-      <w:r>
-        <w:t xml:space="preserve"> register to 1, then immediately set it to 0</w:t>
+        <w:t>Set start_transfer register to 1, then immediately set it to 0</w:t>
       </w:r>
     </w:p>
     <w:p>
@@ -1727,15 +1655,7 @@
         <w:t>60</w:t>
       </w:r>
       <w:r>
-        <w:t xml:space="preserve"> </w:t>
-      </w:r>
-      <w:proofErr w:type="spellStart"/>
-      <w:r>
-        <w:t>uS</w:t>
-      </w:r>
-      <w:proofErr w:type="spellEnd"/>
-      <w:r>
-        <w:t xml:space="preserve"> or longer</w:t>
+        <w:t xml:space="preserve"> uS or longer</w:t>
       </w:r>
     </w:p>
     <w:p>
@@ -1747,15 +1667,7 @@
         </w:numPr>
       </w:pPr>
       <w:r>
-        <w:t xml:space="preserve">Read </w:t>
-      </w:r>
-      <w:proofErr w:type="spellStart"/>
-      <w:r>
-        <w:t>addr_data</w:t>
-      </w:r>
-      <w:proofErr w:type="spellEnd"/>
-      <w:r>
-        <w:t xml:space="preserve"> register back. Bits 8:1 in that register contain data that were read from the register. Bits 0, 9, and 18 should contain values of 1 in each. These are recorded states of ACK bits, received aft</w:t>
+        <w:t>Read addr_data register back. Bits 8:1 in that register contain data that were read from the register. Bits 0, 9, and 18 should contain values of 1 in each. These are recorded states of ACK bits, received aft</w:t>
       </w:r>
       <w:r>
         <w:t>er transfer of each of 3 bytes.</w:t>
@@ -1797,15 +1709,7 @@
         </w:numPr>
       </w:pPr>
       <w:r>
-        <w:t>You can use I2C interfaces for FEMB #1</w:t>
-      </w:r>
-      <w:proofErr w:type="gramStart"/>
-      <w:r>
-        <w:t>,2,3</w:t>
-      </w:r>
-      <w:proofErr w:type="gramEnd"/>
-      <w:r>
-        <w:t xml:space="preserve"> at this time, don’t have to wait until transaction in step 1 is finished.</w:t>
+        <w:t>You can use I2C interfaces for FEMB #1,2,3 at this time, don’t have to wait until transaction in step 1 is finished.</w:t>
       </w:r>
     </w:p>
     <w:p>
@@ -1835,15 +1739,7 @@
         <w:t>60</w:t>
       </w:r>
       <w:r>
-        <w:t xml:space="preserve"> </w:t>
-      </w:r>
-      <w:proofErr w:type="spellStart"/>
-      <w:r>
-        <w:t>uS</w:t>
-      </w:r>
-      <w:proofErr w:type="spellEnd"/>
-      <w:r>
-        <w:t xml:space="preserve"> or more until the transaction in step 1 is finished</w:t>
+        <w:t xml:space="preserve"> uS or more until the transaction in step 1 is finished</w:t>
       </w:r>
     </w:p>
     <w:p>
@@ -2009,11 +1905,9 @@
             <w:tcW w:w="1586" w:type="dxa"/>
           </w:tcPr>
           <w:p>
-            <w:proofErr w:type="spellStart"/>
             <w:r>
               <w:t>fast_cmd_code</w:t>
             </w:r>
-            <w:proofErr w:type="spellEnd"/>
           </w:p>
         </w:tc>
         <w:tc>
@@ -2058,11 +1952,9 @@
             <w:tcW w:w="1586" w:type="dxa"/>
           </w:tcPr>
           <w:p>
-            <w:proofErr w:type="spellStart"/>
             <w:r>
               <w:t>edge_to_act_delay</w:t>
             </w:r>
-            <w:proofErr w:type="spellEnd"/>
           </w:p>
         </w:tc>
         <w:tc>
@@ -2515,15 +2407,7 @@
         <w:t>FASTACT_COLDADC_RESET_COMMAND</w:t>
       </w:r>
       <w:r>
-        <w:t xml:space="preserve"> code (via I2C), and WIB </w:t>
-      </w:r>
-      <w:proofErr w:type="spellStart"/>
-      <w:r>
-        <w:t>edge_to_act_delay</w:t>
-      </w:r>
-      <w:proofErr w:type="spellEnd"/>
-      <w:r>
-        <w:t xml:space="preserve"> register with the value of 19.</w:t>
+        <w:t xml:space="preserve"> code (via I2C), and WIB edge_to_act_delay register with the value of 19.</w:t>
       </w:r>
     </w:p>
     <w:p>
@@ -2535,15 +2419,7 @@
         </w:numPr>
       </w:pPr>
       <w:r>
-        <w:t xml:space="preserve">Write command code into </w:t>
-      </w:r>
-      <w:proofErr w:type="spellStart"/>
-      <w:r>
-        <w:t>fast_cmd_code</w:t>
-      </w:r>
-      <w:proofErr w:type="spellEnd"/>
-      <w:r>
-        <w:t>. The command will be immediately executed.</w:t>
+        <w:t>Write command code into fast_cmd_code. The command will be immediately executed.</w:t>
       </w:r>
     </w:p>
     <w:p>
@@ -2651,7 +2527,7 @@
         </w:tc>
         <w:tc>
           <w:tcPr>
-            <w:tcW w:w="2133" w:type="dxa"/>
+            <w:tcW w:w="2823" w:type="dxa"/>
           </w:tcPr>
           <w:p>
             <w:pPr>
@@ -2671,7 +2547,7 @@
         </w:tc>
         <w:tc>
           <w:tcPr>
-            <w:tcW w:w="5174" w:type="dxa"/>
+            <w:tcW w:w="4484" w:type="dxa"/>
           </w:tcPr>
           <w:p>
             <w:pPr>
@@ -2718,20 +2594,18 @@
         </w:tc>
         <w:tc>
           <w:tcPr>
-            <w:tcW w:w="2133" w:type="dxa"/>
-            <w:shd w:val="clear" w:color="auto" w:fill="E7E6E6" w:themeFill="background2"/>
-          </w:tcPr>
-          <w:p>
-            <w:proofErr w:type="spellStart"/>
+            <w:tcW w:w="2823" w:type="dxa"/>
+            <w:shd w:val="clear" w:color="auto" w:fill="E7E6E6" w:themeFill="background2"/>
+          </w:tcPr>
+          <w:p>
             <w:r>
               <w:t>ts_addr</w:t>
             </w:r>
-            <w:proofErr w:type="spellEnd"/>
-          </w:p>
-        </w:tc>
-        <w:tc>
-          <w:tcPr>
-            <w:tcW w:w="5174" w:type="dxa"/>
+          </w:p>
+        </w:tc>
+        <w:tc>
+          <w:tcPr>
+            <w:tcW w:w="4484" w:type="dxa"/>
             <w:shd w:val="clear" w:color="auto" w:fill="E7E6E6" w:themeFill="background2"/>
           </w:tcPr>
           <w:p>
@@ -2769,20 +2643,18 @@
         </w:tc>
         <w:tc>
           <w:tcPr>
-            <w:tcW w:w="2133" w:type="dxa"/>
-            <w:shd w:val="clear" w:color="auto" w:fill="E7E6E6" w:themeFill="background2"/>
-          </w:tcPr>
-          <w:p>
-            <w:proofErr w:type="spellStart"/>
+            <w:tcW w:w="2823" w:type="dxa"/>
+            <w:shd w:val="clear" w:color="auto" w:fill="E7E6E6" w:themeFill="background2"/>
+          </w:tcPr>
+          <w:p>
             <w:r>
               <w:t>ts_tgrp</w:t>
             </w:r>
-            <w:proofErr w:type="spellEnd"/>
-          </w:p>
-        </w:tc>
-        <w:tc>
-          <w:tcPr>
-            <w:tcW w:w="5174" w:type="dxa"/>
+          </w:p>
+        </w:tc>
+        <w:tc>
+          <w:tcPr>
+            <w:tcW w:w="4484" w:type="dxa"/>
             <w:shd w:val="clear" w:color="auto" w:fill="E7E6E6" w:themeFill="background2"/>
           </w:tcPr>
           <w:p>
@@ -2796,19 +2668,68 @@
         <w:tc>
           <w:tcPr>
             <w:tcW w:w="1136" w:type="dxa"/>
-          </w:tcPr>
-          <w:p>
-            <w:r>
-              <w:t>A00C000</w:t>
-            </w:r>
-            <w:r>
-              <w:t>4</w:t>
+            <w:shd w:val="clear" w:color="auto" w:fill="E7E6E6" w:themeFill="background2"/>
+          </w:tcPr>
+          <w:p>
+            <w:r>
+              <w:t>A00C0000</w:t>
             </w:r>
           </w:p>
         </w:tc>
         <w:tc>
           <w:tcPr>
             <w:tcW w:w="917" w:type="dxa"/>
+            <w:shd w:val="clear" w:color="auto" w:fill="E7E6E6" w:themeFill="background2"/>
+          </w:tcPr>
+          <w:p>
+            <w:r>
+              <w:t>28</w:t>
+            </w:r>
+          </w:p>
+        </w:tc>
+        <w:tc>
+          <w:tcPr>
+            <w:tcW w:w="2823" w:type="dxa"/>
+            <w:shd w:val="clear" w:color="auto" w:fill="E7E6E6" w:themeFill="background2"/>
+          </w:tcPr>
+          <w:p>
+            <w:r>
+              <w:t>ts_</w:t>
+            </w:r>
+            <w:r>
+              <w:t>srst</w:t>
+            </w:r>
+          </w:p>
+        </w:tc>
+        <w:tc>
+          <w:tcPr>
+            <w:tcW w:w="4484" w:type="dxa"/>
+            <w:shd w:val="clear" w:color="auto" w:fill="E7E6E6" w:themeFill="background2"/>
+          </w:tcPr>
+          <w:p>
+            <w:r>
+              <w:t xml:space="preserve">Timing point </w:t>
+            </w:r>
+            <w:r>
+              <w:t>reset</w:t>
+            </w:r>
+          </w:p>
+        </w:tc>
+      </w:tr>
+      <w:tr>
+        <w:tc>
+          <w:tcPr>
+            <w:tcW w:w="1136" w:type="dxa"/>
+          </w:tcPr>
+          <w:p>
+            <w:r>
+              <w:t>A00C0004</w:t>
+            </w:r>
+          </w:p>
+        </w:tc>
+        <w:tc>
+          <w:tcPr>
+            <w:tcW w:w="917" w:type="dxa"/>
           </w:tcPr>
           <w:p>
             <w:r>
@@ -2818,7 +2739,7 @@
         </w:tc>
         <w:tc>
           <w:tcPr>
-            <w:tcW w:w="2133" w:type="dxa"/>
+            <w:tcW w:w="2823" w:type="dxa"/>
           </w:tcPr>
           <w:p>
             <w:r>
@@ -2828,7 +2749,7 @@
         </w:tc>
         <w:tc>
           <w:tcPr>
-            <w:tcW w:w="5174" w:type="dxa"/>
+            <w:tcW w:w="4484" w:type="dxa"/>
           </w:tcPr>
           <w:p>
             <w:r>
@@ -3401,8 +3322,15 @@
           </w:tcPr>
           <w:p>
             <w:r>
-              <w:t>A00C000</w:t>
-            </w:r>
+              <w:t>A00C0004</w:t>
+            </w:r>
+          </w:p>
+        </w:tc>
+        <w:tc>
+          <w:tcPr>
+            <w:tcW w:w="917" w:type="dxa"/>
+          </w:tcPr>
+          <w:p>
             <w:r>
               <w:t>4</w:t>
             </w:r>
@@ -3410,29 +3338,17 @@
         </w:tc>
         <w:tc>
           <w:tcPr>
-            <w:tcW w:w="917" w:type="dxa"/>
-          </w:tcPr>
-          <w:p>
-            <w:r>
-              <w:t>4</w:t>
-            </w:r>
-          </w:p>
-        </w:tc>
-        <w:tc>
-          <w:tcPr>
-            <w:tcW w:w="2133" w:type="dxa"/>
-          </w:tcPr>
-          <w:p>
-            <w:proofErr w:type="spellStart"/>
+            <w:tcW w:w="2823" w:type="dxa"/>
+          </w:tcPr>
+          <w:p>
             <w:r>
               <w:t>fp_sfp_sel</w:t>
             </w:r>
-            <w:proofErr w:type="spellEnd"/>
-          </w:p>
-        </w:tc>
-        <w:tc>
-          <w:tcPr>
-            <w:tcW w:w="5174" w:type="dxa"/>
+          </w:p>
+        </w:tc>
+        <w:tc>
+          <w:tcPr>
+            <w:tcW w:w="4484" w:type="dxa"/>
           </w:tcPr>
           <w:p>
             <w:r>
@@ -3451,10 +3367,7 @@
           </w:tcPr>
           <w:p>
             <w:r>
-              <w:t>A00C000</w:t>
-            </w:r>
-            <w:r>
-              <w:t>4</w:t>
+              <w:t>A00C0004</w:t>
             </w:r>
           </w:p>
         </w:tc>
@@ -3470,19 +3383,17 @@
         </w:tc>
         <w:tc>
           <w:tcPr>
-            <w:tcW w:w="2133" w:type="dxa"/>
-          </w:tcPr>
-          <w:p>
-            <w:proofErr w:type="spellStart"/>
+            <w:tcW w:w="2823" w:type="dxa"/>
+          </w:tcPr>
+          <w:p>
             <w:r>
               <w:t>rx_timing_sel</w:t>
             </w:r>
-            <w:proofErr w:type="spellEnd"/>
-          </w:p>
-        </w:tc>
-        <w:tc>
-          <w:tcPr>
-            <w:tcW w:w="5174" w:type="dxa"/>
+          </w:p>
+        </w:tc>
+        <w:tc>
+          <w:tcPr>
+            <w:tcW w:w="4484" w:type="dxa"/>
           </w:tcPr>
           <w:p>
             <w:r>
@@ -3501,10 +3412,7 @@
           </w:tcPr>
           <w:p>
             <w:r>
-              <w:t>A00C000</w:t>
-            </w:r>
-            <w:r>
-              <w:t>4</w:t>
+              <w:t>A00C0004</w:t>
             </w:r>
           </w:p>
         </w:tc>
@@ -3520,29 +3428,21 @@
         </w:tc>
         <w:tc>
           <w:tcPr>
-            <w:tcW w:w="2133" w:type="dxa"/>
-          </w:tcPr>
-          <w:p>
-            <w:proofErr w:type="spellStart"/>
-            <w:r>
-              <w:t>daq_spy_reset</w:t>
-            </w:r>
-            <w:proofErr w:type="spellEnd"/>
-            <w:r>
-              <w:t>[0]</w:t>
-            </w:r>
-          </w:p>
-        </w:tc>
-        <w:tc>
-          <w:tcPr>
-            <w:tcW w:w="5174" w:type="dxa"/>
-          </w:tcPr>
-          <w:p>
-            <w:r>
-              <w:t>DAQ spy FSM reset for FELIX link 0</w:t>
-            </w:r>
-            <w:r>
-              <w:t>, FEMB 0,1</w:t>
+            <w:tcW w:w="2823" w:type="dxa"/>
+          </w:tcPr>
+          <w:p>
+            <w:r>
+              <w:t>daq_spy_reset[0]</w:t>
+            </w:r>
+          </w:p>
+        </w:tc>
+        <w:tc>
+          <w:tcPr>
+            <w:tcW w:w="4484" w:type="dxa"/>
+          </w:tcPr>
+          <w:p>
+            <w:r>
+              <w:t>DAQ spy FSM reset for FELIX link 0, FEMB 0,1</w:t>
             </w:r>
           </w:p>
         </w:tc>
@@ -3554,10 +3454,7 @@
           </w:tcPr>
           <w:p>
             <w:r>
-              <w:t>A00C000</w:t>
-            </w:r>
-            <w:r>
-              <w:t>4</w:t>
+              <w:t>A00C0004</w:t>
             </w:r>
           </w:p>
         </w:tc>
@@ -3573,29 +3470,21 @@
         </w:tc>
         <w:tc>
           <w:tcPr>
-            <w:tcW w:w="2133" w:type="dxa"/>
-          </w:tcPr>
-          <w:p>
-            <w:proofErr w:type="spellStart"/>
-            <w:r>
-              <w:t>daq_spy_reset</w:t>
-            </w:r>
-            <w:proofErr w:type="spellEnd"/>
-            <w:r>
-              <w:t>[1]</w:t>
-            </w:r>
-          </w:p>
-        </w:tc>
-        <w:tc>
-          <w:tcPr>
-            <w:tcW w:w="5174" w:type="dxa"/>
-          </w:tcPr>
-          <w:p>
-            <w:r>
-              <w:t>DAQ spy FSM reset for FELIX link 1</w:t>
-            </w:r>
-            <w:r>
-              <w:t>, FEMB 2,3</w:t>
+            <w:tcW w:w="2823" w:type="dxa"/>
+          </w:tcPr>
+          <w:p>
+            <w:r>
+              <w:t>daq_spy_reset[1]</w:t>
+            </w:r>
+          </w:p>
+        </w:tc>
+        <w:tc>
+          <w:tcPr>
+            <w:tcW w:w="4484" w:type="dxa"/>
+          </w:tcPr>
+          <w:p>
+            <w:r>
+              <w:t>DAQ spy FSM reset for FELIX link 1, FEMB 2,3</w:t>
             </w:r>
           </w:p>
         </w:tc>
@@ -3607,10 +3496,7 @@
           </w:tcPr>
           <w:p>
             <w:r>
-              <w:t>A00C000</w:t>
-            </w:r>
-            <w:r>
-              <w:t>4</w:t>
+              <w:t>A00C0004</w:t>
             </w:r>
           </w:p>
         </w:tc>
@@ -3626,7 +3512,7 @@
         </w:tc>
         <w:tc>
           <w:tcPr>
-            <w:tcW w:w="2133" w:type="dxa"/>
+            <w:tcW w:w="2823" w:type="dxa"/>
           </w:tcPr>
           <w:p>
             <w:r>
@@ -3636,7 +3522,7 @@
         </w:tc>
         <w:tc>
           <w:tcPr>
-            <w:tcW w:w="5174" w:type="dxa"/>
+            <w:tcW w:w="4484" w:type="dxa"/>
           </w:tcPr>
           <w:p>
             <w:r>
@@ -3798,10 +3684,7 @@
           </w:tcPr>
           <w:p>
             <w:r>
-              <w:t>A00C000</w:t>
-            </w:r>
-            <w:r>
-              <w:t>4</w:t>
+              <w:t>A00C0004</w:t>
             </w:r>
           </w:p>
         </w:tc>
@@ -3817,19 +3700,17 @@
         </w:tc>
         <w:tc>
           <w:tcPr>
-            <w:tcW w:w="2133" w:type="dxa"/>
-          </w:tcPr>
-          <w:p>
-            <w:proofErr w:type="spellStart"/>
+            <w:tcW w:w="2823" w:type="dxa"/>
+          </w:tcPr>
+          <w:p>
             <w:r>
               <w:t>fb_reset</w:t>
             </w:r>
-            <w:proofErr w:type="spellEnd"/>
-          </w:p>
-        </w:tc>
-        <w:tc>
-          <w:tcPr>
-            <w:tcW w:w="5174" w:type="dxa"/>
+          </w:p>
+        </w:tc>
+        <w:tc>
+          <w:tcPr>
+            <w:tcW w:w="4484" w:type="dxa"/>
           </w:tcPr>
           <w:p>
             <w:r>
@@ -3845,10 +3726,7 @@
           </w:tcPr>
           <w:p>
             <w:r>
-              <w:t>A00C000</w:t>
-            </w:r>
-            <w:r>
-              <w:t>4</w:t>
+              <w:t>A00C0004</w:t>
             </w:r>
           </w:p>
         </w:tc>
@@ -3864,19 +3742,17 @@
         </w:tc>
         <w:tc>
           <w:tcPr>
-            <w:tcW w:w="2133" w:type="dxa"/>
-          </w:tcPr>
-          <w:p>
-            <w:proofErr w:type="spellStart"/>
+            <w:tcW w:w="2823" w:type="dxa"/>
+          </w:tcPr>
+          <w:p>
             <w:r>
               <w:t>coldata_rx_reset</w:t>
             </w:r>
-            <w:proofErr w:type="spellEnd"/>
-          </w:p>
-        </w:tc>
-        <w:tc>
-          <w:tcPr>
-            <w:tcW w:w="5174" w:type="dxa"/>
+          </w:p>
+        </w:tc>
+        <w:tc>
+          <w:tcPr>
+            <w:tcW w:w="4484" w:type="dxa"/>
           </w:tcPr>
           <w:p>
             <w:r>
@@ -3893,10 +3769,7 @@
           </w:tcPr>
           <w:p>
             <w:r>
-              <w:t>A00C000</w:t>
-            </w:r>
-            <w:r>
-              <w:t>8</w:t>
+              <w:t>A00C0008</w:t>
             </w:r>
           </w:p>
         </w:tc>
@@ -3913,20 +3786,18 @@
         </w:tc>
         <w:tc>
           <w:tcPr>
-            <w:tcW w:w="2133" w:type="dxa"/>
-            <w:shd w:val="clear" w:color="auto" w:fill="E7E6E6" w:themeFill="background2"/>
-          </w:tcPr>
-          <w:p>
-            <w:proofErr w:type="spellStart"/>
+            <w:tcW w:w="2823" w:type="dxa"/>
+            <w:shd w:val="clear" w:color="auto" w:fill="E7E6E6" w:themeFill="background2"/>
+          </w:tcPr>
+          <w:p>
             <w:r>
               <w:t>link_mask</w:t>
             </w:r>
-            <w:proofErr w:type="spellEnd"/>
-          </w:p>
-        </w:tc>
-        <w:tc>
-          <w:tcPr>
-            <w:tcW w:w="5174" w:type="dxa"/>
+          </w:p>
+        </w:tc>
+        <w:tc>
+          <w:tcPr>
+            <w:tcW w:w="4484" w:type="dxa"/>
             <w:shd w:val="clear" w:color="auto" w:fill="E7E6E6" w:themeFill="background2"/>
           </w:tcPr>
           <w:p>
@@ -3934,30 +3805,23 @@
               <w:t xml:space="preserve">There are 16 input serial links, 4 per FEMB. </w:t>
             </w:r>
             <w:r>
-              <w:t xml:space="preserve">The </w:t>
-            </w:r>
-            <w:proofErr w:type="spellStart"/>
-            <w:r>
-              <w:t>link_mask</w:t>
-            </w:r>
-            <w:proofErr w:type="spellEnd"/>
+              <w:t>The link_mask</w:t>
+            </w:r>
             <w:r>
               <w:t xml:space="preserve"> bits, when set to 1, are telling firmware that the corresponding serial link is not working. These bits are also passed in the</w:t>
             </w:r>
             <w:r>
-              <w:t xml:space="preserve"> DAQ data header</w:t>
-            </w:r>
-            <w:r>
               <w:t xml:space="preserve"> </w:t>
             </w:r>
             <w:r>
+              <w:lastRenderedPageBreak/>
+              <w:t xml:space="preserve">DAQ data header </w:t>
+            </w:r>
+            <w:r>
               <w:fldChar w:fldCharType="begin"/>
             </w:r>
             <w:r>
-              <w:instrText xml:space="preserve"> REF _Ref54002436 \r \h </w:instrText>
-            </w:r>
-            <w:r>
-              <w:instrText xml:space="preserve"> \* MERGEFORMAT </w:instrText>
+              <w:instrText xml:space="preserve"> REF _Ref54002436 \r \h  \* MERGEFORMAT </w:instrText>
             </w:r>
             <w:r>
               <w:fldChar w:fldCharType="separate"/>
@@ -3969,14 +3833,7 @@
               <w:fldChar w:fldCharType="end"/>
             </w:r>
             <w:r>
-              <w:t xml:space="preserve">, so the unpacker knows </w:t>
-            </w:r>
-            <w:r>
-              <w:lastRenderedPageBreak/>
-              <w:t>which data to ignore.</w:t>
-            </w:r>
-            <w:r>
-              <w:t xml:space="preserve"> The bit assignment is shown below:</w:t>
+              <w:t>, so the unpacker knows which data to ignore. The bit assignment is shown below:</w:t>
             </w:r>
           </w:p>
           <w:p/>
@@ -4005,7 +3862,6 @@
                       <w:szCs w:val="18"/>
                     </w:rPr>
                   </w:pPr>
-                  <w:proofErr w:type="spellStart"/>
                   <w:r>
                     <w:rPr>
                       <w:b/>
@@ -4013,17 +3869,7 @@
                       <w:sz w:val="18"/>
                       <w:szCs w:val="18"/>
                     </w:rPr>
-                    <w:t>Link_mask</w:t>
-                  </w:r>
-                  <w:proofErr w:type="spellEnd"/>
-                  <w:r>
-                    <w:rPr>
-                      <w:b/>
-                      <w:bCs/>
-                      <w:sz w:val="18"/>
-                      <w:szCs w:val="18"/>
-                    </w:rPr>
-                    <w:t xml:space="preserve"> bit</w:t>
+                    <w:t>Link_mask bit</w:t>
                   </w:r>
                 </w:p>
               </w:tc>
@@ -5100,19 +4946,17 @@
         </w:tc>
         <w:tc>
           <w:tcPr>
-            <w:tcW w:w="2133" w:type="dxa"/>
-          </w:tcPr>
-          <w:p>
-            <w:proofErr w:type="spellStart"/>
+            <w:tcW w:w="2823" w:type="dxa"/>
+          </w:tcPr>
+          <w:p>
             <w:r>
               <w:t>ts_edge_sel</w:t>
             </w:r>
-            <w:proofErr w:type="spellEnd"/>
-          </w:p>
-        </w:tc>
-        <w:tc>
-          <w:tcPr>
-            <w:tcW w:w="5174" w:type="dxa"/>
+          </w:p>
+        </w:tc>
+        <w:tc>
+          <w:tcPr>
+            <w:tcW w:w="4484" w:type="dxa"/>
           </w:tcPr>
           <w:p>
             <w:r>
@@ -5144,19 +4988,17 @@
         </w:tc>
         <w:tc>
           <w:tcPr>
-            <w:tcW w:w="2133" w:type="dxa"/>
-          </w:tcPr>
-          <w:p>
-            <w:proofErr w:type="spellStart"/>
+            <w:tcW w:w="2823" w:type="dxa"/>
+          </w:tcPr>
+          <w:p>
             <w:r>
               <w:t>fake_time_stamp_en</w:t>
             </w:r>
-            <w:proofErr w:type="spellEnd"/>
-          </w:p>
-        </w:tc>
-        <w:tc>
-          <w:tcPr>
-            <w:tcW w:w="5174" w:type="dxa"/>
+          </w:p>
+        </w:tc>
+        <w:tc>
+          <w:tcPr>
+            <w:tcW w:w="4484" w:type="dxa"/>
           </w:tcPr>
           <w:p>
             <w:r>
@@ -5190,20 +5032,18 @@
         </w:tc>
         <w:tc>
           <w:tcPr>
-            <w:tcW w:w="2133" w:type="dxa"/>
-            <w:shd w:val="clear" w:color="auto" w:fill="E7E6E6" w:themeFill="background2"/>
-          </w:tcPr>
-          <w:p>
-            <w:proofErr w:type="spellStart"/>
+            <w:tcW w:w="2823" w:type="dxa"/>
+            <w:shd w:val="clear" w:color="auto" w:fill="E7E6E6" w:themeFill="background2"/>
+          </w:tcPr>
+          <w:p>
             <w:r>
               <w:t>cmd_code_idle</w:t>
             </w:r>
-            <w:proofErr w:type="spellEnd"/>
-          </w:p>
-        </w:tc>
-        <w:tc>
-          <w:tcPr>
-            <w:tcW w:w="5174" w:type="dxa"/>
+          </w:p>
+        </w:tc>
+        <w:tc>
+          <w:tcPr>
+            <w:tcW w:w="4484" w:type="dxa"/>
             <w:shd w:val="clear" w:color="auto" w:fill="E7E6E6" w:themeFill="background2"/>
           </w:tcPr>
           <w:p>
@@ -5238,20 +5078,18 @@
         </w:tc>
         <w:tc>
           <w:tcPr>
-            <w:tcW w:w="2133" w:type="dxa"/>
-            <w:shd w:val="clear" w:color="auto" w:fill="E7E6E6" w:themeFill="background2"/>
-          </w:tcPr>
-          <w:p>
-            <w:proofErr w:type="spellStart"/>
+            <w:tcW w:w="2823" w:type="dxa"/>
+            <w:shd w:val="clear" w:color="auto" w:fill="E7E6E6" w:themeFill="background2"/>
+          </w:tcPr>
+          <w:p>
             <w:r>
               <w:t>cmd_code_edge</w:t>
             </w:r>
-            <w:proofErr w:type="spellEnd"/>
-          </w:p>
-        </w:tc>
-        <w:tc>
-          <w:tcPr>
-            <w:tcW w:w="5174" w:type="dxa"/>
+          </w:p>
+        </w:tc>
+        <w:tc>
+          <w:tcPr>
+            <w:tcW w:w="4484" w:type="dxa"/>
             <w:shd w:val="clear" w:color="auto" w:fill="E7E6E6" w:themeFill="background2"/>
           </w:tcPr>
           <w:p>
@@ -5286,20 +5124,18 @@
         </w:tc>
         <w:tc>
           <w:tcPr>
-            <w:tcW w:w="2133" w:type="dxa"/>
-            <w:shd w:val="clear" w:color="auto" w:fill="E7E6E6" w:themeFill="background2"/>
-          </w:tcPr>
-          <w:p>
-            <w:proofErr w:type="spellStart"/>
+            <w:tcW w:w="2823" w:type="dxa"/>
+            <w:shd w:val="clear" w:color="auto" w:fill="E7E6E6" w:themeFill="background2"/>
+          </w:tcPr>
+          <w:p>
             <w:r>
               <w:t>cmd_code_sync</w:t>
             </w:r>
-            <w:proofErr w:type="spellEnd"/>
-          </w:p>
-        </w:tc>
-        <w:tc>
-          <w:tcPr>
-            <w:tcW w:w="5174" w:type="dxa"/>
+          </w:p>
+        </w:tc>
+        <w:tc>
+          <w:tcPr>
+            <w:tcW w:w="4484" w:type="dxa"/>
             <w:shd w:val="clear" w:color="auto" w:fill="E7E6E6" w:themeFill="background2"/>
           </w:tcPr>
           <w:p>
@@ -5334,20 +5170,18 @@
         </w:tc>
         <w:tc>
           <w:tcPr>
-            <w:tcW w:w="2133" w:type="dxa"/>
-            <w:shd w:val="clear" w:color="auto" w:fill="E7E6E6" w:themeFill="background2"/>
-          </w:tcPr>
-          <w:p>
-            <w:proofErr w:type="spellStart"/>
+            <w:tcW w:w="2823" w:type="dxa"/>
+            <w:shd w:val="clear" w:color="auto" w:fill="E7E6E6" w:themeFill="background2"/>
+          </w:tcPr>
+          <w:p>
             <w:r>
               <w:t>cmd_code_act</w:t>
             </w:r>
-            <w:proofErr w:type="spellEnd"/>
-          </w:p>
-        </w:tc>
-        <w:tc>
-          <w:tcPr>
-            <w:tcW w:w="5174" w:type="dxa"/>
+          </w:p>
+        </w:tc>
+        <w:tc>
+          <w:tcPr>
+            <w:tcW w:w="4484" w:type="dxa"/>
             <w:shd w:val="clear" w:color="auto" w:fill="E7E6E6" w:themeFill="background2"/>
           </w:tcPr>
           <w:p>
@@ -5383,19 +5217,17 @@
         </w:tc>
         <w:tc>
           <w:tcPr>
-            <w:tcW w:w="2133" w:type="dxa"/>
-          </w:tcPr>
-          <w:p>
-            <w:proofErr w:type="spellStart"/>
+            <w:tcW w:w="2823" w:type="dxa"/>
+          </w:tcPr>
+          <w:p>
             <w:r>
               <w:t>cmd_code_reset</w:t>
             </w:r>
-            <w:proofErr w:type="spellEnd"/>
-          </w:p>
-        </w:tc>
-        <w:tc>
-          <w:tcPr>
-            <w:tcW w:w="5174" w:type="dxa"/>
+          </w:p>
+        </w:tc>
+        <w:tc>
+          <w:tcPr>
+            <w:tcW w:w="4484" w:type="dxa"/>
           </w:tcPr>
           <w:p>
             <w:r>
@@ -5430,19 +5262,17 @@
         </w:tc>
         <w:tc>
           <w:tcPr>
-            <w:tcW w:w="2133" w:type="dxa"/>
-          </w:tcPr>
-          <w:p>
-            <w:proofErr w:type="spellStart"/>
+            <w:tcW w:w="2823" w:type="dxa"/>
+          </w:tcPr>
+          <w:p>
             <w:r>
               <w:t>cmd_code_adc_reset</w:t>
             </w:r>
-            <w:proofErr w:type="spellEnd"/>
-          </w:p>
-        </w:tc>
-        <w:tc>
-          <w:tcPr>
-            <w:tcW w:w="5174" w:type="dxa"/>
+          </w:p>
+        </w:tc>
+        <w:tc>
+          <w:tcPr>
+            <w:tcW w:w="4484" w:type="dxa"/>
           </w:tcPr>
           <w:p>
             <w:r>
@@ -5477,19 +5307,17 @@
         </w:tc>
         <w:tc>
           <w:tcPr>
-            <w:tcW w:w="2133" w:type="dxa"/>
-          </w:tcPr>
-          <w:p>
-            <w:proofErr w:type="spellStart"/>
+            <w:tcW w:w="2823" w:type="dxa"/>
+          </w:tcPr>
+          <w:p>
             <w:r>
               <w:t>cmd_code_trigger</w:t>
             </w:r>
-            <w:proofErr w:type="spellEnd"/>
-          </w:p>
-        </w:tc>
-        <w:tc>
-          <w:tcPr>
-            <w:tcW w:w="5174" w:type="dxa"/>
+          </w:p>
+        </w:tc>
+        <w:tc>
+          <w:tcPr>
+            <w:tcW w:w="4484" w:type="dxa"/>
           </w:tcPr>
           <w:p>
             <w:r>
@@ -5523,23 +5351,18 @@
         </w:tc>
         <w:tc>
           <w:tcPr>
-            <w:tcW w:w="2133" w:type="dxa"/>
-            <w:shd w:val="clear" w:color="auto" w:fill="E7E6E6" w:themeFill="background2"/>
-          </w:tcPr>
-          <w:p>
-            <w:proofErr w:type="spellStart"/>
-            <w:r>
-              <w:t>fake_time_stamp_init</w:t>
-            </w:r>
-            <w:proofErr w:type="spellEnd"/>
-            <w:r>
-              <w:t>[31:0]</w:t>
-            </w:r>
-          </w:p>
-        </w:tc>
-        <w:tc>
-          <w:tcPr>
-            <w:tcW w:w="5174" w:type="dxa"/>
+            <w:tcW w:w="2823" w:type="dxa"/>
+            <w:shd w:val="clear" w:color="auto" w:fill="E7E6E6" w:themeFill="background2"/>
+          </w:tcPr>
+          <w:p>
+            <w:r>
+              <w:t>fake_time_stamp_init[31:0]</w:t>
+            </w:r>
+          </w:p>
+        </w:tc>
+        <w:tc>
+          <w:tcPr>
+            <w:tcW w:w="4484" w:type="dxa"/>
             <w:shd w:val="clear" w:color="auto" w:fill="E7E6E6" w:themeFill="background2"/>
           </w:tcPr>
           <w:p>
@@ -5572,22 +5395,17 @@
         </w:tc>
         <w:tc>
           <w:tcPr>
-            <w:tcW w:w="2133" w:type="dxa"/>
-          </w:tcPr>
-          <w:p>
-            <w:proofErr w:type="spellStart"/>
-            <w:r>
-              <w:t>fake_time_stamp_init</w:t>
-            </w:r>
-            <w:proofErr w:type="spellEnd"/>
-            <w:r>
-              <w:t>[63:32]</w:t>
-            </w:r>
-          </w:p>
-        </w:tc>
-        <w:tc>
-          <w:tcPr>
-            <w:tcW w:w="5174" w:type="dxa"/>
+            <w:tcW w:w="2823" w:type="dxa"/>
+          </w:tcPr>
+          <w:p>
+            <w:r>
+              <w:t>fake_time_stamp_init[63:32]</w:t>
+            </w:r>
+          </w:p>
+        </w:tc>
+        <w:tc>
+          <w:tcPr>
+            <w:tcW w:w="4484" w:type="dxa"/>
           </w:tcPr>
           <w:p>
             <w:r>
@@ -5621,20 +5439,18 @@
         </w:tc>
         <w:tc>
           <w:tcPr>
-            <w:tcW w:w="2133" w:type="dxa"/>
-            <w:shd w:val="clear" w:color="auto" w:fill="E7E6E6" w:themeFill="background2"/>
-          </w:tcPr>
-          <w:p>
-            <w:proofErr w:type="spellStart"/>
+            <w:tcW w:w="2823" w:type="dxa"/>
+            <w:shd w:val="clear" w:color="auto" w:fill="E7E6E6" w:themeFill="background2"/>
+          </w:tcPr>
+          <w:p>
             <w:r>
               <w:t>fake_daq_stream</w:t>
             </w:r>
-            <w:proofErr w:type="spellEnd"/>
-          </w:p>
-        </w:tc>
-        <w:tc>
-          <w:tcPr>
-            <w:tcW w:w="5174" w:type="dxa"/>
+          </w:p>
+        </w:tc>
+        <w:tc>
+          <w:tcPr>
+            <w:tcW w:w="4484" w:type="dxa"/>
             <w:shd w:val="clear" w:color="auto" w:fill="E7E6E6" w:themeFill="background2"/>
           </w:tcPr>
           <w:p>
@@ -5666,46 +5482,29 @@
           </w:tcPr>
           <w:p>
             <w:r>
-              <w:t>1</w:t>
-            </w:r>
-            <w:r>
-              <w:t>7</w:t>
-            </w:r>
-            <w:r>
-              <w:t>:0</w:t>
-            </w:r>
-          </w:p>
-        </w:tc>
-        <w:tc>
-          <w:tcPr>
-            <w:tcW w:w="2133" w:type="dxa"/>
+              <w:t>17:0</w:t>
+            </w:r>
+          </w:p>
+        </w:tc>
+        <w:tc>
+          <w:tcPr>
+            <w:tcW w:w="2823" w:type="dxa"/>
             <w:shd w:val="clear" w:color="auto" w:fill="auto"/>
           </w:tcPr>
           <w:p>
-            <w:proofErr w:type="spellStart"/>
             <w:r>
               <w:t>spy_rec_time</w:t>
             </w:r>
-            <w:proofErr w:type="spellEnd"/>
-          </w:p>
-        </w:tc>
-        <w:tc>
-          <w:tcPr>
-            <w:tcW w:w="5174" w:type="dxa"/>
+          </w:p>
+        </w:tc>
+        <w:tc>
+          <w:tcPr>
+            <w:tcW w:w="4484" w:type="dxa"/>
             <w:shd w:val="clear" w:color="auto" w:fill="auto"/>
           </w:tcPr>
           <w:p>
             <w:r>
-              <w:t>Spy ring buffer recording time</w:t>
-            </w:r>
-            <w:r>
-              <w:t>, in 32-bit words, based on FELIX fabric clock, 240.4</w:t>
-            </w:r>
-            <w:r>
-              <w:t>8</w:t>
-            </w:r>
-            <w:r>
-              <w:t>MHz</w:t>
+              <w:t>Spy ring buffer recording time, in 32-bit words, based on FELIX fabric clock, 240.48MHz</w:t>
             </w:r>
           </w:p>
         </w:tc>
@@ -5778,21 +5577,12 @@
       <w:r>
         <w:t xml:space="preserve">Disable FTS by setting </w:t>
       </w:r>
-      <w:proofErr w:type="spellStart"/>
       <w:r>
         <w:rPr>
           <w:rFonts w:ascii="Courier New" w:hAnsi="Courier New" w:cs="Courier New"/>
           <w:b/>
         </w:rPr>
-        <w:t>fake_time_stamp_en</w:t>
-      </w:r>
-      <w:proofErr w:type="spellEnd"/>
-      <w:r>
-        <w:rPr>
-          <w:rFonts w:ascii="Courier New" w:hAnsi="Courier New" w:cs="Courier New"/>
-          <w:b/>
-        </w:rPr>
-        <w:t xml:space="preserve"> = 0</w:t>
+        <w:t>fake_time_stamp_en = 0</w:t>
       </w:r>
     </w:p>
     <w:p>
@@ -5806,7 +5596,6 @@
       <w:r>
         <w:t xml:space="preserve">Write the new initial value into </w:t>
       </w:r>
-      <w:proofErr w:type="spellStart"/>
       <w:r>
         <w:rPr>
           <w:rFonts w:ascii="Courier New" w:hAnsi="Courier New" w:cs="Courier New"/>
@@ -5814,7 +5603,6 @@
         </w:rPr>
         <w:t>fake_time_stamp_init</w:t>
       </w:r>
-      <w:proofErr w:type="spellEnd"/>
       <w:r>
         <w:t xml:space="preserve"> register</w:t>
       </w:r>
@@ -5830,21 +5618,12 @@
       <w:r>
         <w:t xml:space="preserve">Enable FTS by setting </w:t>
       </w:r>
-      <w:proofErr w:type="spellStart"/>
       <w:r>
         <w:rPr>
           <w:rFonts w:ascii="Courier New" w:hAnsi="Courier New" w:cs="Courier New"/>
           <w:b/>
         </w:rPr>
-        <w:t>fake_time_stamp_en</w:t>
-      </w:r>
-      <w:proofErr w:type="spellEnd"/>
-      <w:r>
-        <w:rPr>
-          <w:rFonts w:ascii="Courier New" w:hAnsi="Courier New" w:cs="Courier New"/>
-          <w:b/>
-        </w:rPr>
-        <w:t xml:space="preserve"> = 1</w:t>
+        <w:t>fake_time_stamp_en = 1</w:t>
       </w:r>
     </w:p>
     <w:p>
@@ -5879,7 +5658,6 @@
           <w:b/>
         </w:rPr>
       </w:pPr>
-      <w:proofErr w:type="spellStart"/>
       <w:r>
         <w:rPr>
           <w:rFonts w:ascii="Courier New" w:hAnsi="Courier New" w:cs="Courier New"/>
@@ -5888,7 +5666,6 @@
         <w:lastRenderedPageBreak/>
         <w:t>cmd_code_idle</w:t>
       </w:r>
-      <w:proofErr w:type="spellEnd"/>
     </w:p>
     <w:p>
       <w:pPr>
@@ -5902,7 +5679,6 @@
           <w:b/>
         </w:rPr>
       </w:pPr>
-      <w:proofErr w:type="spellStart"/>
       <w:r>
         <w:rPr>
           <w:rFonts w:ascii="Courier New" w:hAnsi="Courier New" w:cs="Courier New"/>
@@ -5910,7 +5686,6 @@
         </w:rPr>
         <w:t>cmd_code_edge</w:t>
       </w:r>
-      <w:proofErr w:type="spellEnd"/>
     </w:p>
     <w:p>
       <w:pPr>
@@ -5924,7 +5699,6 @@
           <w:b/>
         </w:rPr>
       </w:pPr>
-      <w:proofErr w:type="spellStart"/>
       <w:r>
         <w:rPr>
           <w:rFonts w:ascii="Courier New" w:hAnsi="Courier New" w:cs="Courier New"/>
@@ -5932,7 +5706,6 @@
         </w:rPr>
         <w:t>cmd_code_sync</w:t>
       </w:r>
-      <w:proofErr w:type="spellEnd"/>
     </w:p>
     <w:p>
       <w:pPr>
@@ -5946,7 +5719,6 @@
           <w:b/>
         </w:rPr>
       </w:pPr>
-      <w:proofErr w:type="spellStart"/>
       <w:r>
         <w:rPr>
           <w:rFonts w:ascii="Courier New" w:hAnsi="Courier New" w:cs="Courier New"/>
@@ -5954,7 +5726,6 @@
         </w:rPr>
         <w:t>cmd_code_act</w:t>
       </w:r>
-      <w:proofErr w:type="spellEnd"/>
     </w:p>
     <w:p>
       <w:pPr>
@@ -5968,7 +5739,6 @@
           <w:b/>
         </w:rPr>
       </w:pPr>
-      <w:proofErr w:type="spellStart"/>
       <w:r>
         <w:rPr>
           <w:rFonts w:ascii="Courier New" w:hAnsi="Courier New" w:cs="Courier New"/>
@@ -5976,7 +5746,6 @@
         </w:rPr>
         <w:t>cmd_code_reset</w:t>
       </w:r>
-      <w:proofErr w:type="spellEnd"/>
     </w:p>
     <w:p>
       <w:pPr>
@@ -5990,7 +5759,6 @@
           <w:b/>
         </w:rPr>
       </w:pPr>
-      <w:proofErr w:type="spellStart"/>
       <w:r>
         <w:rPr>
           <w:rFonts w:ascii="Courier New" w:hAnsi="Courier New" w:cs="Courier New"/>
@@ -5998,7 +5766,6 @@
         </w:rPr>
         <w:t>cmd_code_adc_reset</w:t>
       </w:r>
-      <w:proofErr w:type="spellEnd"/>
     </w:p>
     <w:p>
       <w:pPr>
@@ -6012,7 +5779,6 @@
           <w:b/>
         </w:rPr>
       </w:pPr>
-      <w:proofErr w:type="spellStart"/>
       <w:r>
         <w:rPr>
           <w:rFonts w:ascii="Courier New" w:hAnsi="Courier New" w:cs="Courier New"/>
@@ -6020,7 +5786,6 @@
         </w:rPr>
         <w:t>cmd_code_trigger</w:t>
       </w:r>
-      <w:proofErr w:type="spellEnd"/>
     </w:p>
     <w:p>
       <w:r>
@@ -6147,11 +5912,9 @@
             <w:shd w:val="clear" w:color="auto" w:fill="E7E6E6" w:themeFill="background2"/>
           </w:tcPr>
           <w:p>
-            <w:proofErr w:type="spellStart"/>
             <w:r>
               <w:t>daq_spy_full</w:t>
             </w:r>
-            <w:proofErr w:type="spellEnd"/>
             <w:r>
               <w:t>[0]</w:t>
             </w:r>
@@ -6216,13 +5979,8 @@
             <w:shd w:val="clear" w:color="auto" w:fill="E7E6E6" w:themeFill="background2"/>
           </w:tcPr>
           <w:p>
-            <w:proofErr w:type="spellStart"/>
-            <w:r>
-              <w:t>daq_spy_full</w:t>
-            </w:r>
-            <w:proofErr w:type="spellEnd"/>
-            <w:r>
-              <w:t>[1]</w:t>
+            <w:r>
+              <w:t>daq_spy_full[1]</w:t>
             </w:r>
           </w:p>
         </w:tc>
@@ -6267,11 +6025,9 @@
             <w:tcW w:w="1756" w:type="dxa"/>
           </w:tcPr>
           <w:p>
-            <w:proofErr w:type="spellStart"/>
             <w:r>
               <w:t>rxprbserr</w:t>
             </w:r>
-            <w:proofErr w:type="spellEnd"/>
           </w:p>
         </w:tc>
         <w:tc>
@@ -6314,14 +6070,12 @@
             <w:shd w:val="clear" w:color="auto" w:fill="E7E6E6" w:themeFill="background2"/>
           </w:tcPr>
           <w:p>
-            <w:proofErr w:type="spellStart"/>
             <w:r>
               <w:t>fw_</w:t>
             </w:r>
             <w:r>
               <w:t>second</w:t>
             </w:r>
-            <w:proofErr w:type="spellEnd"/>
           </w:p>
         </w:tc>
         <w:tc>
@@ -6369,11 +6123,9 @@
             <w:shd w:val="clear" w:color="auto" w:fill="E7E6E6" w:themeFill="background2"/>
           </w:tcPr>
           <w:p>
-            <w:proofErr w:type="spellStart"/>
             <w:r>
               <w:t>fw_minute</w:t>
             </w:r>
-            <w:proofErr w:type="spellEnd"/>
           </w:p>
         </w:tc>
         <w:tc>
@@ -6417,11 +6169,9 @@
             <w:shd w:val="clear" w:color="auto" w:fill="E7E6E6" w:themeFill="background2"/>
           </w:tcPr>
           <w:p>
-            <w:proofErr w:type="spellStart"/>
             <w:r>
               <w:t>fw_hour</w:t>
             </w:r>
-            <w:proofErr w:type="spellEnd"/>
           </w:p>
         </w:tc>
         <w:tc>
@@ -6465,11 +6215,9 @@
             <w:shd w:val="clear" w:color="auto" w:fill="E7E6E6" w:themeFill="background2"/>
           </w:tcPr>
           <w:p>
-            <w:proofErr w:type="spellStart"/>
             <w:r>
               <w:t>fw_year</w:t>
             </w:r>
-            <w:proofErr w:type="spellEnd"/>
           </w:p>
         </w:tc>
         <w:tc>
@@ -6513,11 +6261,9 @@
             <w:shd w:val="clear" w:color="auto" w:fill="E7E6E6" w:themeFill="background2"/>
           </w:tcPr>
           <w:p>
-            <w:proofErr w:type="spellStart"/>
             <w:r>
               <w:t>fw_month</w:t>
             </w:r>
-            <w:proofErr w:type="spellEnd"/>
           </w:p>
         </w:tc>
         <w:tc>
@@ -6561,11 +6307,9 @@
             <w:shd w:val="clear" w:color="auto" w:fill="E7E6E6" w:themeFill="background2"/>
           </w:tcPr>
           <w:p>
-            <w:proofErr w:type="spellStart"/>
             <w:r>
               <w:t>fw_day</w:t>
             </w:r>
-            <w:proofErr w:type="spellEnd"/>
           </w:p>
         </w:tc>
         <w:tc>
@@ -6606,11 +6350,9 @@
             <w:tcW w:w="1756" w:type="dxa"/>
           </w:tcPr>
           <w:p>
-            <w:proofErr w:type="spellStart"/>
             <w:r>
               <w:t>bp_slot_addr</w:t>
             </w:r>
-            <w:proofErr w:type="spellEnd"/>
           </w:p>
         </w:tc>
         <w:tc>
@@ -6650,11 +6392,9 @@
             <w:tcW w:w="1756" w:type="dxa"/>
           </w:tcPr>
           <w:p>
-            <w:proofErr w:type="spellStart"/>
             <w:r>
               <w:t>bp_crate_addr</w:t>
             </w:r>
-            <w:proofErr w:type="spellEnd"/>
           </w:p>
         </w:tc>
         <w:tc>
@@ -6697,11 +6437,9 @@
             <w:shd w:val="clear" w:color="auto" w:fill="E7E6E6" w:themeFill="background2"/>
           </w:tcPr>
           <w:p>
-            <w:proofErr w:type="spellStart"/>
             <w:r>
               <w:t>ts_stat</w:t>
             </w:r>
-            <w:proofErr w:type="spellEnd"/>
           </w:p>
         </w:tc>
         <w:tc>
@@ -6710,13 +6448,8 @@
             <w:shd w:val="clear" w:color="auto" w:fill="E7E6E6" w:themeFill="background2"/>
           </w:tcPr>
           <w:p>
-            <w:proofErr w:type="spellStart"/>
-            <w:r>
-              <w:t>ts_stat</w:t>
-            </w:r>
-            <w:proofErr w:type="spellEnd"/>
-            <w:r>
-              <w:t xml:space="preserve"> signal from timing endpoint</w:t>
+            <w:r>
+              <w:t>ts_stat signal from timing endpoint</w:t>
             </w:r>
           </w:p>
         </w:tc>
@@ -6750,11 +6483,9 @@
             <w:shd w:val="clear" w:color="auto" w:fill="E7E6E6" w:themeFill="background2"/>
           </w:tcPr>
           <w:p>
-            <w:proofErr w:type="spellStart"/>
             <w:r>
               <w:t>ts_rst</w:t>
             </w:r>
-            <w:proofErr w:type="spellEnd"/>
           </w:p>
         </w:tc>
         <w:tc>
@@ -6763,13 +6494,8 @@
             <w:shd w:val="clear" w:color="auto" w:fill="E7E6E6" w:themeFill="background2"/>
           </w:tcPr>
           <w:p>
-            <w:proofErr w:type="spellStart"/>
-            <w:r>
-              <w:t>ts_rst</w:t>
-            </w:r>
-            <w:proofErr w:type="spellEnd"/>
-            <w:r>
-              <w:t xml:space="preserve"> signal from timing endpoint</w:t>
+            <w:r>
+              <w:t>ts_rst signal from timing endpoint</w:t>
             </w:r>
           </w:p>
         </w:tc>
@@ -6803,11 +6529,9 @@
             <w:shd w:val="clear" w:color="auto" w:fill="E7E6E6" w:themeFill="background2"/>
           </w:tcPr>
           <w:p>
-            <w:proofErr w:type="spellStart"/>
             <w:r>
               <w:t>ts_rdy</w:t>
             </w:r>
-            <w:proofErr w:type="spellEnd"/>
           </w:p>
         </w:tc>
         <w:tc>
@@ -6816,13 +6540,8 @@
             <w:shd w:val="clear" w:color="auto" w:fill="E7E6E6" w:themeFill="background2"/>
           </w:tcPr>
           <w:p>
-            <w:proofErr w:type="spellStart"/>
-            <w:r>
-              <w:t>ts_rdy</w:t>
-            </w:r>
-            <w:proofErr w:type="spellEnd"/>
-            <w:r>
-              <w:t xml:space="preserve"> signal from timing endpoint</w:t>
+            <w:r>
+              <w:t>ts_rdy signal from timing endpoint</w:t>
             </w:r>
           </w:p>
         </w:tc>
@@ -6856,11 +6575,9 @@
             <w:shd w:val="clear" w:color="auto" w:fill="E7E6E6" w:themeFill="background2"/>
           </w:tcPr>
           <w:p>
-            <w:proofErr w:type="spellStart"/>
             <w:r>
               <w:t>ts_sync</w:t>
             </w:r>
-            <w:proofErr w:type="spellEnd"/>
           </w:p>
         </w:tc>
         <w:tc>
@@ -6869,13 +6586,8 @@
             <w:shd w:val="clear" w:color="auto" w:fill="E7E6E6" w:themeFill="background2"/>
           </w:tcPr>
           <w:p>
-            <w:proofErr w:type="spellStart"/>
-            <w:r>
-              <w:t>ts_sync</w:t>
-            </w:r>
-            <w:proofErr w:type="spellEnd"/>
-            <w:r>
-              <w:t xml:space="preserve"> signal from timing endpoint</w:t>
+            <w:r>
+              <w:t>ts_sync signal from timing endpoint</w:t>
             </w:r>
           </w:p>
         </w:tc>
@@ -6909,11 +6621,9 @@
             <w:shd w:val="clear" w:color="auto" w:fill="E7E6E6" w:themeFill="background2"/>
           </w:tcPr>
           <w:p>
-            <w:proofErr w:type="spellStart"/>
             <w:r>
               <w:t>ts_sync_v</w:t>
             </w:r>
-            <w:proofErr w:type="spellEnd"/>
           </w:p>
         </w:tc>
         <w:tc>
@@ -6922,13 +6632,8 @@
             <w:shd w:val="clear" w:color="auto" w:fill="E7E6E6" w:themeFill="background2"/>
           </w:tcPr>
           <w:p>
-            <w:proofErr w:type="spellStart"/>
-            <w:r>
-              <w:t>ts_sync_v</w:t>
-            </w:r>
-            <w:proofErr w:type="spellEnd"/>
-            <w:r>
-              <w:t xml:space="preserve"> signal from timing endpoint</w:t>
+            <w:r>
+              <w:t>ts_sync_v signal from timing endpoint</w:t>
             </w:r>
           </w:p>
         </w:tc>
@@ -7103,13 +6808,8 @@
             <w:shd w:val="clear" w:color="auto" w:fill="auto"/>
           </w:tcPr>
           <w:p>
-            <w:proofErr w:type="spellStart"/>
-            <w:r>
-              <w:t>spy_addr</w:t>
-            </w:r>
-            <w:proofErr w:type="spellEnd"/>
-            <w:r>
-              <w:t xml:space="preserve"> [0]</w:t>
+            <w:r>
+              <w:t>spy_addr [0]</w:t>
             </w:r>
           </w:p>
         </w:tc>
@@ -7160,13 +6860,8 @@
             <w:shd w:val="clear" w:color="auto" w:fill="E7E6E6" w:themeFill="background2"/>
           </w:tcPr>
           <w:p>
-            <w:proofErr w:type="spellStart"/>
-            <w:r>
-              <w:t>spy_addr</w:t>
-            </w:r>
-            <w:proofErr w:type="spellEnd"/>
-            <w:r>
-              <w:t xml:space="preserve"> [1]</w:t>
+            <w:r>
+              <w:t>spy_addr [1]</w:t>
             </w:r>
           </w:p>
         </w:tc>
@@ -7211,13 +6906,8 @@
             <w:tcW w:w="1756" w:type="dxa"/>
           </w:tcPr>
           <w:p>
-            <w:proofErr w:type="spellStart"/>
-            <w:r>
-              <w:t>ts_tstamp</w:t>
-            </w:r>
-            <w:proofErr w:type="spellEnd"/>
-            <w:r>
-              <w:t>[31:0]</w:t>
+            <w:r>
+              <w:t>ts_tstamp[31:0]</w:t>
             </w:r>
           </w:p>
         </w:tc>
@@ -7261,13 +6951,8 @@
             <w:shd w:val="clear" w:color="auto" w:fill="E7E6E6" w:themeFill="background2"/>
           </w:tcPr>
           <w:p>
-            <w:proofErr w:type="spellStart"/>
-            <w:r>
-              <w:t>ts_tstamp</w:t>
-            </w:r>
-            <w:proofErr w:type="spellEnd"/>
-            <w:r>
-              <w:t>[63:32]</w:t>
+            <w:r>
+              <w:t>ts_tstamp[63:32]</w:t>
             </w:r>
           </w:p>
         </w:tc>
@@ -7309,11 +6994,9 @@
             <w:tcW w:w="1756" w:type="dxa"/>
           </w:tcPr>
           <w:p>
-            <w:proofErr w:type="spellStart"/>
             <w:r>
               <w:t>test_pattern</w:t>
             </w:r>
-            <w:proofErr w:type="spellEnd"/>
           </w:p>
         </w:tc>
         <w:tc>
@@ -7394,7 +7077,6 @@
       <w:r>
         <w:t xml:space="preserve"> See </w:t>
       </w:r>
-      <w:proofErr w:type="spellStart"/>
       <w:r>
         <w:rPr>
           <w:rFonts w:ascii="Courier New" w:hAnsi="Courier New" w:cs="Courier New"/>
@@ -7402,11 +7084,9 @@
         </w:rPr>
         <w:t>ts_addr</w:t>
       </w:r>
-      <w:proofErr w:type="spellEnd"/>
       <w:r>
         <w:t xml:space="preserve"> and </w:t>
       </w:r>
-      <w:proofErr w:type="spellStart"/>
       <w:r>
         <w:rPr>
           <w:rFonts w:ascii="Courier New" w:hAnsi="Courier New" w:cs="Courier New"/>
@@ -7414,7 +7094,6 @@
         </w:rPr>
         <w:t>ts_tgrp</w:t>
       </w:r>
-      <w:proofErr w:type="spellEnd"/>
       <w:r>
         <w:t xml:space="preserve"> registers in </w:t>
       </w:r>
@@ -7466,7 +7145,6 @@
       <w:r>
         <w:t xml:space="preserve">Program </w:t>
       </w:r>
-      <w:proofErr w:type="spellStart"/>
       <w:r>
         <w:rPr>
           <w:rFonts w:ascii="Courier New" w:hAnsi="Courier New" w:cs="Courier New"/>
@@ -7474,7 +7152,6 @@
         </w:rPr>
         <w:t>cmd_code_trigger</w:t>
       </w:r>
-      <w:proofErr w:type="spellEnd"/>
       <w:r>
         <w:t xml:space="preserve"> register with the TLU command for external trigger</w:t>
       </w:r>
@@ -7494,7 +7171,6 @@
       <w:r>
         <w:t xml:space="preserve">Program </w:t>
       </w:r>
-      <w:proofErr w:type="spellStart"/>
       <w:r>
         <w:rPr>
           <w:rFonts w:ascii="Courier New" w:hAnsi="Courier New" w:cs="Courier New"/>
@@ -7502,7 +7178,6 @@
         </w:rPr>
         <w:t>spy_rec_time</w:t>
       </w:r>
-      <w:proofErr w:type="spellEnd"/>
       <w:r>
         <w:t xml:space="preserve"> parameter with the number of 32-bit words to record after trigger. That number should be less or equal to </w:t>
       </w:r>
@@ -7511,17 +7186,8 @@
           <w:rFonts w:ascii="Courier New" w:hAnsi="Courier New" w:cs="Courier New"/>
           <w:b/>
         </w:rPr>
-        <w:t xml:space="preserve">256K – </w:t>
-      </w:r>
-      <w:proofErr w:type="spellStart"/>
-      <w:r>
-        <w:rPr>
-          <w:rFonts w:ascii="Courier New" w:hAnsi="Courier New" w:cs="Courier New"/>
-          <w:b/>
-        </w:rPr>
-        <w:t>trigger_latency</w:t>
-      </w:r>
-      <w:proofErr w:type="spellEnd"/>
+        <w:t>256K – trigger_latency</w:t>
+      </w:r>
       <w:r>
         <w:t>. Trigger latency time here is represented in terms of FELIX fabric clock cycles, which is</w:t>
       </w:r>
@@ -7617,15 +7283,374 @@
       <w:r>
         <w:t xml:space="preserve">driving </w:t>
       </w:r>
-      <w:proofErr w:type="spellStart"/>
       <w:r>
         <w:rPr>
           <w:rFonts w:ascii="Courier New" w:hAnsi="Courier New" w:cs="Courier New"/>
           <w:b/>
         </w:rPr>
-        <w:t>daq_spy_reset</w:t>
-      </w:r>
-      <w:proofErr w:type="spellEnd"/>
+        <w:t>daq_spy_reset=1</w:t>
+      </w:r>
+      <w:r>
+        <w:t xml:space="preserve"> and then </w:t>
+      </w:r>
+      <w:r>
+        <w:rPr>
+          <w:rFonts w:ascii="Courier New" w:hAnsi="Courier New" w:cs="Courier New"/>
+          <w:b/>
+        </w:rPr>
+        <w:t>=0</w:t>
+      </w:r>
+      <w:r>
+        <w:t>. At the time of reset, the spy memory starts continuously recording data transmitted via FELIX links. The memory address overwraps at maximum address back to 0.</w:t>
+      </w:r>
+    </w:p>
+    <w:p>
+      <w:pPr>
+        <w:pStyle w:val="ListParagraph"/>
+        <w:numPr>
+          <w:ilvl w:val="0"/>
+          <w:numId w:val="10"/>
+        </w:numPr>
+      </w:pPr>
+      <w:r>
+        <w:t xml:space="preserve">Wait for </w:t>
+      </w:r>
+      <w:r>
+        <w:t>at least the trigger latency time</w:t>
+      </w:r>
+      <w:r>
+        <w:t xml:space="preserve"> or longer to let the memory </w:t>
+      </w:r>
+      <w:r>
+        <w:t>record the data before trigger</w:t>
+      </w:r>
+      <w:r>
+        <w:t>.</w:t>
+      </w:r>
+    </w:p>
+    <w:p>
+      <w:pPr>
+        <w:pStyle w:val="ListParagraph"/>
+        <w:numPr>
+          <w:ilvl w:val="0"/>
+          <w:numId w:val="10"/>
+        </w:numPr>
+      </w:pPr>
+      <w:r>
+        <w:t xml:space="preserve">Enable or issue a trigger command. At the time of the trigger command, the spy memory will start counting words stored in it. It will store </w:t>
+      </w:r>
+      <w:r>
+        <w:rPr>
+          <w:rFonts w:ascii="Courier New" w:hAnsi="Courier New" w:cs="Courier New"/>
+          <w:b/>
+        </w:rPr>
+        <w:t>spy_rec_time</w:t>
+      </w:r>
+      <w:r>
+        <w:t xml:space="preserve"> 32-bit words, then stop recording, and set </w:t>
+      </w:r>
+      <w:r>
+        <w:rPr>
+          <w:rFonts w:ascii="Courier New" w:hAnsi="Courier New" w:cs="Courier New"/>
+          <w:b/>
+        </w:rPr>
+        <w:t>daq_spy_full</w:t>
+      </w:r>
+      <w:r>
+        <w:t xml:space="preserve"> bit to 1.</w:t>
+      </w:r>
+    </w:p>
+    <w:p>
+      <w:pPr>
+        <w:pStyle w:val="ListParagraph"/>
+        <w:numPr>
+          <w:ilvl w:val="0"/>
+          <w:numId w:val="10"/>
+        </w:numPr>
+      </w:pPr>
+      <w:r>
+        <w:t xml:space="preserve">Wait until </w:t>
+      </w:r>
+      <w:r>
+        <w:rPr>
+          <w:rFonts w:ascii="Courier New" w:hAnsi="Courier New" w:cs="Courier New"/>
+          <w:b/>
+        </w:rPr>
+        <w:t>daq_spy_full</w:t>
+      </w:r>
+      <w:r>
+        <w:t xml:space="preserve"> bit from that module is set to 1.</w:t>
+      </w:r>
+    </w:p>
+    <w:p>
+      <w:pPr>
+        <w:pStyle w:val="ListParagraph"/>
+        <w:numPr>
+          <w:ilvl w:val="0"/>
+          <w:numId w:val="10"/>
+        </w:numPr>
+      </w:pPr>
+      <w:r>
+        <w:t>Read out and store the entire memory array. The size of the array is 1 MB</w:t>
+      </w:r>
+      <w:r>
+        <w:t xml:space="preserve"> = 256K 32-bit words.</w:t>
+      </w:r>
+    </w:p>
+    <w:p>
+      <w:pPr>
+        <w:pStyle w:val="ListParagraph"/>
+        <w:numPr>
+          <w:ilvl w:val="0"/>
+          <w:numId w:val="10"/>
+        </w:numPr>
+      </w:pPr>
+      <w:r>
+        <w:t xml:space="preserve">Read out the current spy memory address, from this register: </w:t>
+      </w:r>
+      <w:r>
+        <w:rPr>
+          <w:rFonts w:ascii="Courier New" w:hAnsi="Courier New" w:cs="Courier New"/>
+          <w:b/>
+        </w:rPr>
+        <w:t>spy_addr[N],</w:t>
+      </w:r>
+      <w:r>
+        <w:t xml:space="preserve"> where </w:t>
+      </w:r>
+      <w:r>
+        <w:rPr>
+          <w:rFonts w:ascii="Courier New" w:hAnsi="Courier New" w:cs="Courier New"/>
+          <w:b/>
+        </w:rPr>
+        <w:t>N =</w:t>
+      </w:r>
+      <w:r>
+        <w:rPr>
+          <w:rFonts w:ascii="Courier New" w:hAnsi="Courier New" w:cs="Courier New"/>
+          <w:b/>
+        </w:rPr>
+        <w:t xml:space="preserve"> </w:t>
+      </w:r>
+      <w:r>
+        <w:rPr>
+          <w:rFonts w:ascii="Courier New" w:hAnsi="Courier New" w:cs="Courier New"/>
+          <w:b/>
+        </w:rPr>
+        <w:t>0,1</w:t>
+      </w:r>
+      <w:r>
+        <w:t xml:space="preserve"> is the spy memory/FELIX link number. This is the address where the recording stopped.</w:t>
+      </w:r>
+    </w:p>
+    <w:p>
+      <w:pPr>
+        <w:pStyle w:val="ListParagraph"/>
+        <w:numPr>
+          <w:ilvl w:val="0"/>
+          <w:numId w:val="10"/>
+        </w:numPr>
+      </w:pPr>
+      <w:r>
+        <w:t xml:space="preserve">Calculate the address where you need to start decoding memory data: </w:t>
+      </w:r>
+      <w:r>
+        <w:br/>
+      </w:r>
+      <w:r>
+        <w:br/>
+      </w:r>
+      <w:r>
+        <w:rPr>
+          <w:rFonts w:ascii="Courier New" w:hAnsi="Courier New" w:cs="Courier New"/>
+          <w:b/>
+        </w:rPr>
+        <w:t>decoding_start_addr = spy_addr</w:t>
+      </w:r>
+      <w:r>
+        <w:rPr>
+          <w:rFonts w:ascii="Courier New" w:hAnsi="Courier New" w:cs="Courier New"/>
+          <w:b/>
+        </w:rPr>
+        <w:t>[19:2]</w:t>
+      </w:r>
+      <w:r>
+        <w:rPr>
+          <w:rFonts w:ascii="Courier New" w:hAnsi="Courier New" w:cs="Courier New"/>
+          <w:b/>
+        </w:rPr>
+        <w:t>–spy_rec_time–trigger_latency</w:t>
+      </w:r>
+      <w:r>
+        <w:br/>
+      </w:r>
+      <w:r>
+        <w:br/>
+      </w:r>
+      <w:r>
+        <w:t xml:space="preserve">All </w:t>
+      </w:r>
+      <w:r>
+        <w:t>arithmetic</w:t>
+      </w:r>
+      <w:r>
+        <w:t xml:space="preserve"> here is </w:t>
+      </w:r>
+      <w:r>
+        <w:t xml:space="preserve">18-bit, unsigned. The </w:t>
+      </w:r>
+      <w:r>
+        <w:rPr>
+          <w:rFonts w:ascii="Courier New" w:hAnsi="Courier New" w:cs="Courier New"/>
+          <w:b/>
+        </w:rPr>
+        <w:t>decoding_start_addr</w:t>
+      </w:r>
+      <w:r>
+        <w:t xml:space="preserve"> result overwraps to maximum value of </w:t>
+      </w:r>
+      <w:r>
+        <w:rPr>
+          <w:rFonts w:ascii="Courier New" w:hAnsi="Courier New" w:cs="Courier New"/>
+          <w:b/>
+        </w:rPr>
+        <w:t xml:space="preserve">0x3ffff </w:t>
+      </w:r>
+      <w:r>
+        <w:t>if it goes below 0. The result represents the 32-bit word index.</w:t>
+      </w:r>
+      <w:r>
+        <w:br/>
+        <w:t>Note that the resulting address may not</w:t>
+      </w:r>
+      <w:r>
+        <w:t xml:space="preserve"> necessarily</w:t>
+      </w:r>
+      <w:r>
+        <w:t xml:space="preserve"> point at the first word of a FELIX data block. Start searching from </w:t>
+      </w:r>
+      <w:r>
+        <w:t xml:space="preserve">that </w:t>
+      </w:r>
+      <w:r>
+        <w:t>address until you detect the SOF symbol.</w:t>
+      </w:r>
+      <w:r>
+        <w:t xml:space="preserve"> </w:t>
+      </w:r>
+    </w:p>
+    <w:p>
+      <w:pPr>
+        <w:pStyle w:val="ListParagraph"/>
+        <w:numPr>
+          <w:ilvl w:val="0"/>
+          <w:numId w:val="10"/>
+        </w:numPr>
+      </w:pPr>
+      <w:r>
+        <w:t>Unpack the following number of 32-bit words:</w:t>
+      </w:r>
+      <w:r>
+        <w:br/>
+      </w:r>
+      <w:r>
+        <w:rPr>
+          <w:rFonts w:ascii="Courier New" w:hAnsi="Courier New" w:cs="Courier New"/>
+          <w:b/>
+        </w:rPr>
+        <w:t>spy_rec_time + trigger_latency</w:t>
+      </w:r>
+      <w:r>
+        <w:br/>
+        <w:t>rounded down to the FELIX frame size.</w:t>
+      </w:r>
+    </w:p>
+    <w:p>
+      <w:pPr>
+        <w:pStyle w:val="ListParagraph"/>
+        <w:numPr>
+          <w:ilvl w:val="0"/>
+          <w:numId w:val="10"/>
+        </w:numPr>
+      </w:pPr>
+      <w:r>
+        <w:t>Go to step 1.</w:t>
+      </w:r>
+    </w:p>
+    <w:p>
+      <w:pPr>
+        <w:pStyle w:val="Heading2"/>
+      </w:pPr>
+      <w:r>
+        <w:lastRenderedPageBreak/>
+        <w:t>Operation with the software trigger:</w:t>
+      </w:r>
+    </w:p>
+    <w:p>
+      <w:pPr>
+        <w:pStyle w:val="ListParagraph"/>
+        <w:numPr>
+          <w:ilvl w:val="0"/>
+          <w:numId w:val="12"/>
+        </w:numPr>
+      </w:pPr>
+      <w:r>
+        <w:t xml:space="preserve">Reset the memory by driving </w:t>
+      </w:r>
+      <w:r>
+        <w:rPr>
+          <w:rFonts w:ascii="Courier New" w:hAnsi="Courier New" w:cs="Courier New"/>
+          <w:b/>
+        </w:rPr>
+        <w:t>daq_spy_reset=1</w:t>
+      </w:r>
+      <w:r>
+        <w:t xml:space="preserve"> and then </w:t>
+      </w:r>
+      <w:r>
+        <w:rPr>
+          <w:rFonts w:ascii="Courier New" w:hAnsi="Courier New" w:cs="Courier New"/>
+          <w:b/>
+        </w:rPr>
+        <w:t>=0</w:t>
+      </w:r>
+      <w:r>
+        <w:t>. The memory is now recording permanently.</w:t>
+      </w:r>
+    </w:p>
+    <w:p>
+      <w:pPr>
+        <w:pStyle w:val="ListParagraph"/>
+        <w:numPr>
+          <w:ilvl w:val="0"/>
+          <w:numId w:val="12"/>
+        </w:numPr>
+      </w:pPr>
+      <w:r>
+        <w:t>Wait for ~1.1 ms or longer, to overwrite the entire memory.</w:t>
+      </w:r>
+    </w:p>
+    <w:p>
+      <w:pPr>
+        <w:pStyle w:val="ListParagraph"/>
+        <w:numPr>
+          <w:ilvl w:val="0"/>
+          <w:numId w:val="12"/>
+        </w:numPr>
+      </w:pPr>
+      <w:r>
+        <w:t xml:space="preserve">Stop recording by setting </w:t>
+      </w:r>
+      <w:r>
+        <w:rPr>
+          <w:rFonts w:ascii="Courier New" w:hAnsi="Courier New" w:cs="Courier New"/>
+          <w:b/>
+        </w:rPr>
+        <w:t>daq_spy_reset=1</w:t>
+      </w:r>
+      <w:r>
+        <w:t xml:space="preserve">, and keep it </w:t>
+      </w:r>
       <w:r>
         <w:rPr>
           <w:rFonts w:ascii="Courier New" w:hAnsi="Courier New" w:cs="Courier New"/>
@@ -7634,393 +7659,7 @@
         <w:t>=1</w:t>
       </w:r>
       <w:r>
-        <w:t xml:space="preserve"> and then </w:t>
-      </w:r>
-      <w:r>
-        <w:rPr>
-          <w:rFonts w:ascii="Courier New" w:hAnsi="Courier New" w:cs="Courier New"/>
-          <w:b/>
-        </w:rPr>
-        <w:t>=0</w:t>
-      </w:r>
-      <w:r>
-        <w:t>. At the time of reset, the spy memory starts continuously recording data transmitted via FELIX links. The memory address overwraps at maximum address back to 0.</w:t>
-      </w:r>
-    </w:p>
-    <w:p>
-      <w:pPr>
-        <w:pStyle w:val="ListParagraph"/>
-        <w:numPr>
-          <w:ilvl w:val="0"/>
-          <w:numId w:val="10"/>
-        </w:numPr>
-      </w:pPr>
-      <w:r>
-        <w:t xml:space="preserve">Wait for </w:t>
-      </w:r>
-      <w:r>
-        <w:t>at least the trigger latency time</w:t>
-      </w:r>
-      <w:r>
-        <w:t xml:space="preserve"> or longer to let the memory </w:t>
-      </w:r>
-      <w:r>
-        <w:t>record the data before trigger</w:t>
-      </w:r>
-      <w:r>
-        <w:t>.</w:t>
-      </w:r>
-    </w:p>
-    <w:p>
-      <w:pPr>
-        <w:pStyle w:val="ListParagraph"/>
-        <w:numPr>
-          <w:ilvl w:val="0"/>
-          <w:numId w:val="10"/>
-        </w:numPr>
-      </w:pPr>
-      <w:r>
-        <w:t xml:space="preserve">Enable or issue a trigger command. At the time of the trigger command, the spy memory will start counting words stored in it. It will store </w:t>
-      </w:r>
-      <w:proofErr w:type="spellStart"/>
-      <w:r>
-        <w:rPr>
-          <w:rFonts w:ascii="Courier New" w:hAnsi="Courier New" w:cs="Courier New"/>
-          <w:b/>
-        </w:rPr>
-        <w:t>spy_rec_time</w:t>
-      </w:r>
-      <w:proofErr w:type="spellEnd"/>
-      <w:r>
-        <w:t xml:space="preserve"> 32-bit words, then stop recording, and set </w:t>
-      </w:r>
-      <w:proofErr w:type="spellStart"/>
-      <w:r>
-        <w:rPr>
-          <w:rFonts w:ascii="Courier New" w:hAnsi="Courier New" w:cs="Courier New"/>
-          <w:b/>
-        </w:rPr>
-        <w:t>daq_spy_full</w:t>
-      </w:r>
-      <w:proofErr w:type="spellEnd"/>
-      <w:r>
-        <w:t xml:space="preserve"> bit to 1.</w:t>
-      </w:r>
-    </w:p>
-    <w:p>
-      <w:pPr>
-        <w:pStyle w:val="ListParagraph"/>
-        <w:numPr>
-          <w:ilvl w:val="0"/>
-          <w:numId w:val="10"/>
-        </w:numPr>
-      </w:pPr>
-      <w:r>
-        <w:t xml:space="preserve">Wait until </w:t>
-      </w:r>
-      <w:proofErr w:type="spellStart"/>
-      <w:r>
-        <w:rPr>
-          <w:rFonts w:ascii="Courier New" w:hAnsi="Courier New" w:cs="Courier New"/>
-          <w:b/>
-        </w:rPr>
-        <w:t>daq_spy_full</w:t>
-      </w:r>
-      <w:proofErr w:type="spellEnd"/>
-      <w:r>
-        <w:t xml:space="preserve"> bit from that module is set to 1.</w:t>
-      </w:r>
-    </w:p>
-    <w:p>
-      <w:pPr>
-        <w:pStyle w:val="ListParagraph"/>
-        <w:numPr>
-          <w:ilvl w:val="0"/>
-          <w:numId w:val="10"/>
-        </w:numPr>
-      </w:pPr>
-      <w:r>
-        <w:t>Read out and store the entire memory array. The size of the array is 1 MB</w:t>
-      </w:r>
-      <w:r>
-        <w:t xml:space="preserve"> = 256K 32-bit words.</w:t>
-      </w:r>
-    </w:p>
-    <w:p>
-      <w:pPr>
-        <w:pStyle w:val="ListParagraph"/>
-        <w:numPr>
-          <w:ilvl w:val="0"/>
-          <w:numId w:val="10"/>
-        </w:numPr>
-      </w:pPr>
-      <w:r>
-        <w:t xml:space="preserve">Read out the current spy memory address, from this register: </w:t>
-      </w:r>
-      <w:proofErr w:type="spellStart"/>
-      <w:r>
-        <w:rPr>
-          <w:rFonts w:ascii="Courier New" w:hAnsi="Courier New" w:cs="Courier New"/>
-          <w:b/>
-        </w:rPr>
-        <w:t>spy_addr</w:t>
-      </w:r>
-      <w:proofErr w:type="spellEnd"/>
-      <w:r>
-        <w:rPr>
-          <w:rFonts w:ascii="Courier New" w:hAnsi="Courier New" w:cs="Courier New"/>
-          <w:b/>
-        </w:rPr>
-        <w:t>[N],</w:t>
-      </w:r>
-      <w:r>
-        <w:t xml:space="preserve"> where </w:t>
-      </w:r>
-      <w:r>
-        <w:rPr>
-          <w:rFonts w:ascii="Courier New" w:hAnsi="Courier New" w:cs="Courier New"/>
-          <w:b/>
-        </w:rPr>
-        <w:t>N =</w:t>
-      </w:r>
-      <w:r>
-        <w:rPr>
-          <w:rFonts w:ascii="Courier New" w:hAnsi="Courier New" w:cs="Courier New"/>
-          <w:b/>
-        </w:rPr>
-        <w:t xml:space="preserve"> </w:t>
-      </w:r>
-      <w:r>
-        <w:rPr>
-          <w:rFonts w:ascii="Courier New" w:hAnsi="Courier New" w:cs="Courier New"/>
-          <w:b/>
-        </w:rPr>
-        <w:t>0,1</w:t>
-      </w:r>
-      <w:r>
-        <w:t xml:space="preserve"> is the spy memory/FELIX link number. This is the address where the recording stopped.</w:t>
-      </w:r>
-    </w:p>
-    <w:p>
-      <w:pPr>
-        <w:pStyle w:val="ListParagraph"/>
-        <w:numPr>
-          <w:ilvl w:val="0"/>
-          <w:numId w:val="10"/>
-        </w:numPr>
-      </w:pPr>
-      <w:r>
-        <w:t xml:space="preserve">Calculate the address where you need to start decoding memory data: </w:t>
-      </w:r>
-      <w:r>
-        <w:br/>
-      </w:r>
-      <w:r>
-        <w:br/>
-      </w:r>
-      <w:proofErr w:type="spellStart"/>
-      <w:r>
-        <w:rPr>
-          <w:rFonts w:ascii="Courier New" w:hAnsi="Courier New" w:cs="Courier New"/>
-          <w:b/>
-        </w:rPr>
-        <w:t>decoding_start_addr</w:t>
-      </w:r>
-      <w:proofErr w:type="spellEnd"/>
-      <w:r>
-        <w:rPr>
-          <w:rFonts w:ascii="Courier New" w:hAnsi="Courier New" w:cs="Courier New"/>
-          <w:b/>
-        </w:rPr>
-        <w:t xml:space="preserve"> = </w:t>
-      </w:r>
-      <w:proofErr w:type="spellStart"/>
-      <w:r>
-        <w:rPr>
-          <w:rFonts w:ascii="Courier New" w:hAnsi="Courier New" w:cs="Courier New"/>
-          <w:b/>
-        </w:rPr>
-        <w:t>spy_</w:t>
-      </w:r>
-      <w:proofErr w:type="gramStart"/>
-      <w:r>
-        <w:rPr>
-          <w:rFonts w:ascii="Courier New" w:hAnsi="Courier New" w:cs="Courier New"/>
-          <w:b/>
-        </w:rPr>
-        <w:t>addr</w:t>
-      </w:r>
-      <w:proofErr w:type="spellEnd"/>
-      <w:r>
-        <w:rPr>
-          <w:rFonts w:ascii="Courier New" w:hAnsi="Courier New" w:cs="Courier New"/>
-          <w:b/>
-        </w:rPr>
-        <w:t>[</w:t>
-      </w:r>
-      <w:proofErr w:type="gramEnd"/>
-      <w:r>
-        <w:rPr>
-          <w:rFonts w:ascii="Courier New" w:hAnsi="Courier New" w:cs="Courier New"/>
-          <w:b/>
-        </w:rPr>
-        <w:t>19:2]</w:t>
-      </w:r>
-      <w:r>
-        <w:rPr>
-          <w:rFonts w:ascii="Courier New" w:hAnsi="Courier New" w:cs="Courier New"/>
-          <w:b/>
-        </w:rPr>
-        <w:t>–</w:t>
-      </w:r>
-      <w:proofErr w:type="spellStart"/>
-      <w:r>
-        <w:rPr>
-          <w:rFonts w:ascii="Courier New" w:hAnsi="Courier New" w:cs="Courier New"/>
-          <w:b/>
-        </w:rPr>
-        <w:t>spy_rec_time</w:t>
-      </w:r>
-      <w:proofErr w:type="spellEnd"/>
-      <w:r>
-        <w:rPr>
-          <w:rFonts w:ascii="Courier New" w:hAnsi="Courier New" w:cs="Courier New"/>
-          <w:b/>
-        </w:rPr>
-        <w:t>–</w:t>
-      </w:r>
-      <w:proofErr w:type="spellStart"/>
-      <w:r>
-        <w:rPr>
-          <w:rFonts w:ascii="Courier New" w:hAnsi="Courier New" w:cs="Courier New"/>
-          <w:b/>
-        </w:rPr>
-        <w:t>trigger_latency</w:t>
-      </w:r>
-      <w:proofErr w:type="spellEnd"/>
-      <w:r>
-        <w:br/>
-      </w:r>
-      <w:r>
-        <w:br/>
-      </w:r>
-      <w:r>
-        <w:t xml:space="preserve">All </w:t>
-      </w:r>
-      <w:r>
-        <w:t>arithmetic</w:t>
-      </w:r>
-      <w:r>
-        <w:t xml:space="preserve"> here is </w:t>
-      </w:r>
-      <w:r>
-        <w:t xml:space="preserve">18-bit, unsigned. The </w:t>
-      </w:r>
-      <w:proofErr w:type="spellStart"/>
-      <w:r>
-        <w:rPr>
-          <w:rFonts w:ascii="Courier New" w:hAnsi="Courier New" w:cs="Courier New"/>
-          <w:b/>
-        </w:rPr>
-        <w:t>decoding_start_addr</w:t>
-      </w:r>
-      <w:proofErr w:type="spellEnd"/>
-      <w:r>
-        <w:t xml:space="preserve"> result overwraps to maximum value of </w:t>
-      </w:r>
-      <w:r>
-        <w:rPr>
-          <w:rFonts w:ascii="Courier New" w:hAnsi="Courier New" w:cs="Courier New"/>
-          <w:b/>
-        </w:rPr>
-        <w:t xml:space="preserve">0x3ffff </w:t>
-      </w:r>
-      <w:r>
-        <w:t>if it goes below 0. The result represents the 32-bit word index.</w:t>
-      </w:r>
-      <w:r>
-        <w:br/>
-        <w:t>Note that the resulting address may not</w:t>
-      </w:r>
-      <w:r>
-        <w:t xml:space="preserve"> necessarily</w:t>
-      </w:r>
-      <w:r>
-        <w:t xml:space="preserve"> point at the first word of a FELIX data block. Start searching from </w:t>
-      </w:r>
-      <w:r>
-        <w:t xml:space="preserve">that </w:t>
-      </w:r>
-      <w:r>
-        <w:t>address until you detect the SOF symbol.</w:t>
-      </w:r>
-      <w:r>
-        <w:t xml:space="preserve"> </w:t>
-      </w:r>
-    </w:p>
-    <w:p>
-      <w:pPr>
-        <w:pStyle w:val="ListParagraph"/>
-        <w:numPr>
-          <w:ilvl w:val="0"/>
-          <w:numId w:val="10"/>
-        </w:numPr>
-      </w:pPr>
-      <w:r>
-        <w:t>Unpack the following number of 32-bit words:</w:t>
-      </w:r>
-      <w:r>
-        <w:br/>
-      </w:r>
-      <w:proofErr w:type="spellStart"/>
-      <w:r>
-        <w:rPr>
-          <w:rFonts w:ascii="Courier New" w:hAnsi="Courier New" w:cs="Courier New"/>
-          <w:b/>
-        </w:rPr>
-        <w:t>spy_rec_time</w:t>
-      </w:r>
-      <w:proofErr w:type="spellEnd"/>
-      <w:r>
-        <w:rPr>
-          <w:rFonts w:ascii="Courier New" w:hAnsi="Courier New" w:cs="Courier New"/>
-          <w:b/>
-        </w:rPr>
-        <w:t xml:space="preserve"> + </w:t>
-      </w:r>
-      <w:proofErr w:type="spellStart"/>
-      <w:r>
-        <w:rPr>
-          <w:rFonts w:ascii="Courier New" w:hAnsi="Courier New" w:cs="Courier New"/>
-          <w:b/>
-        </w:rPr>
-        <w:t>trigger_latency</w:t>
-      </w:r>
-      <w:proofErr w:type="spellEnd"/>
-      <w:r>
-        <w:br/>
-        <w:t>rounded down to the FELIX frame size.</w:t>
-      </w:r>
-    </w:p>
-    <w:p>
-      <w:pPr>
-        <w:pStyle w:val="ListParagraph"/>
-        <w:numPr>
-          <w:ilvl w:val="0"/>
-          <w:numId w:val="10"/>
-        </w:numPr>
-      </w:pPr>
-      <w:r>
-        <w:t>Go to step 1.</w:t>
-      </w:r>
-    </w:p>
-    <w:p>
-      <w:pPr>
-        <w:pStyle w:val="Heading2"/>
-      </w:pPr>
-      <w:r>
-        <w:lastRenderedPageBreak/>
-        <w:t>Operation with the software trigger:</w:t>
+        <w:t>. The recording is now stopped at arbitrary address. There is no way to obtain that address, unfortunately.</w:t>
       </w:r>
     </w:p>
     <w:p>
@@ -8032,36 +7671,7 @@
         </w:numPr>
       </w:pPr>
       <w:r>
-        <w:t xml:space="preserve">Reset the memory by driving </w:t>
-      </w:r>
-      <w:proofErr w:type="spellStart"/>
-      <w:r>
-        <w:rPr>
-          <w:rFonts w:ascii="Courier New" w:hAnsi="Courier New" w:cs="Courier New"/>
-          <w:b/>
-        </w:rPr>
-        <w:t>daq_spy_reset</w:t>
-      </w:r>
-      <w:proofErr w:type="spellEnd"/>
-      <w:r>
-        <w:rPr>
-          <w:rFonts w:ascii="Courier New" w:hAnsi="Courier New" w:cs="Courier New"/>
-          <w:b/>
-        </w:rPr>
-        <w:t>=1</w:t>
-      </w:r>
-      <w:r>
-        <w:t xml:space="preserve"> and then </w:t>
-      </w:r>
-      <w:r>
-        <w:rPr>
-          <w:rFonts w:ascii="Courier New" w:hAnsi="Courier New" w:cs="Courier New"/>
-          <w:b/>
-        </w:rPr>
-        <w:t>=0</w:t>
-      </w:r>
-      <w:r>
-        <w:t>. The memory is now recording permanently.</w:t>
+        <w:t>Read out the entire spy memory.</w:t>
       </w:r>
     </w:p>
     <w:p>
@@ -8073,142 +7683,61 @@
         </w:numPr>
       </w:pPr>
       <w:r>
-        <w:t xml:space="preserve">Wait for ~1.1 </w:t>
-      </w:r>
-      <w:proofErr w:type="spellStart"/>
-      <w:r>
-        <w:t>ms</w:t>
-      </w:r>
-      <w:proofErr w:type="spellEnd"/>
-      <w:r>
-        <w:t xml:space="preserve"> or longer, to overwrite the entire memory.</w:t>
+        <w:t>Search for valid DAQ data block header, with the smallest time stamp value. This is the first block that you should be decoding. Start decoding from that block onward, and wrap the address around to 0 when it reaches the maximum value of 1 MB.</w:t>
       </w:r>
     </w:p>
     <w:p>
-      <w:pPr>
-        <w:pStyle w:val="ListParagraph"/>
-        <w:numPr>
-          <w:ilvl w:val="0"/>
-          <w:numId w:val="12"/>
-        </w:numPr>
-      </w:pPr>
-      <w:r>
-        <w:t xml:space="preserve">Stop recording by setting </w:t>
-      </w:r>
-      <w:proofErr w:type="spellStart"/>
-      <w:r>
-        <w:rPr>
-          <w:rFonts w:ascii="Courier New" w:hAnsi="Courier New" w:cs="Courier New"/>
-          <w:b/>
-        </w:rPr>
-        <w:t>daq_spy_reset</w:t>
-      </w:r>
-      <w:proofErr w:type="spellEnd"/>
-      <w:r>
-        <w:rPr>
-          <w:rFonts w:ascii="Courier New" w:hAnsi="Courier New" w:cs="Courier New"/>
-          <w:b/>
-        </w:rPr>
-        <w:t>=1</w:t>
-      </w:r>
-      <w:r>
-        <w:t xml:space="preserve">, and keep it </w:t>
-      </w:r>
-      <w:r>
-        <w:rPr>
-          <w:rFonts w:ascii="Courier New" w:hAnsi="Courier New" w:cs="Courier New"/>
-          <w:b/>
-        </w:rPr>
-        <w:t>=1</w:t>
-      </w:r>
-      <w:r>
-        <w:t>. The recording is now stopped at arbitrary address. There is no way to obtain that address, unfortunately.</w:t>
+      <w:r>
+        <w:t xml:space="preserve">The data in the memory array are stored in the same DAQ format </w:t>
+      </w:r>
+      <w:r>
+        <w:fldChar w:fldCharType="begin"/>
+      </w:r>
+      <w:r>
+        <w:instrText xml:space="preserve"> REF _Ref54002436 \r \h </w:instrText>
+      </w:r>
+      <w:r>
+        <w:fldChar w:fldCharType="separate"/>
+      </w:r>
+      <w:r>
+        <w:t>[1]</w:t>
+      </w:r>
+      <w:r>
+        <w:fldChar w:fldCharType="end"/>
+      </w:r>
+      <w:r>
+        <w:t xml:space="preserve"> as transmitted to FELIX. Each frame is 120 32-bit words in length. The K bits are not stored, so the format decoder should be using specific 32-bit data patterns at the beginning and end of each frame to decode the data (words 0, 118, 119 in </w:t>
+      </w:r>
+      <w:r>
+        <w:fldChar w:fldCharType="begin"/>
+      </w:r>
+      <w:r>
+        <w:instrText xml:space="preserve"> REF _Ref54002436 \r \h </w:instrText>
+      </w:r>
+      <w:r>
+        <w:fldChar w:fldCharType="separate"/>
+      </w:r>
+      <w:r>
+        <w:t>[1]</w:t>
+      </w:r>
+      <w:r>
+        <w:fldChar w:fldCharType="end"/>
+      </w:r>
+      <w:r>
+        <w:t>).</w:t>
       </w:r>
     </w:p>
     <w:p>
       <w:pPr>
-        <w:pStyle w:val="ListParagraph"/>
-        <w:numPr>
-          <w:ilvl w:val="0"/>
-          <w:numId w:val="12"/>
-        </w:numPr>
-      </w:pPr>
-      <w:r>
-        <w:t>Read out the entire spy memory.</w:t>
+        <w:pStyle w:val="Heading1"/>
+      </w:pPr>
+      <w:r>
+        <w:t>WIB configuration sequence</w:t>
       </w:r>
     </w:p>
     <w:p>
-      <w:pPr>
-        <w:pStyle w:val="ListParagraph"/>
-        <w:numPr>
-          <w:ilvl w:val="0"/>
-          <w:numId w:val="12"/>
-        </w:numPr>
-      </w:pPr>
-      <w:r>
-        <w:t>Search for valid DAQ data block header, with the smallest time stamp value. This is the first block that you should be decoding. Start decoding from that block onward, and wrap the address around to 0 when it reaches the maximum value of 1 MB.</w:t>
-      </w:r>
-    </w:p>
-    <w:p>
-      <w:r>
-        <w:t xml:space="preserve">The data in the memory array are stored in the same DAQ format </w:t>
-      </w:r>
-      <w:r>
-        <w:fldChar w:fldCharType="begin"/>
-      </w:r>
-      <w:r>
-        <w:instrText xml:space="preserve"> REF _Ref54002436 \r \h </w:instrText>
-      </w:r>
-      <w:r>
-        <w:fldChar w:fldCharType="separate"/>
-      </w:r>
-      <w:r>
-        <w:t>[1]</w:t>
-      </w:r>
-      <w:r>
-        <w:fldChar w:fldCharType="end"/>
-      </w:r>
-      <w:r>
-        <w:t xml:space="preserve"> as transmitted to FELIX. Each frame is 120 32-bit words in length. The K bits are not stored, so the format decoder should be using specific 32-bit data patterns at the beginning and end of each frame to decode the data (words 0, 118, 119 in </w:t>
-      </w:r>
-      <w:r>
-        <w:fldChar w:fldCharType="begin"/>
-      </w:r>
-      <w:r>
-        <w:instrText xml:space="preserve"> REF _Ref54002436 \r \h </w:instrText>
-      </w:r>
-      <w:r>
-        <w:fldChar w:fldCharType="separate"/>
-      </w:r>
-      <w:r>
-        <w:t>[1]</w:t>
-      </w:r>
-      <w:r>
-        <w:fldChar w:fldCharType="end"/>
-      </w:r>
-      <w:r>
-        <w:t>).</w:t>
-      </w:r>
-    </w:p>
-    <w:p>
-      <w:pPr>
-        <w:pStyle w:val="Heading1"/>
-      </w:pPr>
-      <w:r>
-        <w:t>WIB configuration sequence</w:t>
-      </w:r>
-    </w:p>
-    <w:p>
-      <w:r>
-        <w:t xml:space="preserve">This section has been removed since the actual sequence is now coded in </w:t>
-      </w:r>
-      <w:proofErr w:type="spellStart"/>
-      <w:r>
-        <w:t>wib_server</w:t>
-      </w:r>
-      <w:proofErr w:type="spellEnd"/>
-      <w:r>
-        <w:t xml:space="preserve"> software. Will have to provide a description for it eventually.</w:t>
+      <w:r>
+        <w:t>This section has been removed since the actual sequence is now coded in wib_server software. Will have to provide a description for it eventually.</w:t>
       </w:r>
     </w:p>
     <w:p>
@@ -8422,31 +7951,7 @@
           </w:tcPr>
           <w:p>
             <w:r>
-              <w:t xml:space="preserve">Added PRBS pattern selection and error detection, Frame </w:t>
-            </w:r>
-            <w:proofErr w:type="spellStart"/>
-            <w:r>
-              <w:t>Bulder</w:t>
-            </w:r>
-            <w:proofErr w:type="spellEnd"/>
-            <w:r>
-              <w:t xml:space="preserve"> reset bit. Moved </w:t>
-            </w:r>
-            <w:proofErr w:type="spellStart"/>
-            <w:r>
-              <w:t>coldata_rx_reset</w:t>
-            </w:r>
-            <w:proofErr w:type="spellEnd"/>
-            <w:r>
-              <w:t xml:space="preserve"> bit since it was conflicting with </w:t>
-            </w:r>
-            <w:proofErr w:type="spellStart"/>
-            <w:r>
-              <w:t>daq_spy_reset</w:t>
-            </w:r>
-            <w:proofErr w:type="spellEnd"/>
-            <w:r>
-              <w:t xml:space="preserve"> bits.</w:t>
+              <w:t>Added PRBS pattern selection and error detection, Frame Bulder reset bit. Moved coldata_rx_reset bit since it was conflicting with daq_spy_reset bits.</w:t>
             </w:r>
             <w:r>
               <w:t xml:space="preserve"> Added description of DAQ spy memory modules.</w:t>
@@ -8471,15 +7976,7 @@
           </w:tcPr>
           <w:p>
             <w:r>
-              <w:t xml:space="preserve">Added </w:t>
-            </w:r>
-            <w:proofErr w:type="spellStart"/>
-            <w:r>
-              <w:t>link_mask</w:t>
-            </w:r>
-            <w:proofErr w:type="spellEnd"/>
-            <w:r>
-              <w:t xml:space="preserve"> register</w:t>
+              <w:t>Added link_mask register</w:t>
             </w:r>
           </w:p>
         </w:tc>
@@ -8528,15 +8025,7 @@
           </w:p>
           <w:p>
             <w:r>
-              <w:t xml:space="preserve">Added TLU time stamp </w:t>
-            </w:r>
-            <w:proofErr w:type="spellStart"/>
-            <w:r>
-              <w:t>reclocking</w:t>
-            </w:r>
-            <w:proofErr w:type="spellEnd"/>
-            <w:r>
-              <w:t xml:space="preserve"> FIFO, but this did not require changes in this document.</w:t>
+              <w:t>Added TLU time stamp reclocking FIFO, but this did not require changes in this document.</w:t>
             </w:r>
           </w:p>
           <w:p>
@@ -8583,8 +8072,28 @@
             <w:r>
               <w:t>Added section on using spy memory with software trigger</w:t>
             </w:r>
-            <w:bookmarkStart w:id="2" w:name="_GoBack"/>
-            <w:bookmarkEnd w:id="2"/>
+          </w:p>
+        </w:tc>
+      </w:tr>
+      <w:tr>
+        <w:tc>
+          <w:tcPr>
+            <w:tcW w:w="1885" w:type="dxa"/>
+          </w:tcPr>
+          <w:p>
+            <w:r>
+              <w:t>2021-06-01</w:t>
+            </w:r>
+          </w:p>
+        </w:tc>
+        <w:tc>
+          <w:tcPr>
+            <w:tcW w:w="7465" w:type="dxa"/>
+          </w:tcPr>
+          <w:p>
+            <w:r>
+              <w:t>Added missing ts_srst register bit</w:t>
+            </w:r>
           </w:p>
         </w:tc>
       </w:tr>
@@ -8602,7 +8111,7 @@
 </file>
 
 <file path=word/numbering.xml><?xml version="1.0" encoding="utf-8"?>
-<w:numbering xmlns:wpc="http://schemas.microsoft.com/office/word/2010/wordprocessingCanvas" xmlns:mc="http://schemas.openxmlformats.org/markup-compatibility/2006" xmlns:o="urn:schemas-microsoft-com:office:office" xmlns:r="http://schemas.openxmlformats.org/officeDocument/2006/relationships" xmlns:m="http://schemas.openxmlformats.org/officeDocument/2006/math" xmlns:v="urn:schemas-microsoft-com:vml" xmlns:wp14="http://schemas.microsoft.com/office/word/2010/wordprocessingDrawing" xmlns:wp="http://schemas.openxmlformats.org/drawingml/2006/wordprocessingDrawing" xmlns:w10="urn:schemas-microsoft-com:office:word" xmlns:w="http://schemas.openxmlformats.org/wordprocessingml/2006/main" xmlns:w14="http://schemas.microsoft.com/office/word/2010/wordml" xmlns:w15="http://schemas.microsoft.com/office/word/2012/wordml" xmlns:wpg="http://schemas.microsoft.com/office/word/2010/wordprocessingGroup" xmlns:wpi="http://schemas.microsoft.com/office/word/2010/wordprocessingInk" xmlns:wne="http://schemas.microsoft.com/office/word/2006/wordml" xmlns:wps="http://schemas.microsoft.com/office/word/2010/wordprocessingShape" mc:Ignorable="w14 w15 wp14">
+<w:numbering xmlns:wpc="http://schemas.microsoft.com/office/word/2010/wordprocessingCanvas" xmlns:cx="http://schemas.microsoft.com/office/drawing/2014/chartex" xmlns:cx1="http://schemas.microsoft.com/office/drawing/2015/9/8/chartex" xmlns:cx2="http://schemas.microsoft.com/office/drawing/2015/10/21/chartex" xmlns:cx3="http://schemas.microsoft.com/office/drawing/2016/5/9/chartex" xmlns:cx4="http://schemas.microsoft.com/office/drawing/2016/5/10/chartex" xmlns:cx5="http://schemas.microsoft.com/office/drawing/2016/5/11/chartex" xmlns:cx6="http://schemas.microsoft.com/office/drawing/2016/5/12/chartex" xmlns:cx7="http://schemas.microsoft.com/office/drawing/2016/5/13/chartex" xmlns:cx8="http://schemas.microsoft.com/office/drawing/2016/5/14/chartex" xmlns:mc="http://schemas.openxmlformats.org/markup-compatibility/2006" xmlns:aink="http://schemas.microsoft.com/office/drawing/2016/ink" xmlns:am3d="http://schemas.microsoft.com/office/drawing/2017/model3d" xmlns:o="urn:schemas-microsoft-com:office:office" xmlns:r="http://schemas.openxmlformats.org/officeDocument/2006/relationships" xmlns:m="http://schemas.openxmlformats.org/officeDocument/2006/math" xmlns:v="urn:schemas-microsoft-com:vml" xmlns:wp14="http://schemas.microsoft.com/office/word/2010/wordprocessingDrawing" xmlns:wp="http://schemas.openxmlformats.org/drawingml/2006/wordprocessingDrawing" xmlns:w10="urn:schemas-microsoft-com:office:word" xmlns:w="http://schemas.openxmlformats.org/wordprocessingml/2006/main" xmlns:w14="http://schemas.microsoft.com/office/word/2010/wordml" xmlns:w15="http://schemas.microsoft.com/office/word/2012/wordml" xmlns:w16cex="http://schemas.microsoft.com/office/word/2018/wordml/cex" xmlns:w16cid="http://schemas.microsoft.com/office/word/2016/wordml/cid" xmlns:w16="http://schemas.microsoft.com/office/word/2018/wordml" xmlns:w16sdtdh="http://schemas.microsoft.com/office/word/2020/wordml/sdtdatahash" xmlns:w16se="http://schemas.microsoft.com/office/word/2015/wordml/symex" xmlns:wpg="http://schemas.microsoft.com/office/word/2010/wordprocessingGroup" xmlns:wpi="http://schemas.microsoft.com/office/word/2010/wordprocessingInk" xmlns:wne="http://schemas.microsoft.com/office/word/2006/wordml" xmlns:wps="http://schemas.microsoft.com/office/word/2010/wordprocessingShape" mc:Ignorable="w14 w15 w16se w16cid w16 w16cex w16sdtdh wp14">
   <w:abstractNum w:abstractNumId="0" w15:restartNumberingAfterBreak="0">
     <w:nsid w:val="08A2693D"/>
     <w:multiLevelType w:val="hybridMultilevel"/>
@@ -9768,7 +9277,7 @@
 </file>
 
 <file path=word/styles.xml><?xml version="1.0" encoding="utf-8"?>
-<w:styles xmlns:mc="http://schemas.openxmlformats.org/markup-compatibility/2006" xmlns:r="http://schemas.openxmlformats.org/officeDocument/2006/relationships" xmlns:w="http://schemas.openxmlformats.org/wordprocessingml/2006/main" xmlns:w14="http://schemas.microsoft.com/office/word/2010/wordml" xmlns:w15="http://schemas.microsoft.com/office/word/2012/wordml" mc:Ignorable="w14 w15">
+<w:styles xmlns:mc="http://schemas.openxmlformats.org/markup-compatibility/2006" xmlns:r="http://schemas.openxmlformats.org/officeDocument/2006/relationships" xmlns:w="http://schemas.openxmlformats.org/wordprocessingml/2006/main" xmlns:w14="http://schemas.microsoft.com/office/word/2010/wordml" xmlns:w15="http://schemas.microsoft.com/office/word/2012/wordml" xmlns:w16cex="http://schemas.microsoft.com/office/word/2018/wordml/cex" xmlns:w16cid="http://schemas.microsoft.com/office/word/2016/wordml/cid" xmlns:w16="http://schemas.microsoft.com/office/word/2018/wordml" xmlns:w16sdtdh="http://schemas.microsoft.com/office/word/2020/wordml/sdtdatahash" xmlns:w16se="http://schemas.microsoft.com/office/word/2015/wordml/symex" mc:Ignorable="w14 w15 w16se w16cid w16 w16cex w16sdtdh">
   <w:docDefaults>
     <w:rPrDefault>
       <w:rPr>
@@ -9784,7 +9293,7 @@
       </w:pPr>
     </w:pPrDefault>
   </w:docDefaults>
-  <w:latentStyles w:defLockedState="0" w:defUIPriority="99" w:defSemiHidden="0" w:defUnhideWhenUsed="0" w:defQFormat="0" w:count="371">
+  <w:latentStyles w:defLockedState="0" w:defUIPriority="99" w:defSemiHidden="0" w:defUnhideWhenUsed="0" w:defQFormat="0" w:count="376">
     <w:lsdException w:name="Normal" w:uiPriority="0" w:qFormat="1"/>
     <w:lsdException w:name="heading 1" w:uiPriority="9" w:qFormat="1"/>
     <w:lsdException w:name="heading 2" w:semiHidden="1" w:uiPriority="9" w:unhideWhenUsed="1" w:qFormat="1"/>
@@ -9890,7 +9399,6 @@
     <w:lsdException w:name="HTML Sample" w:semiHidden="1" w:unhideWhenUsed="1"/>
     <w:lsdException w:name="HTML Typewriter" w:semiHidden="1" w:unhideWhenUsed="1"/>
     <w:lsdException w:name="HTML Variable" w:semiHidden="1" w:unhideWhenUsed="1"/>
-    <w:lsdException w:name="Normal Table" w:semiHidden="1" w:unhideWhenUsed="1"/>
     <w:lsdException w:name="annotation subject" w:semiHidden="1" w:unhideWhenUsed="1"/>
     <w:lsdException w:name="No List" w:semiHidden="1" w:unhideWhenUsed="1"/>
     <w:lsdException w:name="Outline List 1" w:semiHidden="1" w:unhideWhenUsed="1"/>
@@ -9933,11 +9441,8 @@
     <w:lsdException w:name="Table Contemporary" w:semiHidden="1" w:unhideWhenUsed="1"/>
     <w:lsdException w:name="Table Elegant" w:semiHidden="1" w:unhideWhenUsed="1"/>
     <w:lsdException w:name="Table Professional" w:semiHidden="1" w:unhideWhenUsed="1"/>
-    <w:lsdException w:name="Table Subtle 1" w:semiHidden="1" w:unhideWhenUsed="1"/>
     <w:lsdException w:name="Table Subtle 2" w:semiHidden="1" w:unhideWhenUsed="1"/>
     <w:lsdException w:name="Table Web 1" w:semiHidden="1" w:unhideWhenUsed="1"/>
-    <w:lsdException w:name="Table Web 2" w:semiHidden="1" w:unhideWhenUsed="1"/>
-    <w:lsdException w:name="Table Web 3" w:semiHidden="1" w:unhideWhenUsed="1"/>
     <w:lsdException w:name="Balloon Text" w:semiHidden="1" w:unhideWhenUsed="1"/>
     <w:lsdException w:name="Table Grid" w:uiPriority="39"/>
     <w:lsdException w:name="Table Theme" w:semiHidden="1" w:unhideWhenUsed="1"/>
@@ -10156,6 +9661,11 @@
     <w:lsdException w:name="List Table 5 Dark Accent 6" w:uiPriority="50"/>
     <w:lsdException w:name="List Table 6 Colorful Accent 6" w:uiPriority="51"/>
     <w:lsdException w:name="List Table 7 Colorful Accent 6" w:uiPriority="52"/>
+    <w:lsdException w:name="Mention" w:semiHidden="1" w:unhideWhenUsed="1"/>
+    <w:lsdException w:name="Smart Hyperlink" w:semiHidden="1" w:unhideWhenUsed="1"/>
+    <w:lsdException w:name="Hashtag" w:semiHidden="1" w:unhideWhenUsed="1"/>
+    <w:lsdException w:name="Unresolved Mention" w:semiHidden="1" w:unhideWhenUsed="1"/>
+    <w:lsdException w:name="Smart Link" w:semiHidden="1" w:unhideWhenUsed="1"/>
   </w:latentStyles>
   <w:style w:type="paragraph" w:default="1" w:styleId="Normal">
     <w:name w:val="Normal"/>

</xml_diff>